<commit_message>
Added some error handling in case "casesxx.m files were not replaced.
</commit_message>
<xml_diff>
--- a/Doc/Errors.docx
+++ b/Doc/Errors.docx
@@ -1,6 +1,6 @@
 
 <file path=word/document.xml><?xml version="1.0" encoding="utf-8"?>
-<w:document xmlns:wpc="http://schemas.microsoft.com/office/word/2010/wordprocessingCanvas" xmlns:cx="http://schemas.microsoft.com/office/drawing/2014/chartex" xmlns:cx1="http://schemas.microsoft.com/office/drawing/2015/9/8/chartex" xmlns:cx2="http://schemas.microsoft.com/office/drawing/2015/10/21/chartex" xmlns:cx3="http://schemas.microsoft.com/office/drawing/2016/5/9/chartex" xmlns:cx4="http://schemas.microsoft.com/office/drawing/2016/5/10/chartex" xmlns:cx5="http://schemas.microsoft.com/office/drawing/2016/5/11/chartex" xmlns:mc="http://schemas.openxmlformats.org/markup-compatibility/2006" xmlns:o="urn:schemas-microsoft-com:office:office" xmlns:r="http://schemas.openxmlformats.org/officeDocument/2006/relationships" xmlns:m="http://schemas.openxmlformats.org/officeDocument/2006/math" xmlns:v="urn:schemas-microsoft-com:vml" xmlns:wp14="http://schemas.microsoft.com/office/word/2010/wordprocessingDrawing" xmlns:wp="http://schemas.openxmlformats.org/drawingml/2006/wordprocessingDrawing" xmlns:w10="urn:schemas-microsoft-com:office:word" xmlns:w="http://schemas.openxmlformats.org/wordprocessingml/2006/main" xmlns:w14="http://schemas.microsoft.com/office/word/2010/wordml" xmlns:w15="http://schemas.microsoft.com/office/word/2012/wordml" xmlns:w16se="http://schemas.microsoft.com/office/word/2015/wordml/symex" xmlns:wpg="http://schemas.microsoft.com/office/word/2010/wordprocessingGroup" xmlns:wpi="http://schemas.microsoft.com/office/word/2010/wordprocessingInk" xmlns:wne="http://schemas.microsoft.com/office/word/2006/wordml" xmlns:wps="http://schemas.microsoft.com/office/word/2010/wordprocessingShape" mc:Ignorable="w14 w15 w16se wp14">
+<w:document xmlns:wpc="http://schemas.microsoft.com/office/word/2010/wordprocessingCanvas" xmlns:mc="http://schemas.openxmlformats.org/markup-compatibility/2006" xmlns:o="urn:schemas-microsoft-com:office:office" xmlns:r="http://schemas.openxmlformats.org/officeDocument/2006/relationships" xmlns:m="http://schemas.openxmlformats.org/officeDocument/2006/math" xmlns:v="urn:schemas-microsoft-com:vml" xmlns:wp14="http://schemas.microsoft.com/office/word/2010/wordprocessingDrawing" xmlns:wp="http://schemas.openxmlformats.org/drawingml/2006/wordprocessingDrawing" xmlns:w10="urn:schemas-microsoft-com:office:word" xmlns:w="http://schemas.openxmlformats.org/wordprocessingml/2006/main" xmlns:w14="http://schemas.microsoft.com/office/word/2010/wordml" xmlns:w15="http://schemas.microsoft.com/office/word/2012/wordml" xmlns:wpg="http://schemas.microsoft.com/office/word/2010/wordprocessingGroup" xmlns:wpi="http://schemas.microsoft.com/office/word/2010/wordprocessingInk" xmlns:wne="http://schemas.microsoft.com/office/word/2006/wordml" xmlns:wps="http://schemas.microsoft.com/office/word/2010/wordprocessingShape" mc:Ignorable="w14 w15 wp14">
   <w:body>
     <w:p>
       <w:pPr>
@@ -555,1124 +555,1145 @@
           <w:tcPr>
             <w:tcW w:w="1170" w:type="dxa"/>
           </w:tcPr>
-          <w:p/>
-        </w:tc>
-        <w:tc>
-          <w:tcPr>
-            <w:tcW w:w="4090" w:type="dxa"/>
-          </w:tcPr>
-          <w:p/>
-        </w:tc>
-        <w:tc>
-          <w:tcPr>
-            <w:tcW w:w="4090" w:type="dxa"/>
-          </w:tcPr>
-          <w:p/>
-        </w:tc>
-      </w:tr>
-      <w:tr>
-        <w:tc>
-          <w:tcPr>
-            <w:tcW w:w="1170" w:type="dxa"/>
-            <w:shd w:val="clear" w:color="auto" w:fill="000000" w:themeFill="text1"/>
-          </w:tcPr>
-          <w:p>
-            <w:pPr>
-              <w:rPr>
-                <w:color w:val="FFFFFF" w:themeColor="background1"/>
-              </w:rPr>
-            </w:pPr>
-            <w:r>
-              <w:rPr>
-                <w:color w:val="FFFFFF" w:themeColor="background1"/>
-              </w:rPr>
-              <w:t>55</w:t>
-            </w:r>
-            <w:r>
-              <w:rPr>
-                <w:color w:val="FFFFFF" w:themeColor="background1"/>
-              </w:rPr>
-              <w:t>xx</w:t>
-            </w:r>
-          </w:p>
-        </w:tc>
-        <w:tc>
-          <w:tcPr>
-            <w:tcW w:w="4090" w:type="dxa"/>
-            <w:shd w:val="clear" w:color="auto" w:fill="000000" w:themeFill="text1"/>
-          </w:tcPr>
-          <w:p>
-            <w:pPr>
-              <w:rPr>
-                <w:color w:val="FFFFFF" w:themeColor="background1"/>
-              </w:rPr>
-            </w:pPr>
-            <w:r>
-              <w:rPr>
-                <w:color w:val="FFFFFF" w:themeColor="background1"/>
-              </w:rPr>
-              <w:t>Bus Class</w:t>
-            </w:r>
-            <w:r>
-              <w:rPr>
-                <w:color w:val="FFFFFF" w:themeColor="background1"/>
-              </w:rPr>
-              <w:t xml:space="preserve"> Errors</w:t>
-            </w:r>
-          </w:p>
-        </w:tc>
-        <w:tc>
-          <w:tcPr>
-            <w:tcW w:w="4090" w:type="dxa"/>
-            <w:shd w:val="clear" w:color="auto" w:fill="000000" w:themeFill="text1"/>
-          </w:tcPr>
-          <w:p>
-            <w:pPr>
-              <w:rPr>
-                <w:color w:val="FFFFFF" w:themeColor="background1"/>
-              </w:rPr>
-            </w:pPr>
-          </w:p>
-        </w:tc>
-      </w:tr>
-      <w:tr>
-        <w:tc>
-          <w:tcPr>
-            <w:tcW w:w="1170" w:type="dxa"/>
-          </w:tcPr>
-          <w:p/>
-        </w:tc>
-        <w:tc>
-          <w:tcPr>
-            <w:tcW w:w="4090" w:type="dxa"/>
-          </w:tcPr>
-          <w:p/>
-        </w:tc>
-        <w:tc>
-          <w:tcPr>
-            <w:tcW w:w="4090" w:type="dxa"/>
-          </w:tcPr>
-          <w:p/>
-        </w:tc>
-      </w:tr>
-      <w:tr>
-        <w:tc>
-          <w:tcPr>
-            <w:tcW w:w="1170" w:type="dxa"/>
-          </w:tcPr>
-          <w:p>
-            <w:r>
-              <w:t>5503</w:t>
-            </w:r>
-          </w:p>
-        </w:tc>
-        <w:tc>
-          <w:tcPr>
-            <w:tcW w:w="4090" w:type="dxa"/>
-          </w:tcPr>
-          <w:p>
-            <w:r>
-              <w:t xml:space="preserve">Bus number  0 is an illegal ID for bus class objects.  </w:t>
-            </w:r>
-          </w:p>
-        </w:tc>
-        <w:tc>
-          <w:tcPr>
-            <w:tcW w:w="4090" w:type="dxa"/>
-          </w:tcPr>
-          <w:p>
-            <w:r>
-              <w:t xml:space="preserve">Bus number 0 was requested but is an illegal bus number.  If this was not requested by a test automation script, contact the NIST </w:t>
-            </w:r>
-            <w:proofErr w:type="spellStart"/>
-            <w:r>
-              <w:t>Synchrometrology</w:t>
-            </w:r>
-            <w:proofErr w:type="spellEnd"/>
-            <w:r>
-              <w:t xml:space="preserve"> </w:t>
-            </w:r>
-            <w:proofErr w:type="spellStart"/>
-            <w:r>
-              <w:t>Lanb</w:t>
-            </w:r>
-            <w:proofErr w:type="spellEnd"/>
-            <w:r>
-              <w:t xml:space="preserve"> to </w:t>
-            </w:r>
-            <w:proofErr w:type="spellStart"/>
-            <w:r>
-              <w:t>analyse</w:t>
-            </w:r>
-            <w:proofErr w:type="spellEnd"/>
-            <w:r>
-              <w:t xml:space="preserve"> the error.</w:t>
-            </w:r>
-          </w:p>
-        </w:tc>
-      </w:tr>
-      <w:tr>
-        <w:tc>
-          <w:tcPr>
-            <w:tcW w:w="1170" w:type="dxa"/>
-          </w:tcPr>
-          <w:p>
-            <w:r>
-              <w:t>5504</w:t>
-            </w:r>
-          </w:p>
-        </w:tc>
-        <w:tc>
-          <w:tcPr>
-            <w:tcW w:w="4090" w:type="dxa"/>
-          </w:tcPr>
-          <w:p>
-            <w:r>
-              <w:t>Bus number %d was not found.</w:t>
-            </w:r>
-          </w:p>
-        </w:tc>
-        <w:tc>
-          <w:tcPr>
-            <w:tcW w:w="4090" w:type="dxa"/>
-          </w:tcPr>
-          <w:p>
-            <w:r>
-              <w:t>A requested (non-zero) bus number but was requested but was not found.</w:t>
-            </w:r>
-          </w:p>
-        </w:tc>
-      </w:tr>
-      <w:tr>
-        <w:tc>
-          <w:tcPr>
-            <w:tcW w:w="1170" w:type="dxa"/>
-          </w:tcPr>
-          <w:p>
-            <w:r>
-              <w:t>5521</w:t>
-            </w:r>
-          </w:p>
-        </w:tc>
-        <w:tc>
-          <w:tcPr>
-            <w:tcW w:w="4090" w:type="dxa"/>
-          </w:tcPr>
-          <w:p>
-            <w:r>
-              <w:t>Cannot open test file</w:t>
-            </w:r>
-            <w:r>
-              <w:t>: %s</w:t>
-            </w:r>
-            <w:r>
-              <w:t>.  Test file does not exist.</w:t>
-            </w:r>
-          </w:p>
-        </w:tc>
-        <w:tc>
-          <w:tcPr>
-            <w:tcW w:w="4090" w:type="dxa"/>
-          </w:tcPr>
-          <w:p>
-            <w:r>
-              <w:t>Check to see if the path to the test file is correct and the file exists.  Check your settings (Gear Icon) for the test file path.</w:t>
-            </w:r>
-          </w:p>
-        </w:tc>
-      </w:tr>
-      <w:tr>
-        <w:tc>
-          <w:tcPr>
-            <w:tcW w:w="1170" w:type="dxa"/>
-          </w:tcPr>
-          <w:p>
-            <w:r>
-              <w:lastRenderedPageBreak/>
-              <w:t>5522</w:t>
-            </w:r>
-          </w:p>
-        </w:tc>
-        <w:tc>
-          <w:tcPr>
-            <w:tcW w:w="4090" w:type="dxa"/>
-          </w:tcPr>
-          <w:p>
-            <w:r>
-              <w:t xml:space="preserve">Cannot open </w:t>
-            </w:r>
-            <w:r>
-              <w:t>.</w:t>
-            </w:r>
-            <w:proofErr w:type="spellStart"/>
-            <w:r>
-              <w:t>ini</w:t>
-            </w:r>
-            <w:proofErr w:type="spellEnd"/>
-            <w:r>
-              <w:t xml:space="preserve"> file</w:t>
-            </w:r>
-            <w:r>
-              <w:t>: %s</w:t>
-            </w:r>
-            <w:r>
-              <w:t xml:space="preserve">.  </w:t>
-            </w:r>
-            <w:r>
-              <w:t>File not found</w:t>
-            </w:r>
-          </w:p>
-        </w:tc>
-        <w:tc>
-          <w:tcPr>
-            <w:tcW w:w="4090" w:type="dxa"/>
-          </w:tcPr>
-          <w:p>
-            <w:r>
-              <w:t>Check to see if the path to the test file is correct and the file exists.  Check your settings (Gear Icon) for the test file path.</w:t>
-            </w:r>
-          </w:p>
-        </w:tc>
-      </w:tr>
-      <w:tr>
-        <w:tc>
-          <w:tcPr>
-            <w:tcW w:w="1170" w:type="dxa"/>
-          </w:tcPr>
-          <w:p>
-            <w:r>
-              <w:t>5551</w:t>
-            </w:r>
-          </w:p>
-        </w:tc>
-        <w:tc>
-          <w:tcPr>
-            <w:tcW w:w="4090" w:type="dxa"/>
-          </w:tcPr>
-          <w:p>
-            <w:r>
-              <w:t xml:space="preserve">Invalid Module Type: %s in </w:t>
-            </w:r>
-            <w:proofErr w:type="spellStart"/>
-            <w:r>
-              <w:t>GetBroadcast</w:t>
-            </w:r>
-            <w:proofErr w:type="spellEnd"/>
-          </w:p>
-        </w:tc>
-        <w:tc>
-          <w:tcPr>
-            <w:tcW w:w="4090" w:type="dxa"/>
-          </w:tcPr>
-          <w:p>
-            <w:r>
-              <w:t xml:space="preserve">The scripted state machine </w:t>
-            </w:r>
-            <w:proofErr w:type="spellStart"/>
-            <w:r>
-              <w:t>GetBroadcast</w:t>
-            </w:r>
-            <w:proofErr w:type="spellEnd"/>
-            <w:r>
-              <w:t xml:space="preserve"> function received an unrecognized module type.  Module types should be Event, PMU, Network, Flags, </w:t>
-            </w:r>
-            <w:proofErr w:type="spellStart"/>
-            <w:r>
-              <w:t>OutToFile</w:t>
-            </w:r>
-            <w:proofErr w:type="spellEnd"/>
-            <w:r>
-              <w:t>, App</w:t>
-            </w:r>
-          </w:p>
-        </w:tc>
-      </w:tr>
-      <w:tr>
-        <w:tc>
-          <w:tcPr>
-            <w:tcW w:w="1170" w:type="dxa"/>
-          </w:tcPr>
-          <w:p>
-            <w:r>
-              <w:t>5552</w:t>
-            </w:r>
-          </w:p>
-        </w:tc>
-        <w:tc>
-          <w:tcPr>
-            <w:tcW w:w="4090" w:type="dxa"/>
-          </w:tcPr>
-          <w:p>
-            <w:r>
-              <w:t>Event case timed out</w:t>
-            </w:r>
-            <w:r>
-              <w:t xml:space="preserve"> in Bus Scripted State Machine s</w:t>
-            </w:r>
-            <w:r>
-              <w:t>tate: %s</w:t>
-            </w:r>
-          </w:p>
-        </w:tc>
-        <w:tc>
-          <w:tcPr>
-            <w:tcW w:w="4090" w:type="dxa"/>
-          </w:tcPr>
-          <w:p>
-            <w:r>
-              <w:t>A request to a module in the scripted state machine requested a broadcast  but none was received.</w:t>
-            </w:r>
-          </w:p>
-        </w:tc>
-      </w:tr>
-      <w:tr>
-        <w:tc>
-          <w:tcPr>
-            <w:tcW w:w="1170" w:type="dxa"/>
-          </w:tcPr>
-          <w:p>
-            <w:r>
-              <w:t>5553</w:t>
-            </w:r>
-          </w:p>
-        </w:tc>
-        <w:tc>
-          <w:tcPr>
-            <w:tcW w:w="4090" w:type="dxa"/>
-          </w:tcPr>
-          <w:p>
-            <w:r>
-              <w:t>Timed out awaiting module broadcast: %s</w:t>
-            </w:r>
-          </w:p>
-        </w:tc>
-        <w:tc>
-          <w:tcPr>
-            <w:tcW w:w="4090" w:type="dxa"/>
-          </w:tcPr>
-          <w:p>
-            <w:proofErr w:type="spellStart"/>
-            <w:r>
-              <w:t>GetBusData</w:t>
-            </w:r>
-            <w:proofErr w:type="spellEnd"/>
-            <w:r>
-              <w:t xml:space="preserve"> requested data from a module but none was received.</w:t>
-            </w:r>
-          </w:p>
-        </w:tc>
-      </w:tr>
-      <w:tr>
-        <w:tc>
-          <w:tcPr>
-            <w:tcW w:w="1170" w:type="dxa"/>
-          </w:tcPr>
-          <w:p>
-            <w:r>
-              <w:t>5561</w:t>
-            </w:r>
-          </w:p>
-        </w:tc>
-        <w:tc>
-          <w:tcPr>
-            <w:tcW w:w="4090" w:type="dxa"/>
-          </w:tcPr>
-          <w:p>
-            <w:r>
-              <w:t>No bus selected. Select an active bus to remove.</w:t>
-            </w:r>
-          </w:p>
-        </w:tc>
-        <w:tc>
-          <w:tcPr>
-            <w:tcW w:w="4090" w:type="dxa"/>
-          </w:tcPr>
-          <w:p>
-            <w:r>
-              <w:t>The Bus Number was set to 0 when trying to remove a bus.  An active bus number must be selected.</w:t>
-            </w:r>
-          </w:p>
-        </w:tc>
-      </w:tr>
-      <w:tr>
-        <w:tc>
-          <w:tcPr>
-            <w:tcW w:w="1170" w:type="dxa"/>
-          </w:tcPr>
-          <w:p>
-            <w:r>
-              <w:t>5</w:t>
-            </w:r>
-            <w:r>
-              <w:t>571</w:t>
-            </w:r>
-          </w:p>
-        </w:tc>
-        <w:tc>
-          <w:tcPr>
-            <w:tcW w:w="4090" w:type="dxa"/>
-          </w:tcPr>
-          <w:p>
-            <w:r>
-              <w:t>Invalid “Get” argument: %s</w:t>
-            </w:r>
-          </w:p>
-        </w:tc>
-        <w:tc>
-          <w:tcPr>
-            <w:tcW w:w="4090" w:type="dxa"/>
-          </w:tcPr>
-          <w:p>
-            <w:r>
-              <w:t xml:space="preserve">A </w:t>
-            </w:r>
-            <w:proofErr w:type="spellStart"/>
-            <w:r>
-              <w:t>Labview</w:t>
-            </w:r>
-            <w:proofErr w:type="spellEnd"/>
-            <w:r>
-              <w:t xml:space="preserve"> Test Automation argument from the “Get” command is not handled.</w:t>
-            </w:r>
-          </w:p>
-        </w:tc>
-      </w:tr>
-      <w:tr>
-        <w:tc>
-          <w:tcPr>
-            <w:tcW w:w="1170" w:type="dxa"/>
-          </w:tcPr>
-          <w:p>
-            <w:r>
-              <w:t>5572</w:t>
-            </w:r>
-          </w:p>
-        </w:tc>
-        <w:tc>
-          <w:tcPr>
-            <w:tcW w:w="4090" w:type="dxa"/>
-          </w:tcPr>
-          <w:p>
-            <w:r>
-              <w:t>Invalid “Set” argument: %s</w:t>
-            </w:r>
-          </w:p>
-        </w:tc>
-        <w:tc>
-          <w:tcPr>
-            <w:tcW w:w="4090" w:type="dxa"/>
-          </w:tcPr>
-          <w:p>
-            <w:r>
-              <w:t xml:space="preserve">A </w:t>
-            </w:r>
-            <w:proofErr w:type="spellStart"/>
-            <w:r>
-              <w:t>Labview</w:t>
-            </w:r>
-            <w:proofErr w:type="spellEnd"/>
-            <w:r>
-              <w:t xml:space="preserve"> Test Automation argument from the “Set” command is not handled.</w:t>
-            </w:r>
-          </w:p>
-        </w:tc>
-      </w:tr>
-      <w:tr>
-        <w:tc>
-          <w:tcPr>
-            <w:tcW w:w="1170" w:type="dxa"/>
-          </w:tcPr>
-          <w:p/>
-        </w:tc>
-        <w:tc>
-          <w:tcPr>
-            <w:tcW w:w="4090" w:type="dxa"/>
-          </w:tcPr>
-          <w:p/>
-        </w:tc>
-        <w:tc>
-          <w:tcPr>
-            <w:tcW w:w="4090" w:type="dxa"/>
-          </w:tcPr>
-          <w:p/>
-        </w:tc>
-      </w:tr>
-      <w:tr>
-        <w:tc>
-          <w:tcPr>
-            <w:tcW w:w="1170" w:type="dxa"/>
-          </w:tcPr>
-          <w:p/>
-        </w:tc>
-        <w:tc>
-          <w:tcPr>
-            <w:tcW w:w="4090" w:type="dxa"/>
-          </w:tcPr>
-          <w:p/>
-        </w:tc>
-        <w:tc>
-          <w:tcPr>
-            <w:tcW w:w="4090" w:type="dxa"/>
-          </w:tcPr>
-          <w:p/>
-        </w:tc>
-      </w:tr>
-      <w:tr>
-        <w:tc>
-          <w:tcPr>
-            <w:tcW w:w="1170" w:type="dxa"/>
-            <w:shd w:val="clear" w:color="auto" w:fill="000000" w:themeFill="text1"/>
-          </w:tcPr>
-          <w:p>
-            <w:pPr>
-              <w:rPr>
-                <w:color w:val="FFFFFF" w:themeColor="background1"/>
-              </w:rPr>
-            </w:pPr>
-            <w:r>
-              <w:rPr>
-                <w:color w:val="FFFFFF" w:themeColor="background1"/>
-              </w:rPr>
-              <w:t>56xx</w:t>
-            </w:r>
-          </w:p>
-        </w:tc>
-        <w:tc>
-          <w:tcPr>
-            <w:tcW w:w="4090" w:type="dxa"/>
-            <w:shd w:val="clear" w:color="auto" w:fill="000000" w:themeFill="text1"/>
-          </w:tcPr>
-          <w:p>
-            <w:pPr>
-              <w:rPr>
-                <w:color w:val="FFFFFF" w:themeColor="background1"/>
-              </w:rPr>
-            </w:pPr>
-            <w:r>
-              <w:rPr>
-                <w:color w:val="FFFFFF" w:themeColor="background1"/>
-              </w:rPr>
-              <w:t>Scripted State Machine</w:t>
-            </w:r>
-          </w:p>
-        </w:tc>
-        <w:tc>
-          <w:tcPr>
-            <w:tcW w:w="4090" w:type="dxa"/>
-            <w:shd w:val="clear" w:color="auto" w:fill="000000" w:themeFill="text1"/>
-          </w:tcPr>
-          <w:p>
-            <w:pPr>
-              <w:rPr>
-                <w:color w:val="FFFFFF" w:themeColor="background1"/>
-              </w:rPr>
-            </w:pPr>
-          </w:p>
-        </w:tc>
-      </w:tr>
-      <w:tr>
-        <w:tc>
-          <w:tcPr>
-            <w:tcW w:w="1170" w:type="dxa"/>
-            <w:shd w:val="clear" w:color="auto" w:fill="auto"/>
-          </w:tcPr>
-          <w:p/>
-        </w:tc>
-        <w:tc>
-          <w:tcPr>
-            <w:tcW w:w="4090" w:type="dxa"/>
-            <w:shd w:val="clear" w:color="auto" w:fill="auto"/>
-          </w:tcPr>
-          <w:p/>
-        </w:tc>
-        <w:tc>
-          <w:tcPr>
-            <w:tcW w:w="4090" w:type="dxa"/>
-            <w:shd w:val="clear" w:color="auto" w:fill="auto"/>
-          </w:tcPr>
-          <w:p/>
-        </w:tc>
-      </w:tr>
-      <w:tr>
-        <w:tc>
-          <w:tcPr>
-            <w:tcW w:w="1170" w:type="dxa"/>
-            <w:shd w:val="clear" w:color="auto" w:fill="auto"/>
-          </w:tcPr>
-          <w:p>
-            <w:r>
-              <w:t>5603</w:t>
-            </w:r>
-          </w:p>
-        </w:tc>
-        <w:tc>
-          <w:tcPr>
-            <w:tcW w:w="4090" w:type="dxa"/>
-            <w:shd w:val="clear" w:color="auto" w:fill="auto"/>
-          </w:tcPr>
-          <w:p>
-            <w:r>
-              <w:t>Scripted State Machine "Initialize" state was called with elements in the Queue.  User's scripts must NOT call the "Initialize" state.</w:t>
-            </w:r>
-          </w:p>
-        </w:tc>
-        <w:tc>
-          <w:tcPr>
-            <w:tcW w:w="4090" w:type="dxa"/>
-            <w:shd w:val="clear" w:color="auto" w:fill="auto"/>
-          </w:tcPr>
-          <w:p>
-            <w:r>
-              <w:t>Hopefully this is self explanatory</w:t>
-            </w:r>
-          </w:p>
-        </w:tc>
-      </w:tr>
-      <w:tr>
-        <w:tc>
-          <w:tcPr>
-            <w:tcW w:w="1170" w:type="dxa"/>
-            <w:shd w:val="clear" w:color="auto" w:fill="auto"/>
-          </w:tcPr>
-          <w:p>
-            <w:r>
-              <w:t>5604</w:t>
-            </w:r>
-          </w:p>
-        </w:tc>
-        <w:tc>
-          <w:tcPr>
-            <w:tcW w:w="4090" w:type="dxa"/>
-            <w:shd w:val="clear" w:color="auto" w:fill="auto"/>
-          </w:tcPr>
-          <w:p>
-            <w:proofErr w:type="spellStart"/>
-            <w:r>
-              <w:t>SMQueue</w:t>
-            </w:r>
-            <w:proofErr w:type="spellEnd"/>
-            <w:r>
-              <w:t xml:space="preserve"> timed out after %d seconds. Check that the last script ended with a "Stop" state</w:t>
-            </w:r>
-          </w:p>
-        </w:tc>
-        <w:tc>
-          <w:tcPr>
-            <w:tcW w:w="4090" w:type="dxa"/>
-            <w:shd w:val="clear" w:color="auto" w:fill="auto"/>
-          </w:tcPr>
-          <w:p>
-            <w:r>
-              <w:t>The Scripted State machine has a timeout if the queue becomes empty.  One way this can happen is if the script does not end with a “Stop” command.</w:t>
-            </w:r>
-          </w:p>
-        </w:tc>
-      </w:tr>
-      <w:tr>
-        <w:tc>
-          <w:tcPr>
-            <w:tcW w:w="1170" w:type="dxa"/>
-            <w:shd w:val="clear" w:color="auto" w:fill="auto"/>
-          </w:tcPr>
-          <w:p/>
-        </w:tc>
-        <w:tc>
-          <w:tcPr>
-            <w:tcW w:w="4090" w:type="dxa"/>
-            <w:shd w:val="clear" w:color="auto" w:fill="auto"/>
-          </w:tcPr>
-          <w:p/>
-        </w:tc>
-        <w:tc>
-          <w:tcPr>
-            <w:tcW w:w="4090" w:type="dxa"/>
-            <w:shd w:val="clear" w:color="auto" w:fill="auto"/>
-          </w:tcPr>
-          <w:p/>
-        </w:tc>
-      </w:tr>
-      <w:tr>
-        <w:tc>
-          <w:tcPr>
-            <w:tcW w:w="1170" w:type="dxa"/>
-            <w:shd w:val="clear" w:color="auto" w:fill="000000" w:themeFill="text1"/>
-          </w:tcPr>
-          <w:p>
-            <w:pPr>
-              <w:rPr>
-                <w:color w:val="FFFFFF" w:themeColor="background1"/>
-              </w:rPr>
-            </w:pPr>
-            <w:r>
-              <w:rPr>
-                <w:color w:val="FFFFFF" w:themeColor="background1"/>
-              </w:rPr>
-              <w:t>57xx</w:t>
-            </w:r>
-          </w:p>
-        </w:tc>
-        <w:tc>
-          <w:tcPr>
-            <w:tcW w:w="4090" w:type="dxa"/>
-            <w:shd w:val="clear" w:color="auto" w:fill="000000" w:themeFill="text1"/>
-          </w:tcPr>
-          <w:p>
-            <w:pPr>
-              <w:rPr>
-                <w:color w:val="FFFFFF" w:themeColor="background1"/>
-              </w:rPr>
-            </w:pPr>
-            <w:r>
-              <w:rPr>
-                <w:color w:val="FFFFFF" w:themeColor="background1"/>
-              </w:rPr>
-              <w:t>Bus Controller</w:t>
-            </w:r>
-          </w:p>
-        </w:tc>
-        <w:tc>
-          <w:tcPr>
-            <w:tcW w:w="4090" w:type="dxa"/>
-            <w:shd w:val="clear" w:color="auto" w:fill="000000" w:themeFill="text1"/>
-          </w:tcPr>
-          <w:p>
-            <w:pPr>
-              <w:rPr>
-                <w:color w:val="FFFFFF" w:themeColor="background1"/>
-              </w:rPr>
-            </w:pPr>
-          </w:p>
-        </w:tc>
-      </w:tr>
-      <w:tr>
-        <w:tc>
-          <w:tcPr>
-            <w:tcW w:w="1170" w:type="dxa"/>
-          </w:tcPr>
-          <w:p>
-            <w:r>
-              <w:t>5702</w:t>
-            </w:r>
-          </w:p>
-        </w:tc>
-        <w:tc>
-          <w:tcPr>
-            <w:tcW w:w="4090" w:type="dxa"/>
-          </w:tcPr>
-          <w:p>
-            <w:r>
-              <w:t xml:space="preserve">Unhandled Script command </w:t>
-            </w:r>
-            <w:r>
-              <w:t>%</w:t>
-            </w:r>
-            <w:r>
-              <w:t>s</w:t>
-            </w:r>
-            <w:r>
-              <w:t xml:space="preserve"> was </w:t>
-            </w:r>
-            <w:r>
-              <w:t>called in</w:t>
-            </w:r>
-            <w:r>
-              <w:t xml:space="preserve"> bus controller %s</w:t>
-            </w:r>
-          </w:p>
-        </w:tc>
-        <w:tc>
-          <w:tcPr>
-            <w:tcW w:w="4090" w:type="dxa"/>
-          </w:tcPr>
-          <w:p>
-            <w:r>
-              <w:t>The bus controller state machine default case was called.</w:t>
-            </w:r>
-          </w:p>
-        </w:tc>
-      </w:tr>
-      <w:tr>
-        <w:tc>
-          <w:tcPr>
-            <w:tcW w:w="1170" w:type="dxa"/>
-          </w:tcPr>
-          <w:p>
-            <w:r>
-              <w:t>5703</w:t>
-            </w:r>
-          </w:p>
-        </w:tc>
-        <w:tc>
-          <w:tcPr>
-            <w:tcW w:w="4090" w:type="dxa"/>
-          </w:tcPr>
-          <w:p>
-            <w:r>
-              <w:t>Bus Controller %d "Initialize" state was called with elements in the Queue.  Bus must NOT call the "Initialize" state.</w:t>
-            </w:r>
-          </w:p>
-        </w:tc>
-        <w:tc>
-          <w:tcPr>
-            <w:tcW w:w="4090" w:type="dxa"/>
-          </w:tcPr>
-          <w:p>
-            <w:r>
-              <w:t>Hopefully this is self explanatory</w:t>
-            </w:r>
-          </w:p>
-        </w:tc>
-      </w:tr>
-      <w:tr>
-        <w:tc>
-          <w:tcPr>
-            <w:tcW w:w="1170" w:type="dxa"/>
-          </w:tcPr>
-          <w:p>
-            <w:r>
-              <w:t>5704</w:t>
-            </w:r>
-          </w:p>
-        </w:tc>
-        <w:tc>
-          <w:tcPr>
-            <w:tcW w:w="4090" w:type="dxa"/>
-          </w:tcPr>
-          <w:p>
-            <w:r>
-              <w:t>Bus Controller Queue timed out after %d seconds. Check that the last script ended with a "Stop" state</w:t>
-            </w:r>
-          </w:p>
-        </w:tc>
-        <w:tc>
-          <w:tcPr>
-            <w:tcW w:w="4090" w:type="dxa"/>
-          </w:tcPr>
-          <w:p>
-            <w:r>
-              <w:t>The Bus Controller state machine has a timeout if the queue becomes empty.  One way this can happen is if the script does not end with a “Stop” command.</w:t>
-            </w:r>
-          </w:p>
-        </w:tc>
-      </w:tr>
-      <w:tr>
-        <w:tc>
-          <w:tcPr>
-            <w:tcW w:w="1170" w:type="dxa"/>
-          </w:tcPr>
-          <w:p>
-            <w:r>
-              <w:t>5705</w:t>
-            </w:r>
-          </w:p>
-        </w:tc>
-        <w:tc>
-          <w:tcPr>
-            <w:tcW w:w="4090" w:type="dxa"/>
-          </w:tcPr>
-          <w:p>
-            <w:r>
-              <w:t xml:space="preserve">Bus Controller got unrecognized broadcast type: %s </w:t>
-            </w:r>
-          </w:p>
-        </w:tc>
-        <w:tc>
-          <w:tcPr>
-            <w:tcW w:w="4090" w:type="dxa"/>
-          </w:tcPr>
-          <w:p/>
-        </w:tc>
-      </w:tr>
-      <w:tr>
-        <w:tc>
-          <w:tcPr>
-            <w:tcW w:w="1170" w:type="dxa"/>
-          </w:tcPr>
-          <w:p>
-            <w:r>
-              <w:t>5706</w:t>
-            </w:r>
-          </w:p>
-        </w:tc>
-        <w:tc>
-          <w:tcPr>
-            <w:tcW w:w="4090" w:type="dxa"/>
-          </w:tcPr>
-          <w:p>
-            <w:r>
-              <w:t>Invalid Event Signal Time Array Parameters:</w:t>
-            </w:r>
-          </w:p>
-          <w:p>
-            <w:r>
-              <w:t>Fs: %d</w:t>
-            </w:r>
-          </w:p>
-          <w:p>
-            <w:r>
-              <w:lastRenderedPageBreak/>
-              <w:t>End Time: %f</w:t>
-            </w:r>
-          </w:p>
-          <w:p>
-            <w:r>
-              <w:t>Start Time: %f</w:t>
-            </w:r>
-          </w:p>
-          <w:p>
-            <w:r>
-              <w:t>PMU Filter Order: %d</w:t>
-            </w:r>
-          </w:p>
-          <w:p>
-            <w:proofErr w:type="spellStart"/>
-            <w:r>
-              <w:t>FSamp</w:t>
-            </w:r>
-            <w:proofErr w:type="spellEnd"/>
-            <w:r>
-              <w:t>: %d</w:t>
-            </w:r>
-          </w:p>
-        </w:tc>
-        <w:tc>
-          <w:tcPr>
-            <w:tcW w:w="4090" w:type="dxa"/>
-          </w:tcPr>
-          <w:p>
-            <w:r>
-              <w:lastRenderedPageBreak/>
-              <w:t xml:space="preserve">One or more of the parameters read from Event and </w:t>
-            </w:r>
-            <w:proofErr w:type="spellStart"/>
-            <w:r>
-              <w:t>PMUImpairment</w:t>
-            </w:r>
-            <w:proofErr w:type="spellEnd"/>
-            <w:r>
-              <w:t xml:space="preserve"> used to calculate the Event Signal Time Array has </w:t>
-            </w:r>
-            <w:r>
-              <w:lastRenderedPageBreak/>
-              <w:t xml:space="preserve">an invalid number.  End time must be greater than Start time and Fs, </w:t>
-            </w:r>
-            <w:proofErr w:type="spellStart"/>
-            <w:r>
-              <w:t>FSamp</w:t>
-            </w:r>
-            <w:proofErr w:type="spellEnd"/>
-            <w:r>
-              <w:t>, and Filter Order all need to be &gt; 0.</w:t>
-            </w:r>
-          </w:p>
-        </w:tc>
-      </w:tr>
-      <w:tr>
-        <w:tc>
-          <w:tcPr>
-            <w:tcW w:w="1170" w:type="dxa"/>
-          </w:tcPr>
-          <w:p/>
-        </w:tc>
-        <w:tc>
-          <w:tcPr>
-            <w:tcW w:w="4090" w:type="dxa"/>
-          </w:tcPr>
-          <w:p/>
-        </w:tc>
-        <w:tc>
-          <w:tcPr>
-            <w:tcW w:w="4090" w:type="dxa"/>
-          </w:tcPr>
-          <w:p/>
-        </w:tc>
-      </w:tr>
-      <w:tr>
-        <w:tc>
-          <w:tcPr>
-            <w:tcW w:w="1170" w:type="dxa"/>
-            <w:shd w:val="clear" w:color="auto" w:fill="000000" w:themeFill="text1"/>
-          </w:tcPr>
-          <w:p>
-            <w:pPr>
-              <w:rPr>
-                <w:color w:val="FFFFFF" w:themeColor="background1"/>
-              </w:rPr>
-            </w:pPr>
-            <w:r>
-              <w:rPr>
-                <w:color w:val="FFFFFF" w:themeColor="background1"/>
-              </w:rPr>
-              <w:t>58xx</w:t>
-            </w:r>
-          </w:p>
-        </w:tc>
-        <w:tc>
-          <w:tcPr>
-            <w:tcW w:w="4090" w:type="dxa"/>
-            <w:shd w:val="clear" w:color="auto" w:fill="000000" w:themeFill="text1"/>
-          </w:tcPr>
-          <w:p>
-            <w:pPr>
-              <w:rPr>
-                <w:color w:val="FFFFFF" w:themeColor="background1"/>
-              </w:rPr>
-            </w:pPr>
-            <w:proofErr w:type="spellStart"/>
-            <w:r>
-              <w:rPr>
-                <w:color w:val="FFFFFF" w:themeColor="background1"/>
-              </w:rPr>
-              <w:t>Labview</w:t>
-            </w:r>
-            <w:proofErr w:type="spellEnd"/>
-            <w:r>
-              <w:rPr>
-                <w:color w:val="FFFFFF" w:themeColor="background1"/>
-              </w:rPr>
-              <w:t xml:space="preserve"> Test Automation</w:t>
-            </w:r>
-          </w:p>
-        </w:tc>
-        <w:tc>
-          <w:tcPr>
-            <w:tcW w:w="4090" w:type="dxa"/>
-            <w:shd w:val="clear" w:color="auto" w:fill="000000" w:themeFill="text1"/>
-          </w:tcPr>
-          <w:p>
-            <w:pPr>
-              <w:rPr>
-                <w:color w:val="FFFFFF" w:themeColor="background1"/>
-              </w:rPr>
-            </w:pPr>
-          </w:p>
-        </w:tc>
-      </w:tr>
-      <w:tr>
-        <w:tc>
-          <w:tcPr>
-            <w:tcW w:w="1170" w:type="dxa"/>
-          </w:tcPr>
-          <w:p>
-            <w:r>
-              <w:t>5801</w:t>
-            </w:r>
-          </w:p>
-        </w:tc>
-        <w:tc>
-          <w:tcPr>
-            <w:tcW w:w="4090" w:type="dxa"/>
-          </w:tcPr>
-          <w:p>
-            <w:r>
-              <w:t xml:space="preserve">Bus number %d already exists.  </w:t>
-            </w:r>
-            <w:proofErr w:type="spellStart"/>
-            <w:r>
-              <w:t>Cannota</w:t>
+          <w:p>
+            <w:r>
+              <w:t>5203</w:t>
+            </w:r>
+          </w:p>
+        </w:tc>
+        <w:tc>
+          <w:tcPr>
+            <w:tcW w:w="4090" w:type="dxa"/>
+          </w:tcPr>
+          <w:p>
+            <w:r>
+              <w:t>File or Folder %s does not exist</w:t>
+            </w:r>
+          </w:p>
+        </w:tc>
+        <w:tc>
+          <w:tcPr>
+            <w:tcW w:w="4090" w:type="dxa"/>
+          </w:tcPr>
+          <w:p>
+            <w:r>
+              <w:t>See the documentation of the application to determine how to create the needed file.</w:t>
             </w:r>
             <w:bookmarkStart w:id="0" w:name="_GoBack"/>
             <w:bookmarkEnd w:id="0"/>
+          </w:p>
+        </w:tc>
+      </w:tr>
+      <w:tr>
+        <w:tc>
+          <w:tcPr>
+            <w:tcW w:w="1170" w:type="dxa"/>
+          </w:tcPr>
+          <w:p/>
+        </w:tc>
+        <w:tc>
+          <w:tcPr>
+            <w:tcW w:w="4090" w:type="dxa"/>
+          </w:tcPr>
+          <w:p/>
+        </w:tc>
+        <w:tc>
+          <w:tcPr>
+            <w:tcW w:w="4090" w:type="dxa"/>
+          </w:tcPr>
+          <w:p/>
+        </w:tc>
+      </w:tr>
+      <w:tr>
+        <w:tc>
+          <w:tcPr>
+            <w:tcW w:w="1170" w:type="dxa"/>
+            <w:shd w:val="clear" w:color="auto" w:fill="000000" w:themeFill="text1"/>
+          </w:tcPr>
+          <w:p>
+            <w:pPr>
+              <w:rPr>
+                <w:color w:val="FFFFFF" w:themeColor="background1"/>
+              </w:rPr>
+            </w:pPr>
+            <w:proofErr w:type="spellStart"/>
+            <w:r>
+              <w:rPr>
+                <w:color w:val="FFFFFF" w:themeColor="background1"/>
+              </w:rPr>
+              <w:t>55</w:t>
+            </w:r>
+            <w:r>
+              <w:rPr>
+                <w:color w:val="FFFFFF" w:themeColor="background1"/>
+              </w:rPr>
+              <w:t>xx</w:t>
+            </w:r>
+            <w:proofErr w:type="spellEnd"/>
+          </w:p>
+        </w:tc>
+        <w:tc>
+          <w:tcPr>
+            <w:tcW w:w="4090" w:type="dxa"/>
+            <w:shd w:val="clear" w:color="auto" w:fill="000000" w:themeFill="text1"/>
+          </w:tcPr>
+          <w:p>
+            <w:pPr>
+              <w:rPr>
+                <w:color w:val="FFFFFF" w:themeColor="background1"/>
+              </w:rPr>
+            </w:pPr>
+            <w:r>
+              <w:rPr>
+                <w:color w:val="FFFFFF" w:themeColor="background1"/>
+              </w:rPr>
+              <w:t>Bus Class</w:t>
+            </w:r>
+            <w:r>
+              <w:rPr>
+                <w:color w:val="FFFFFF" w:themeColor="background1"/>
+              </w:rPr>
+              <w:t xml:space="preserve"> Errors</w:t>
+            </w:r>
+          </w:p>
+        </w:tc>
+        <w:tc>
+          <w:tcPr>
+            <w:tcW w:w="4090" w:type="dxa"/>
+            <w:shd w:val="clear" w:color="auto" w:fill="000000" w:themeFill="text1"/>
+          </w:tcPr>
+          <w:p>
+            <w:pPr>
+              <w:rPr>
+                <w:color w:val="FFFFFF" w:themeColor="background1"/>
+              </w:rPr>
+            </w:pPr>
+          </w:p>
+        </w:tc>
+      </w:tr>
+      <w:tr>
+        <w:tc>
+          <w:tcPr>
+            <w:tcW w:w="1170" w:type="dxa"/>
+          </w:tcPr>
+          <w:p/>
+        </w:tc>
+        <w:tc>
+          <w:tcPr>
+            <w:tcW w:w="4090" w:type="dxa"/>
+          </w:tcPr>
+          <w:p/>
+        </w:tc>
+        <w:tc>
+          <w:tcPr>
+            <w:tcW w:w="4090" w:type="dxa"/>
+          </w:tcPr>
+          <w:p/>
+        </w:tc>
+      </w:tr>
+      <w:tr>
+        <w:tc>
+          <w:tcPr>
+            <w:tcW w:w="1170" w:type="dxa"/>
+          </w:tcPr>
+          <w:p>
+            <w:r>
+              <w:t>5503</w:t>
+            </w:r>
+          </w:p>
+        </w:tc>
+        <w:tc>
+          <w:tcPr>
+            <w:tcW w:w="4090" w:type="dxa"/>
+          </w:tcPr>
+          <w:p>
+            <w:r>
+              <w:t xml:space="preserve">Bus number  0 is an illegal ID for bus class objects.  </w:t>
+            </w:r>
+          </w:p>
+        </w:tc>
+        <w:tc>
+          <w:tcPr>
+            <w:tcW w:w="4090" w:type="dxa"/>
+          </w:tcPr>
+          <w:p>
+            <w:r>
+              <w:t xml:space="preserve">Bus number 0 was requested but is an illegal bus number.  If this was not requested by a test automation script, contact the NIST Synchrometrology </w:t>
+            </w:r>
+            <w:proofErr w:type="spellStart"/>
+            <w:r>
+              <w:t>Lanb</w:t>
+            </w:r>
+            <w:proofErr w:type="spellEnd"/>
+            <w:r>
+              <w:t xml:space="preserve"> to </w:t>
+            </w:r>
+            <w:proofErr w:type="spellStart"/>
+            <w:r>
+              <w:t>analyse</w:t>
+            </w:r>
+            <w:proofErr w:type="spellEnd"/>
+            <w:r>
+              <w:t xml:space="preserve"> the error.</w:t>
+            </w:r>
+          </w:p>
+        </w:tc>
+      </w:tr>
+      <w:tr>
+        <w:tc>
+          <w:tcPr>
+            <w:tcW w:w="1170" w:type="dxa"/>
+          </w:tcPr>
+          <w:p>
+            <w:r>
+              <w:t>5504</w:t>
+            </w:r>
+          </w:p>
+        </w:tc>
+        <w:tc>
+          <w:tcPr>
+            <w:tcW w:w="4090" w:type="dxa"/>
+          </w:tcPr>
+          <w:p>
+            <w:r>
+              <w:t>Bus number %d was not found.</w:t>
+            </w:r>
+          </w:p>
+        </w:tc>
+        <w:tc>
+          <w:tcPr>
+            <w:tcW w:w="4090" w:type="dxa"/>
+          </w:tcPr>
+          <w:p>
+            <w:r>
+              <w:t>A requested (non-zero) bus number but was requested but was not found.</w:t>
+            </w:r>
+          </w:p>
+        </w:tc>
+      </w:tr>
+      <w:tr>
+        <w:tc>
+          <w:tcPr>
+            <w:tcW w:w="1170" w:type="dxa"/>
+          </w:tcPr>
+          <w:p>
+            <w:r>
+              <w:lastRenderedPageBreak/>
+              <w:t>5521</w:t>
+            </w:r>
+          </w:p>
+        </w:tc>
+        <w:tc>
+          <w:tcPr>
+            <w:tcW w:w="4090" w:type="dxa"/>
+          </w:tcPr>
+          <w:p>
+            <w:r>
+              <w:t>Cannot open test file</w:t>
+            </w:r>
+            <w:r>
+              <w:t>: %s</w:t>
+            </w:r>
+            <w:r>
+              <w:t>.  Test file does not exist.</w:t>
+            </w:r>
+          </w:p>
+        </w:tc>
+        <w:tc>
+          <w:tcPr>
+            <w:tcW w:w="4090" w:type="dxa"/>
+          </w:tcPr>
+          <w:p>
+            <w:r>
+              <w:t>Check to see if the path to the test file is correct and the file exists.  Check your settings (Gear Icon) for the test file path.</w:t>
+            </w:r>
+          </w:p>
+        </w:tc>
+      </w:tr>
+      <w:tr>
+        <w:tc>
+          <w:tcPr>
+            <w:tcW w:w="1170" w:type="dxa"/>
+          </w:tcPr>
+          <w:p>
+            <w:r>
+              <w:t>5522</w:t>
+            </w:r>
+          </w:p>
+        </w:tc>
+        <w:tc>
+          <w:tcPr>
+            <w:tcW w:w="4090" w:type="dxa"/>
+          </w:tcPr>
+          <w:p>
+            <w:r>
+              <w:t xml:space="preserve">Cannot open </w:t>
+            </w:r>
+            <w:r>
+              <w:t>.</w:t>
+            </w:r>
+            <w:proofErr w:type="spellStart"/>
+            <w:r>
+              <w:t>ini</w:t>
+            </w:r>
+            <w:proofErr w:type="spellEnd"/>
+            <w:r>
+              <w:t xml:space="preserve"> file</w:t>
+            </w:r>
+            <w:r>
+              <w:t>: %s</w:t>
+            </w:r>
+            <w:r>
+              <w:t xml:space="preserve">.  </w:t>
+            </w:r>
+            <w:r>
+              <w:t>File not found</w:t>
+            </w:r>
+          </w:p>
+        </w:tc>
+        <w:tc>
+          <w:tcPr>
+            <w:tcW w:w="4090" w:type="dxa"/>
+          </w:tcPr>
+          <w:p>
+            <w:r>
+              <w:t>Check to see if the path to the test file is correct and the file exists.  Check your settings (Gear Icon) for the test file path.</w:t>
+            </w:r>
+          </w:p>
+        </w:tc>
+      </w:tr>
+      <w:tr>
+        <w:tc>
+          <w:tcPr>
+            <w:tcW w:w="1170" w:type="dxa"/>
+          </w:tcPr>
+          <w:p>
+            <w:r>
+              <w:t>5551</w:t>
+            </w:r>
+          </w:p>
+        </w:tc>
+        <w:tc>
+          <w:tcPr>
+            <w:tcW w:w="4090" w:type="dxa"/>
+          </w:tcPr>
+          <w:p>
+            <w:r>
+              <w:t xml:space="preserve">Invalid Module Type: %s in </w:t>
+            </w:r>
+            <w:proofErr w:type="spellStart"/>
+            <w:r>
+              <w:t>GetBroadcast</w:t>
+            </w:r>
+            <w:proofErr w:type="spellEnd"/>
+          </w:p>
+        </w:tc>
+        <w:tc>
+          <w:tcPr>
+            <w:tcW w:w="4090" w:type="dxa"/>
+          </w:tcPr>
+          <w:p>
+            <w:r>
+              <w:t xml:space="preserve">The scripted state machine </w:t>
+            </w:r>
+            <w:proofErr w:type="spellStart"/>
+            <w:r>
+              <w:t>GetBroadcast</w:t>
+            </w:r>
+            <w:proofErr w:type="spellEnd"/>
+            <w:r>
+              <w:t xml:space="preserve"> function received an unrecognized module type.  Module types should be Event, PMU, Network, Flags, </w:t>
+            </w:r>
+            <w:proofErr w:type="spellStart"/>
+            <w:r>
+              <w:t>OutToFile</w:t>
+            </w:r>
+            <w:proofErr w:type="spellEnd"/>
+            <w:r>
+              <w:t>, App</w:t>
+            </w:r>
+          </w:p>
+        </w:tc>
+      </w:tr>
+      <w:tr>
+        <w:tc>
+          <w:tcPr>
+            <w:tcW w:w="1170" w:type="dxa"/>
+          </w:tcPr>
+          <w:p>
+            <w:r>
+              <w:t>5552</w:t>
+            </w:r>
+          </w:p>
+        </w:tc>
+        <w:tc>
+          <w:tcPr>
+            <w:tcW w:w="4090" w:type="dxa"/>
+          </w:tcPr>
+          <w:p>
+            <w:r>
+              <w:t>Event case timed out</w:t>
+            </w:r>
+            <w:r>
+              <w:t xml:space="preserve"> in Bus Scripted State Machine s</w:t>
+            </w:r>
+            <w:r>
+              <w:t>tate: %s</w:t>
+            </w:r>
+          </w:p>
+        </w:tc>
+        <w:tc>
+          <w:tcPr>
+            <w:tcW w:w="4090" w:type="dxa"/>
+          </w:tcPr>
+          <w:p>
+            <w:r>
+              <w:t>A request to a module in the scripted state machine requested a broadcast  but none was received.</w:t>
+            </w:r>
+          </w:p>
+        </w:tc>
+      </w:tr>
+      <w:tr>
+        <w:tc>
+          <w:tcPr>
+            <w:tcW w:w="1170" w:type="dxa"/>
+          </w:tcPr>
+          <w:p>
+            <w:r>
+              <w:t>5553</w:t>
+            </w:r>
+          </w:p>
+        </w:tc>
+        <w:tc>
+          <w:tcPr>
+            <w:tcW w:w="4090" w:type="dxa"/>
+          </w:tcPr>
+          <w:p>
+            <w:r>
+              <w:t>Timed out awaiting module broadcast: %s</w:t>
+            </w:r>
+          </w:p>
+        </w:tc>
+        <w:tc>
+          <w:tcPr>
+            <w:tcW w:w="4090" w:type="dxa"/>
+          </w:tcPr>
+          <w:p>
+            <w:proofErr w:type="spellStart"/>
+            <w:r>
+              <w:t>GetBusData</w:t>
+            </w:r>
+            <w:proofErr w:type="spellEnd"/>
+            <w:r>
+              <w:t xml:space="preserve"> requested data from a module but none was received.</w:t>
+            </w:r>
+          </w:p>
+        </w:tc>
+      </w:tr>
+      <w:tr>
+        <w:tc>
+          <w:tcPr>
+            <w:tcW w:w="1170" w:type="dxa"/>
+          </w:tcPr>
+          <w:p>
+            <w:r>
+              <w:t>5561</w:t>
+            </w:r>
+          </w:p>
+        </w:tc>
+        <w:tc>
+          <w:tcPr>
+            <w:tcW w:w="4090" w:type="dxa"/>
+          </w:tcPr>
+          <w:p>
+            <w:r>
+              <w:t>No bus selected. Select an active bus to remove.</w:t>
+            </w:r>
+          </w:p>
+        </w:tc>
+        <w:tc>
+          <w:tcPr>
+            <w:tcW w:w="4090" w:type="dxa"/>
+          </w:tcPr>
+          <w:p>
+            <w:r>
+              <w:t>The Bus Number was set to 0 when trying to remove a bus.  An active bus number must be selected.</w:t>
+            </w:r>
+          </w:p>
+        </w:tc>
+      </w:tr>
+      <w:tr>
+        <w:tc>
+          <w:tcPr>
+            <w:tcW w:w="1170" w:type="dxa"/>
+          </w:tcPr>
+          <w:p>
+            <w:r>
+              <w:t>5</w:t>
+            </w:r>
+            <w:r>
+              <w:t>571</w:t>
+            </w:r>
+          </w:p>
+        </w:tc>
+        <w:tc>
+          <w:tcPr>
+            <w:tcW w:w="4090" w:type="dxa"/>
+          </w:tcPr>
+          <w:p>
+            <w:r>
+              <w:t>Invalid “Get” argument: %s</w:t>
+            </w:r>
+          </w:p>
+        </w:tc>
+        <w:tc>
+          <w:tcPr>
+            <w:tcW w:w="4090" w:type="dxa"/>
+          </w:tcPr>
+          <w:p>
+            <w:r>
+              <w:t xml:space="preserve">A </w:t>
+            </w:r>
+            <w:proofErr w:type="spellStart"/>
+            <w:r>
+              <w:t>Labview</w:t>
+            </w:r>
+            <w:proofErr w:type="spellEnd"/>
+            <w:r>
+              <w:t xml:space="preserve"> Test Automation argument from the “Get” command is not handled.</w:t>
+            </w:r>
+          </w:p>
+        </w:tc>
+      </w:tr>
+      <w:tr>
+        <w:tc>
+          <w:tcPr>
+            <w:tcW w:w="1170" w:type="dxa"/>
+          </w:tcPr>
+          <w:p>
+            <w:r>
+              <w:t>5572</w:t>
+            </w:r>
+          </w:p>
+        </w:tc>
+        <w:tc>
+          <w:tcPr>
+            <w:tcW w:w="4090" w:type="dxa"/>
+          </w:tcPr>
+          <w:p>
+            <w:r>
+              <w:t>Invalid “Set” argument: %s</w:t>
+            </w:r>
+          </w:p>
+        </w:tc>
+        <w:tc>
+          <w:tcPr>
+            <w:tcW w:w="4090" w:type="dxa"/>
+          </w:tcPr>
+          <w:p>
+            <w:r>
+              <w:t xml:space="preserve">A </w:t>
+            </w:r>
+            <w:proofErr w:type="spellStart"/>
+            <w:r>
+              <w:t>Labview</w:t>
+            </w:r>
+            <w:proofErr w:type="spellEnd"/>
+            <w:r>
+              <w:t xml:space="preserve"> Test Automation argument from the “Set” command is not handled.</w:t>
+            </w:r>
+          </w:p>
+        </w:tc>
+      </w:tr>
+      <w:tr>
+        <w:tc>
+          <w:tcPr>
+            <w:tcW w:w="1170" w:type="dxa"/>
+          </w:tcPr>
+          <w:p/>
+        </w:tc>
+        <w:tc>
+          <w:tcPr>
+            <w:tcW w:w="4090" w:type="dxa"/>
+          </w:tcPr>
+          <w:p/>
+        </w:tc>
+        <w:tc>
+          <w:tcPr>
+            <w:tcW w:w="4090" w:type="dxa"/>
+          </w:tcPr>
+          <w:p/>
+        </w:tc>
+      </w:tr>
+      <w:tr>
+        <w:tc>
+          <w:tcPr>
+            <w:tcW w:w="1170" w:type="dxa"/>
+          </w:tcPr>
+          <w:p/>
+        </w:tc>
+        <w:tc>
+          <w:tcPr>
+            <w:tcW w:w="4090" w:type="dxa"/>
+          </w:tcPr>
+          <w:p/>
+        </w:tc>
+        <w:tc>
+          <w:tcPr>
+            <w:tcW w:w="4090" w:type="dxa"/>
+          </w:tcPr>
+          <w:p/>
+        </w:tc>
+      </w:tr>
+      <w:tr>
+        <w:tc>
+          <w:tcPr>
+            <w:tcW w:w="1170" w:type="dxa"/>
+            <w:shd w:val="clear" w:color="auto" w:fill="000000" w:themeFill="text1"/>
+          </w:tcPr>
+          <w:p>
+            <w:pPr>
+              <w:rPr>
+                <w:color w:val="FFFFFF" w:themeColor="background1"/>
+              </w:rPr>
+            </w:pPr>
+            <w:r>
+              <w:rPr>
+                <w:color w:val="FFFFFF" w:themeColor="background1"/>
+              </w:rPr>
+              <w:t>56xx</w:t>
+            </w:r>
+          </w:p>
+        </w:tc>
+        <w:tc>
+          <w:tcPr>
+            <w:tcW w:w="4090" w:type="dxa"/>
+            <w:shd w:val="clear" w:color="auto" w:fill="000000" w:themeFill="text1"/>
+          </w:tcPr>
+          <w:p>
+            <w:pPr>
+              <w:rPr>
+                <w:color w:val="FFFFFF" w:themeColor="background1"/>
+              </w:rPr>
+            </w:pPr>
+            <w:r>
+              <w:rPr>
+                <w:color w:val="FFFFFF" w:themeColor="background1"/>
+              </w:rPr>
+              <w:t>Scripted State Machine</w:t>
+            </w:r>
+          </w:p>
+        </w:tc>
+        <w:tc>
+          <w:tcPr>
+            <w:tcW w:w="4090" w:type="dxa"/>
+            <w:shd w:val="clear" w:color="auto" w:fill="000000" w:themeFill="text1"/>
+          </w:tcPr>
+          <w:p>
+            <w:pPr>
+              <w:rPr>
+                <w:color w:val="FFFFFF" w:themeColor="background1"/>
+              </w:rPr>
+            </w:pPr>
+          </w:p>
+        </w:tc>
+      </w:tr>
+      <w:tr>
+        <w:tc>
+          <w:tcPr>
+            <w:tcW w:w="1170" w:type="dxa"/>
+            <w:shd w:val="clear" w:color="auto" w:fill="auto"/>
+          </w:tcPr>
+          <w:p/>
+        </w:tc>
+        <w:tc>
+          <w:tcPr>
+            <w:tcW w:w="4090" w:type="dxa"/>
+            <w:shd w:val="clear" w:color="auto" w:fill="auto"/>
+          </w:tcPr>
+          <w:p/>
+        </w:tc>
+        <w:tc>
+          <w:tcPr>
+            <w:tcW w:w="4090" w:type="dxa"/>
+            <w:shd w:val="clear" w:color="auto" w:fill="auto"/>
+          </w:tcPr>
+          <w:p/>
+        </w:tc>
+      </w:tr>
+      <w:tr>
+        <w:tc>
+          <w:tcPr>
+            <w:tcW w:w="1170" w:type="dxa"/>
+            <w:shd w:val="clear" w:color="auto" w:fill="auto"/>
+          </w:tcPr>
+          <w:p>
+            <w:r>
+              <w:t>5603</w:t>
+            </w:r>
+          </w:p>
+        </w:tc>
+        <w:tc>
+          <w:tcPr>
+            <w:tcW w:w="4090" w:type="dxa"/>
+            <w:shd w:val="clear" w:color="auto" w:fill="auto"/>
+          </w:tcPr>
+          <w:p>
+            <w:r>
+              <w:t>Scripted State Machine "Initialize" state was called with elements in the Queue.  User's scripts must NOT call the "Initialize" state.</w:t>
+            </w:r>
+          </w:p>
+        </w:tc>
+        <w:tc>
+          <w:tcPr>
+            <w:tcW w:w="4090" w:type="dxa"/>
+            <w:shd w:val="clear" w:color="auto" w:fill="auto"/>
+          </w:tcPr>
+          <w:p>
+            <w:r>
+              <w:t>Hopefully this is self explanatory</w:t>
+            </w:r>
+          </w:p>
+        </w:tc>
+      </w:tr>
+      <w:tr>
+        <w:tc>
+          <w:tcPr>
+            <w:tcW w:w="1170" w:type="dxa"/>
+            <w:shd w:val="clear" w:color="auto" w:fill="auto"/>
+          </w:tcPr>
+          <w:p>
+            <w:r>
+              <w:t>5604</w:t>
+            </w:r>
+          </w:p>
+        </w:tc>
+        <w:tc>
+          <w:tcPr>
+            <w:tcW w:w="4090" w:type="dxa"/>
+            <w:shd w:val="clear" w:color="auto" w:fill="auto"/>
+          </w:tcPr>
+          <w:p>
+            <w:proofErr w:type="spellStart"/>
+            <w:r>
+              <w:t>SMQueue</w:t>
+            </w:r>
+            <w:proofErr w:type="spellEnd"/>
+            <w:r>
+              <w:t xml:space="preserve"> timed out after %d seconds. Check that the last script ended with a "Stop" state</w:t>
+            </w:r>
+          </w:p>
+        </w:tc>
+        <w:tc>
+          <w:tcPr>
+            <w:tcW w:w="4090" w:type="dxa"/>
+            <w:shd w:val="clear" w:color="auto" w:fill="auto"/>
+          </w:tcPr>
+          <w:p>
+            <w:r>
+              <w:t>The Scripted State machine has a timeout if the queue becomes empty.  One way this can happen is if the script does not end with a “Stop” command.</w:t>
+            </w:r>
+          </w:p>
+        </w:tc>
+      </w:tr>
+      <w:tr>
+        <w:tc>
+          <w:tcPr>
+            <w:tcW w:w="1170" w:type="dxa"/>
+            <w:shd w:val="clear" w:color="auto" w:fill="auto"/>
+          </w:tcPr>
+          <w:p/>
+        </w:tc>
+        <w:tc>
+          <w:tcPr>
+            <w:tcW w:w="4090" w:type="dxa"/>
+            <w:shd w:val="clear" w:color="auto" w:fill="auto"/>
+          </w:tcPr>
+          <w:p/>
+        </w:tc>
+        <w:tc>
+          <w:tcPr>
+            <w:tcW w:w="4090" w:type="dxa"/>
+            <w:shd w:val="clear" w:color="auto" w:fill="auto"/>
+          </w:tcPr>
+          <w:p/>
+        </w:tc>
+      </w:tr>
+      <w:tr>
+        <w:tc>
+          <w:tcPr>
+            <w:tcW w:w="1170" w:type="dxa"/>
+            <w:shd w:val="clear" w:color="auto" w:fill="000000" w:themeFill="text1"/>
+          </w:tcPr>
+          <w:p>
+            <w:pPr>
+              <w:rPr>
+                <w:color w:val="FFFFFF" w:themeColor="background1"/>
+              </w:rPr>
+            </w:pPr>
+            <w:r>
+              <w:rPr>
+                <w:color w:val="FFFFFF" w:themeColor="background1"/>
+              </w:rPr>
+              <w:t>57xx</w:t>
+            </w:r>
+          </w:p>
+        </w:tc>
+        <w:tc>
+          <w:tcPr>
+            <w:tcW w:w="4090" w:type="dxa"/>
+            <w:shd w:val="clear" w:color="auto" w:fill="000000" w:themeFill="text1"/>
+          </w:tcPr>
+          <w:p>
+            <w:pPr>
+              <w:rPr>
+                <w:color w:val="FFFFFF" w:themeColor="background1"/>
+              </w:rPr>
+            </w:pPr>
+            <w:r>
+              <w:rPr>
+                <w:color w:val="FFFFFF" w:themeColor="background1"/>
+              </w:rPr>
+              <w:t>Bus Controller</w:t>
+            </w:r>
+          </w:p>
+        </w:tc>
+        <w:tc>
+          <w:tcPr>
+            <w:tcW w:w="4090" w:type="dxa"/>
+            <w:shd w:val="clear" w:color="auto" w:fill="000000" w:themeFill="text1"/>
+          </w:tcPr>
+          <w:p>
+            <w:pPr>
+              <w:rPr>
+                <w:color w:val="FFFFFF" w:themeColor="background1"/>
+              </w:rPr>
+            </w:pPr>
+          </w:p>
+        </w:tc>
+      </w:tr>
+      <w:tr>
+        <w:tc>
+          <w:tcPr>
+            <w:tcW w:w="1170" w:type="dxa"/>
+          </w:tcPr>
+          <w:p>
+            <w:r>
+              <w:t>5702</w:t>
+            </w:r>
+          </w:p>
+        </w:tc>
+        <w:tc>
+          <w:tcPr>
+            <w:tcW w:w="4090" w:type="dxa"/>
+          </w:tcPr>
+          <w:p>
+            <w:r>
+              <w:t xml:space="preserve">Unhandled Script command </w:t>
+            </w:r>
+            <w:r>
+              <w:t>%</w:t>
+            </w:r>
+            <w:r>
+              <w:t>s</w:t>
+            </w:r>
+            <w:r>
+              <w:t xml:space="preserve"> was </w:t>
+            </w:r>
+            <w:r>
+              <w:t>called in</w:t>
+            </w:r>
+            <w:r>
+              <w:t xml:space="preserve"> bus controller %s</w:t>
+            </w:r>
+          </w:p>
+        </w:tc>
+        <w:tc>
+          <w:tcPr>
+            <w:tcW w:w="4090" w:type="dxa"/>
+          </w:tcPr>
+          <w:p>
+            <w:r>
+              <w:t>The bus controller state machine default case was called.</w:t>
+            </w:r>
+          </w:p>
+        </w:tc>
+      </w:tr>
+      <w:tr>
+        <w:tc>
+          <w:tcPr>
+            <w:tcW w:w="1170" w:type="dxa"/>
+          </w:tcPr>
+          <w:p>
+            <w:r>
+              <w:t>5703</w:t>
+            </w:r>
+          </w:p>
+        </w:tc>
+        <w:tc>
+          <w:tcPr>
+            <w:tcW w:w="4090" w:type="dxa"/>
+          </w:tcPr>
+          <w:p>
+            <w:r>
+              <w:t>Bus Controller %d "Initialize" state was called with elements in the Queue.  Bus must NOT call the "Initialize" state.</w:t>
+            </w:r>
+          </w:p>
+        </w:tc>
+        <w:tc>
+          <w:tcPr>
+            <w:tcW w:w="4090" w:type="dxa"/>
+          </w:tcPr>
+          <w:p>
+            <w:r>
+              <w:t>Hopefully this is self explanatory</w:t>
+            </w:r>
+          </w:p>
+        </w:tc>
+      </w:tr>
+      <w:tr>
+        <w:tc>
+          <w:tcPr>
+            <w:tcW w:w="1170" w:type="dxa"/>
+          </w:tcPr>
+          <w:p>
+            <w:r>
+              <w:t>5704</w:t>
+            </w:r>
+          </w:p>
+        </w:tc>
+        <w:tc>
+          <w:tcPr>
+            <w:tcW w:w="4090" w:type="dxa"/>
+          </w:tcPr>
+          <w:p>
+            <w:r>
+              <w:t>Bus Controller Queue timed out after %d seconds. Check that the last script ended with a "Stop" state</w:t>
+            </w:r>
+          </w:p>
+        </w:tc>
+        <w:tc>
+          <w:tcPr>
+            <w:tcW w:w="4090" w:type="dxa"/>
+          </w:tcPr>
+          <w:p>
+            <w:r>
+              <w:t>The Bus Controller state machine has a timeout if the queue becomes empty.  One way this can happen is if the script does not end with a “Stop” command.</w:t>
+            </w:r>
+          </w:p>
+        </w:tc>
+      </w:tr>
+      <w:tr>
+        <w:tc>
+          <w:tcPr>
+            <w:tcW w:w="1170" w:type="dxa"/>
+          </w:tcPr>
+          <w:p>
+            <w:r>
+              <w:t>5705</w:t>
+            </w:r>
+          </w:p>
+        </w:tc>
+        <w:tc>
+          <w:tcPr>
+            <w:tcW w:w="4090" w:type="dxa"/>
+          </w:tcPr>
+          <w:p>
+            <w:r>
+              <w:t xml:space="preserve">Bus Controller got unrecognized broadcast type: %s </w:t>
+            </w:r>
+          </w:p>
+        </w:tc>
+        <w:tc>
+          <w:tcPr>
+            <w:tcW w:w="4090" w:type="dxa"/>
+          </w:tcPr>
+          <w:p/>
+        </w:tc>
+      </w:tr>
+      <w:tr>
+        <w:tc>
+          <w:tcPr>
+            <w:tcW w:w="1170" w:type="dxa"/>
+          </w:tcPr>
+          <w:p>
+            <w:r>
+              <w:lastRenderedPageBreak/>
+              <w:t>5706</w:t>
+            </w:r>
+          </w:p>
+        </w:tc>
+        <w:tc>
+          <w:tcPr>
+            <w:tcW w:w="4090" w:type="dxa"/>
+          </w:tcPr>
+          <w:p>
+            <w:r>
+              <w:t>Invalid Event Signal Time Array Parameters:</w:t>
+            </w:r>
+          </w:p>
+          <w:p>
+            <w:r>
+              <w:t>Fs: %d</w:t>
+            </w:r>
+          </w:p>
+          <w:p>
+            <w:r>
+              <w:t>End Time: %f</w:t>
+            </w:r>
+          </w:p>
+          <w:p>
+            <w:r>
+              <w:t>Start Time: %f</w:t>
+            </w:r>
+          </w:p>
+          <w:p>
+            <w:r>
+              <w:t>PMU Filter Order: %d</w:t>
+            </w:r>
+          </w:p>
+          <w:p>
+            <w:proofErr w:type="spellStart"/>
+            <w:r>
+              <w:t>FSamp</w:t>
+            </w:r>
+            <w:proofErr w:type="spellEnd"/>
+            <w:r>
+              <w:t>: %d</w:t>
+            </w:r>
+          </w:p>
+        </w:tc>
+        <w:tc>
+          <w:tcPr>
+            <w:tcW w:w="4090" w:type="dxa"/>
+          </w:tcPr>
+          <w:p>
+            <w:r>
+              <w:t xml:space="preserve">One or more of the parameters read from Event and </w:t>
+            </w:r>
+            <w:proofErr w:type="spellStart"/>
+            <w:r>
+              <w:t>PMUImpairment</w:t>
+            </w:r>
+            <w:proofErr w:type="spellEnd"/>
+            <w:r>
+              <w:t xml:space="preserve"> used to calculate the Event Signal Time Array has an invalid number.  End time must be greater than Start time and Fs, </w:t>
+            </w:r>
+            <w:proofErr w:type="spellStart"/>
+            <w:r>
+              <w:t>FSamp</w:t>
+            </w:r>
+            <w:proofErr w:type="spellEnd"/>
+            <w:r>
+              <w:t>, and Filter Order all need to be &gt; 0.</w:t>
+            </w:r>
+          </w:p>
+        </w:tc>
+      </w:tr>
+      <w:tr>
+        <w:tc>
+          <w:tcPr>
+            <w:tcW w:w="1170" w:type="dxa"/>
+          </w:tcPr>
+          <w:p/>
+        </w:tc>
+        <w:tc>
+          <w:tcPr>
+            <w:tcW w:w="4090" w:type="dxa"/>
+          </w:tcPr>
+          <w:p/>
+        </w:tc>
+        <w:tc>
+          <w:tcPr>
+            <w:tcW w:w="4090" w:type="dxa"/>
+          </w:tcPr>
+          <w:p/>
+        </w:tc>
+      </w:tr>
+      <w:tr>
+        <w:tc>
+          <w:tcPr>
+            <w:tcW w:w="1170" w:type="dxa"/>
+            <w:shd w:val="clear" w:color="auto" w:fill="000000" w:themeFill="text1"/>
+          </w:tcPr>
+          <w:p>
+            <w:pPr>
+              <w:rPr>
+                <w:color w:val="FFFFFF" w:themeColor="background1"/>
+              </w:rPr>
+            </w:pPr>
+            <w:r>
+              <w:rPr>
+                <w:color w:val="FFFFFF" w:themeColor="background1"/>
+              </w:rPr>
+              <w:t>58xx</w:t>
+            </w:r>
+          </w:p>
+        </w:tc>
+        <w:tc>
+          <w:tcPr>
+            <w:tcW w:w="4090" w:type="dxa"/>
+            <w:shd w:val="clear" w:color="auto" w:fill="000000" w:themeFill="text1"/>
+          </w:tcPr>
+          <w:p>
+            <w:pPr>
+              <w:rPr>
+                <w:color w:val="FFFFFF" w:themeColor="background1"/>
+              </w:rPr>
+            </w:pPr>
+            <w:proofErr w:type="spellStart"/>
+            <w:r>
+              <w:rPr>
+                <w:color w:val="FFFFFF" w:themeColor="background1"/>
+              </w:rPr>
+              <w:t>Labview</w:t>
+            </w:r>
+            <w:proofErr w:type="spellEnd"/>
+            <w:r>
+              <w:rPr>
+                <w:color w:val="FFFFFF" w:themeColor="background1"/>
+              </w:rPr>
+              <w:t xml:space="preserve"> Test Automation</w:t>
+            </w:r>
+          </w:p>
+        </w:tc>
+        <w:tc>
+          <w:tcPr>
+            <w:tcW w:w="4090" w:type="dxa"/>
+            <w:shd w:val="clear" w:color="auto" w:fill="000000" w:themeFill="text1"/>
+          </w:tcPr>
+          <w:p>
+            <w:pPr>
+              <w:rPr>
+                <w:color w:val="FFFFFF" w:themeColor="background1"/>
+              </w:rPr>
+            </w:pPr>
+          </w:p>
+        </w:tc>
+      </w:tr>
+      <w:tr>
+        <w:tc>
+          <w:tcPr>
+            <w:tcW w:w="1170" w:type="dxa"/>
+          </w:tcPr>
+          <w:p>
+            <w:r>
+              <w:t>5801</w:t>
+            </w:r>
+          </w:p>
+        </w:tc>
+        <w:tc>
+          <w:tcPr>
+            <w:tcW w:w="4090" w:type="dxa"/>
+          </w:tcPr>
+          <w:p>
+            <w:r>
+              <w:t xml:space="preserve">Bus number %d already exists.  </w:t>
+            </w:r>
+            <w:proofErr w:type="spellStart"/>
+            <w:r>
+              <w:t>Cannota</w:t>
+            </w:r>
             <w:proofErr w:type="spellEnd"/>
             <w:r>
               <w:t xml:space="preserve"> </w:t>
@@ -1920,7 +1941,23 @@
           </w:p>
           <w:p>
             <w:r>
-              <w:t xml:space="preserve">TCP, UDP, UDP-Multicast, UDP-Broadcast, USB, GPIB, </w:t>
+              <w:t xml:space="preserve">TCP, UDP, UDP-Multicast, </w:t>
+            </w:r>
+            <w:proofErr w:type="spellStart"/>
+            <w:r>
+              <w:t>UDP</w:t>
+            </w:r>
+            <w:proofErr w:type="spellEnd"/>
+            <w:r>
+              <w:t xml:space="preserve">-Broadcast, USB, </w:t>
+            </w:r>
+            <w:proofErr w:type="spellStart"/>
+            <w:r>
+              <w:t>GPIB</w:t>
+            </w:r>
+            <w:proofErr w:type="spellEnd"/>
+            <w:r>
+              <w:t xml:space="preserve">, </w:t>
             </w:r>
             <w:proofErr w:type="spellStart"/>
             <w:r>
@@ -2077,7 +2114,7 @@
 </file>
 
 <file path=word/styles.xml><?xml version="1.0" encoding="utf-8"?>
-<w:styles xmlns:mc="http://schemas.openxmlformats.org/markup-compatibility/2006" xmlns:r="http://schemas.openxmlformats.org/officeDocument/2006/relationships" xmlns:w="http://schemas.openxmlformats.org/wordprocessingml/2006/main" xmlns:w14="http://schemas.microsoft.com/office/word/2010/wordml" xmlns:w15="http://schemas.microsoft.com/office/word/2012/wordml" xmlns:w16se="http://schemas.microsoft.com/office/word/2015/wordml/symex" mc:Ignorable="w14 w15 w16se">
+<w:styles xmlns:mc="http://schemas.openxmlformats.org/markup-compatibility/2006" xmlns:r="http://schemas.openxmlformats.org/officeDocument/2006/relationships" xmlns:w="http://schemas.openxmlformats.org/wordprocessingml/2006/main" xmlns:w14="http://schemas.microsoft.com/office/word/2010/wordml" xmlns:w15="http://schemas.microsoft.com/office/word/2012/wordml" mc:Ignorable="w14 w15">
   <w:docDefaults>
     <w:rPrDefault>
       <w:rPr>
@@ -2093,7 +2130,7 @@
       </w:pPr>
     </w:pPrDefault>
   </w:docDefaults>
-  <w:latentStyles w:defLockedState="0" w:defUIPriority="99" w:defSemiHidden="0" w:defUnhideWhenUsed="0" w:defQFormat="0" w:count="374">
+  <w:latentStyles w:defLockedState="0" w:defUIPriority="99" w:defSemiHidden="0" w:defUnhideWhenUsed="0" w:defQFormat="0" w:count="371">
     <w:lsdException w:name="Normal" w:uiPriority="0" w:qFormat="1"/>
     <w:lsdException w:name="heading 1" w:uiPriority="9" w:qFormat="1"/>
     <w:lsdException w:name="heading 2" w:semiHidden="1" w:uiPriority="9" w:unhideWhenUsed="1" w:qFormat="1"/>
@@ -2465,9 +2502,6 @@
     <w:lsdException w:name="List Table 5 Dark Accent 6" w:uiPriority="50"/>
     <w:lsdException w:name="List Table 6 Colorful Accent 6" w:uiPriority="51"/>
     <w:lsdException w:name="List Table 7 Colorful Accent 6" w:uiPriority="52"/>
-    <w:lsdException w:name="Mention" w:semiHidden="1" w:unhideWhenUsed="1"/>
-    <w:lsdException w:name="Smart Hyperlink" w:semiHidden="1" w:unhideWhenUsed="1"/>
-    <w:lsdException w:name="Hashtag" w:semiHidden="1" w:unhideWhenUsed="1"/>
   </w:latentStyles>
   <w:style w:type="paragraph" w:default="1" w:styleId="Normal">
     <w:name w:val="Normal"/>

</xml_diff>

<commit_message>
added an error to the app module
</commit_message>
<xml_diff>
--- a/Doc/Errors.docx
+++ b/Doc/Errors.docx
@@ -1,6 +1,6 @@
 
 <file path=word/document.xml><?xml version="1.0" encoding="utf-8"?>
-<w:document xmlns:wpc="http://schemas.microsoft.com/office/word/2010/wordprocessingCanvas" xmlns:cx="http://schemas.microsoft.com/office/drawing/2014/chartex" xmlns:cx1="http://schemas.microsoft.com/office/drawing/2015/9/8/chartex" xmlns:cx2="http://schemas.microsoft.com/office/drawing/2015/10/21/chartex" xmlns:cx3="http://schemas.microsoft.com/office/drawing/2016/5/9/chartex" xmlns:cx4="http://schemas.microsoft.com/office/drawing/2016/5/10/chartex" xmlns:cx5="http://schemas.microsoft.com/office/drawing/2016/5/11/chartex" xmlns:mc="http://schemas.openxmlformats.org/markup-compatibility/2006" xmlns:o="urn:schemas-microsoft-com:office:office" xmlns:r="http://schemas.openxmlformats.org/officeDocument/2006/relationships" xmlns:m="http://schemas.openxmlformats.org/officeDocument/2006/math" xmlns:v="urn:schemas-microsoft-com:vml" xmlns:wp14="http://schemas.microsoft.com/office/word/2010/wordprocessingDrawing" xmlns:wp="http://schemas.openxmlformats.org/drawingml/2006/wordprocessingDrawing" xmlns:w10="urn:schemas-microsoft-com:office:word" xmlns:w="http://schemas.openxmlformats.org/wordprocessingml/2006/main" xmlns:w14="http://schemas.microsoft.com/office/word/2010/wordml" xmlns:w15="http://schemas.microsoft.com/office/word/2012/wordml" xmlns:w16se="http://schemas.microsoft.com/office/word/2015/wordml/symex" xmlns:wpg="http://schemas.microsoft.com/office/word/2010/wordprocessingGroup" xmlns:wpi="http://schemas.microsoft.com/office/word/2010/wordprocessingInk" xmlns:wne="http://schemas.microsoft.com/office/word/2006/wordml" xmlns:wps="http://schemas.microsoft.com/office/word/2010/wordprocessingShape" mc:Ignorable="w14 w15 w16se wp14">
+<w:document xmlns:wpc="http://schemas.microsoft.com/office/word/2010/wordprocessingCanvas" xmlns:mc="http://schemas.openxmlformats.org/markup-compatibility/2006" xmlns:o="urn:schemas-microsoft-com:office:office" xmlns:r="http://schemas.openxmlformats.org/officeDocument/2006/relationships" xmlns:m="http://schemas.openxmlformats.org/officeDocument/2006/math" xmlns:v="urn:schemas-microsoft-com:vml" xmlns:wp14="http://schemas.microsoft.com/office/word/2010/wordprocessingDrawing" xmlns:wp="http://schemas.openxmlformats.org/drawingml/2006/wordprocessingDrawing" xmlns:w10="urn:schemas-microsoft-com:office:word" xmlns:w="http://schemas.openxmlformats.org/wordprocessingml/2006/main" xmlns:w14="http://schemas.microsoft.com/office/word/2010/wordml" xmlns:w15="http://schemas.microsoft.com/office/word/2012/wordml" xmlns:wpg="http://schemas.microsoft.com/office/word/2010/wordprocessingGroup" xmlns:wpi="http://schemas.microsoft.com/office/word/2010/wordprocessingInk" xmlns:wne="http://schemas.microsoft.com/office/word/2006/wordml" xmlns:wps="http://schemas.microsoft.com/office/word/2010/wordprocessingShape" mc:Ignorable="w14 w15 wp14">
   <w:body>
     <w:p>
       <w:pPr>
@@ -555,1124 +555,1145 @@
           <w:tcPr>
             <w:tcW w:w="1170" w:type="dxa"/>
           </w:tcPr>
-          <w:p/>
-        </w:tc>
-        <w:tc>
-          <w:tcPr>
-            <w:tcW w:w="4090" w:type="dxa"/>
-          </w:tcPr>
-          <w:p/>
-        </w:tc>
-        <w:tc>
-          <w:tcPr>
-            <w:tcW w:w="4090" w:type="dxa"/>
-          </w:tcPr>
-          <w:p/>
-        </w:tc>
-      </w:tr>
-      <w:tr>
-        <w:tc>
-          <w:tcPr>
-            <w:tcW w:w="1170" w:type="dxa"/>
-            <w:shd w:val="clear" w:color="auto" w:fill="000000" w:themeFill="text1"/>
-          </w:tcPr>
-          <w:p>
-            <w:pPr>
-              <w:rPr>
-                <w:color w:val="FFFFFF" w:themeColor="background1"/>
-              </w:rPr>
-            </w:pPr>
-            <w:r>
-              <w:rPr>
-                <w:color w:val="FFFFFF" w:themeColor="background1"/>
-              </w:rPr>
-              <w:t>55</w:t>
-            </w:r>
-            <w:r>
-              <w:rPr>
-                <w:color w:val="FFFFFF" w:themeColor="background1"/>
-              </w:rPr>
-              <w:t>xx</w:t>
-            </w:r>
-          </w:p>
-        </w:tc>
-        <w:tc>
-          <w:tcPr>
-            <w:tcW w:w="4090" w:type="dxa"/>
-            <w:shd w:val="clear" w:color="auto" w:fill="000000" w:themeFill="text1"/>
-          </w:tcPr>
-          <w:p>
-            <w:pPr>
-              <w:rPr>
-                <w:color w:val="FFFFFF" w:themeColor="background1"/>
-              </w:rPr>
-            </w:pPr>
-            <w:r>
-              <w:rPr>
-                <w:color w:val="FFFFFF" w:themeColor="background1"/>
-              </w:rPr>
-              <w:t>Bus Class</w:t>
-            </w:r>
-            <w:r>
-              <w:rPr>
-                <w:color w:val="FFFFFF" w:themeColor="background1"/>
-              </w:rPr>
-              <w:t xml:space="preserve"> Errors</w:t>
-            </w:r>
-          </w:p>
-        </w:tc>
-        <w:tc>
-          <w:tcPr>
-            <w:tcW w:w="4090" w:type="dxa"/>
-            <w:shd w:val="clear" w:color="auto" w:fill="000000" w:themeFill="text1"/>
-          </w:tcPr>
-          <w:p>
-            <w:pPr>
-              <w:rPr>
-                <w:color w:val="FFFFFF" w:themeColor="background1"/>
-              </w:rPr>
-            </w:pPr>
-          </w:p>
-        </w:tc>
-      </w:tr>
-      <w:tr>
-        <w:tc>
-          <w:tcPr>
-            <w:tcW w:w="1170" w:type="dxa"/>
-          </w:tcPr>
-          <w:p/>
-        </w:tc>
-        <w:tc>
-          <w:tcPr>
-            <w:tcW w:w="4090" w:type="dxa"/>
-          </w:tcPr>
-          <w:p/>
-        </w:tc>
-        <w:tc>
-          <w:tcPr>
-            <w:tcW w:w="4090" w:type="dxa"/>
-          </w:tcPr>
-          <w:p/>
-        </w:tc>
-      </w:tr>
-      <w:tr>
-        <w:tc>
-          <w:tcPr>
-            <w:tcW w:w="1170" w:type="dxa"/>
-          </w:tcPr>
-          <w:p>
-            <w:r>
-              <w:t>5503</w:t>
-            </w:r>
-          </w:p>
-        </w:tc>
-        <w:tc>
-          <w:tcPr>
-            <w:tcW w:w="4090" w:type="dxa"/>
-          </w:tcPr>
-          <w:p>
-            <w:r>
-              <w:t xml:space="preserve">Bus number  0 is an illegal ID for bus class objects.  </w:t>
-            </w:r>
-          </w:p>
-        </w:tc>
-        <w:tc>
-          <w:tcPr>
-            <w:tcW w:w="4090" w:type="dxa"/>
-          </w:tcPr>
-          <w:p>
-            <w:r>
-              <w:t xml:space="preserve">Bus number 0 was requested but is an illegal bus number.  If this was not requested by a test automation script, contact the NIST </w:t>
-            </w:r>
-            <w:proofErr w:type="spellStart"/>
-            <w:r>
-              <w:t>Synchrometrology</w:t>
-            </w:r>
-            <w:proofErr w:type="spellEnd"/>
-            <w:r>
-              <w:t xml:space="preserve"> </w:t>
-            </w:r>
-            <w:proofErr w:type="spellStart"/>
-            <w:r>
-              <w:t>Lanb</w:t>
-            </w:r>
-            <w:proofErr w:type="spellEnd"/>
-            <w:r>
-              <w:t xml:space="preserve"> to </w:t>
-            </w:r>
-            <w:proofErr w:type="spellStart"/>
-            <w:r>
-              <w:t>analyse</w:t>
-            </w:r>
-            <w:proofErr w:type="spellEnd"/>
-            <w:r>
-              <w:t xml:space="preserve"> the error.</w:t>
-            </w:r>
-          </w:p>
-        </w:tc>
-      </w:tr>
-      <w:tr>
-        <w:tc>
-          <w:tcPr>
-            <w:tcW w:w="1170" w:type="dxa"/>
-          </w:tcPr>
-          <w:p>
-            <w:r>
-              <w:t>5504</w:t>
-            </w:r>
-          </w:p>
-        </w:tc>
-        <w:tc>
-          <w:tcPr>
-            <w:tcW w:w="4090" w:type="dxa"/>
-          </w:tcPr>
-          <w:p>
-            <w:r>
-              <w:t>Bus number %d was not found.</w:t>
-            </w:r>
-          </w:p>
-        </w:tc>
-        <w:tc>
-          <w:tcPr>
-            <w:tcW w:w="4090" w:type="dxa"/>
-          </w:tcPr>
-          <w:p>
-            <w:r>
-              <w:t>A requested (non-zero) bus number but was requested but was not found.</w:t>
-            </w:r>
-          </w:p>
-        </w:tc>
-      </w:tr>
-      <w:tr>
-        <w:tc>
-          <w:tcPr>
-            <w:tcW w:w="1170" w:type="dxa"/>
-          </w:tcPr>
-          <w:p>
-            <w:r>
-              <w:t>5521</w:t>
-            </w:r>
-          </w:p>
-        </w:tc>
-        <w:tc>
-          <w:tcPr>
-            <w:tcW w:w="4090" w:type="dxa"/>
-          </w:tcPr>
-          <w:p>
-            <w:r>
-              <w:t>Cannot open test file</w:t>
-            </w:r>
-            <w:r>
-              <w:t>: %s</w:t>
-            </w:r>
-            <w:r>
-              <w:t>.  Test file does not exist.</w:t>
-            </w:r>
-          </w:p>
-        </w:tc>
-        <w:tc>
-          <w:tcPr>
-            <w:tcW w:w="4090" w:type="dxa"/>
-          </w:tcPr>
-          <w:p>
-            <w:r>
-              <w:t>Check to see if the path to the test file is correct and the file exists.  Check your settings (Gear Icon) for the test file path.</w:t>
-            </w:r>
-          </w:p>
-        </w:tc>
-      </w:tr>
-      <w:tr>
-        <w:tc>
-          <w:tcPr>
-            <w:tcW w:w="1170" w:type="dxa"/>
-          </w:tcPr>
-          <w:p>
-            <w:r>
-              <w:lastRenderedPageBreak/>
-              <w:t>5522</w:t>
-            </w:r>
-          </w:p>
-        </w:tc>
-        <w:tc>
-          <w:tcPr>
-            <w:tcW w:w="4090" w:type="dxa"/>
-          </w:tcPr>
-          <w:p>
-            <w:r>
-              <w:t xml:space="preserve">Cannot open </w:t>
-            </w:r>
-            <w:r>
-              <w:t>.</w:t>
-            </w:r>
-            <w:proofErr w:type="spellStart"/>
-            <w:r>
-              <w:t>ini</w:t>
-            </w:r>
-            <w:proofErr w:type="spellEnd"/>
-            <w:r>
-              <w:t xml:space="preserve"> file</w:t>
-            </w:r>
-            <w:r>
-              <w:t>: %s</w:t>
-            </w:r>
-            <w:r>
-              <w:t xml:space="preserve">.  </w:t>
-            </w:r>
-            <w:r>
-              <w:t>File not found</w:t>
-            </w:r>
-          </w:p>
-        </w:tc>
-        <w:tc>
-          <w:tcPr>
-            <w:tcW w:w="4090" w:type="dxa"/>
-          </w:tcPr>
-          <w:p>
-            <w:r>
-              <w:t>Check to see if the path to the test file is correct and the file exists.  Check your settings (Gear Icon) for the test file path.</w:t>
-            </w:r>
-          </w:p>
-        </w:tc>
-      </w:tr>
-      <w:tr>
-        <w:tc>
-          <w:tcPr>
-            <w:tcW w:w="1170" w:type="dxa"/>
-          </w:tcPr>
-          <w:p>
-            <w:r>
-              <w:t>5551</w:t>
-            </w:r>
-          </w:p>
-        </w:tc>
-        <w:tc>
-          <w:tcPr>
-            <w:tcW w:w="4090" w:type="dxa"/>
-          </w:tcPr>
-          <w:p>
-            <w:r>
-              <w:t xml:space="preserve">Invalid Module Type: %s in </w:t>
-            </w:r>
-            <w:proofErr w:type="spellStart"/>
-            <w:r>
-              <w:t>GetBroadcast</w:t>
-            </w:r>
-            <w:proofErr w:type="spellEnd"/>
-          </w:p>
-        </w:tc>
-        <w:tc>
-          <w:tcPr>
-            <w:tcW w:w="4090" w:type="dxa"/>
-          </w:tcPr>
-          <w:p>
-            <w:r>
-              <w:t xml:space="preserve">The scripted state machine </w:t>
-            </w:r>
-            <w:proofErr w:type="spellStart"/>
-            <w:r>
-              <w:t>GetBroadcast</w:t>
-            </w:r>
-            <w:proofErr w:type="spellEnd"/>
-            <w:r>
-              <w:t xml:space="preserve"> function received an unrecognized module type.  Module types should be Event, PMU, Network, Flags, </w:t>
-            </w:r>
-            <w:proofErr w:type="spellStart"/>
-            <w:r>
-              <w:t>OutToFile</w:t>
-            </w:r>
-            <w:proofErr w:type="spellEnd"/>
-            <w:r>
-              <w:t>, App</w:t>
-            </w:r>
-          </w:p>
-        </w:tc>
-      </w:tr>
-      <w:tr>
-        <w:tc>
-          <w:tcPr>
-            <w:tcW w:w="1170" w:type="dxa"/>
-          </w:tcPr>
-          <w:p>
-            <w:r>
-              <w:t>5552</w:t>
-            </w:r>
-          </w:p>
-        </w:tc>
-        <w:tc>
-          <w:tcPr>
-            <w:tcW w:w="4090" w:type="dxa"/>
-          </w:tcPr>
-          <w:p>
-            <w:r>
-              <w:t>Event case timed out</w:t>
-            </w:r>
-            <w:r>
-              <w:t xml:space="preserve"> in Bus Scripted State Machine s</w:t>
-            </w:r>
-            <w:r>
-              <w:t>tate: %s</w:t>
-            </w:r>
-          </w:p>
-        </w:tc>
-        <w:tc>
-          <w:tcPr>
-            <w:tcW w:w="4090" w:type="dxa"/>
-          </w:tcPr>
-          <w:p>
-            <w:r>
-              <w:t>A request to a module in the scripted state machine requested a broadcast  but none was received.</w:t>
-            </w:r>
-          </w:p>
-        </w:tc>
-      </w:tr>
-      <w:tr>
-        <w:tc>
-          <w:tcPr>
-            <w:tcW w:w="1170" w:type="dxa"/>
-          </w:tcPr>
-          <w:p>
-            <w:r>
-              <w:t>5553</w:t>
-            </w:r>
-          </w:p>
-        </w:tc>
-        <w:tc>
-          <w:tcPr>
-            <w:tcW w:w="4090" w:type="dxa"/>
-          </w:tcPr>
-          <w:p>
-            <w:r>
-              <w:t>Timed out awaiting module broadcast: %s</w:t>
-            </w:r>
-          </w:p>
-        </w:tc>
-        <w:tc>
-          <w:tcPr>
-            <w:tcW w:w="4090" w:type="dxa"/>
-          </w:tcPr>
-          <w:p>
-            <w:proofErr w:type="spellStart"/>
-            <w:r>
-              <w:t>GetBusData</w:t>
-            </w:r>
-            <w:proofErr w:type="spellEnd"/>
-            <w:r>
-              <w:t xml:space="preserve"> requested data from a module but none was received.</w:t>
-            </w:r>
-          </w:p>
-        </w:tc>
-      </w:tr>
-      <w:tr>
-        <w:tc>
-          <w:tcPr>
-            <w:tcW w:w="1170" w:type="dxa"/>
-          </w:tcPr>
-          <w:p>
-            <w:r>
-              <w:t>5561</w:t>
-            </w:r>
-          </w:p>
-        </w:tc>
-        <w:tc>
-          <w:tcPr>
-            <w:tcW w:w="4090" w:type="dxa"/>
-          </w:tcPr>
-          <w:p>
-            <w:r>
-              <w:t>No bus selected. Select an active bus to remove.</w:t>
-            </w:r>
-          </w:p>
-        </w:tc>
-        <w:tc>
-          <w:tcPr>
-            <w:tcW w:w="4090" w:type="dxa"/>
-          </w:tcPr>
-          <w:p>
-            <w:r>
-              <w:t>The Bus Number was set to 0 when trying to remove a bus.  An active bus number must be selected.</w:t>
-            </w:r>
-          </w:p>
-        </w:tc>
-      </w:tr>
-      <w:tr>
-        <w:tc>
-          <w:tcPr>
-            <w:tcW w:w="1170" w:type="dxa"/>
-          </w:tcPr>
-          <w:p>
-            <w:r>
-              <w:t>5</w:t>
-            </w:r>
-            <w:r>
-              <w:t>571</w:t>
-            </w:r>
-          </w:p>
-        </w:tc>
-        <w:tc>
-          <w:tcPr>
-            <w:tcW w:w="4090" w:type="dxa"/>
-          </w:tcPr>
-          <w:p>
-            <w:r>
-              <w:t>Invalid “Get” argument: %s</w:t>
-            </w:r>
-          </w:p>
-        </w:tc>
-        <w:tc>
-          <w:tcPr>
-            <w:tcW w:w="4090" w:type="dxa"/>
-          </w:tcPr>
-          <w:p>
-            <w:r>
-              <w:t xml:space="preserve">A </w:t>
-            </w:r>
-            <w:proofErr w:type="spellStart"/>
-            <w:r>
-              <w:t>Labview</w:t>
-            </w:r>
-            <w:proofErr w:type="spellEnd"/>
-            <w:r>
-              <w:t xml:space="preserve"> Test Automation argument from the “Get” command is not handled.</w:t>
-            </w:r>
-          </w:p>
-        </w:tc>
-      </w:tr>
-      <w:tr>
-        <w:tc>
-          <w:tcPr>
-            <w:tcW w:w="1170" w:type="dxa"/>
-          </w:tcPr>
-          <w:p>
-            <w:r>
-              <w:t>5572</w:t>
-            </w:r>
-          </w:p>
-        </w:tc>
-        <w:tc>
-          <w:tcPr>
-            <w:tcW w:w="4090" w:type="dxa"/>
-          </w:tcPr>
-          <w:p>
-            <w:r>
-              <w:t>Invalid “Set” argument: %s</w:t>
-            </w:r>
-          </w:p>
-        </w:tc>
-        <w:tc>
-          <w:tcPr>
-            <w:tcW w:w="4090" w:type="dxa"/>
-          </w:tcPr>
-          <w:p>
-            <w:r>
-              <w:t xml:space="preserve">A </w:t>
-            </w:r>
-            <w:proofErr w:type="spellStart"/>
-            <w:r>
-              <w:t>Labview</w:t>
-            </w:r>
-            <w:proofErr w:type="spellEnd"/>
-            <w:r>
-              <w:t xml:space="preserve"> Test Automation argument from the “Set” command is not handled.</w:t>
-            </w:r>
-          </w:p>
-        </w:tc>
-      </w:tr>
-      <w:tr>
-        <w:tc>
-          <w:tcPr>
-            <w:tcW w:w="1170" w:type="dxa"/>
-          </w:tcPr>
-          <w:p/>
-        </w:tc>
-        <w:tc>
-          <w:tcPr>
-            <w:tcW w:w="4090" w:type="dxa"/>
-          </w:tcPr>
-          <w:p/>
-        </w:tc>
-        <w:tc>
-          <w:tcPr>
-            <w:tcW w:w="4090" w:type="dxa"/>
-          </w:tcPr>
-          <w:p/>
-        </w:tc>
-      </w:tr>
-      <w:tr>
-        <w:tc>
-          <w:tcPr>
-            <w:tcW w:w="1170" w:type="dxa"/>
-          </w:tcPr>
-          <w:p/>
-        </w:tc>
-        <w:tc>
-          <w:tcPr>
-            <w:tcW w:w="4090" w:type="dxa"/>
-          </w:tcPr>
-          <w:p/>
-        </w:tc>
-        <w:tc>
-          <w:tcPr>
-            <w:tcW w:w="4090" w:type="dxa"/>
-          </w:tcPr>
-          <w:p/>
-        </w:tc>
-      </w:tr>
-      <w:tr>
-        <w:tc>
-          <w:tcPr>
-            <w:tcW w:w="1170" w:type="dxa"/>
-            <w:shd w:val="clear" w:color="auto" w:fill="000000" w:themeFill="text1"/>
-          </w:tcPr>
-          <w:p>
-            <w:pPr>
-              <w:rPr>
-                <w:color w:val="FFFFFF" w:themeColor="background1"/>
-              </w:rPr>
-            </w:pPr>
-            <w:r>
-              <w:rPr>
-                <w:color w:val="FFFFFF" w:themeColor="background1"/>
-              </w:rPr>
-              <w:t>56xx</w:t>
-            </w:r>
-          </w:p>
-        </w:tc>
-        <w:tc>
-          <w:tcPr>
-            <w:tcW w:w="4090" w:type="dxa"/>
-            <w:shd w:val="clear" w:color="auto" w:fill="000000" w:themeFill="text1"/>
-          </w:tcPr>
-          <w:p>
-            <w:pPr>
-              <w:rPr>
-                <w:color w:val="FFFFFF" w:themeColor="background1"/>
-              </w:rPr>
-            </w:pPr>
-            <w:r>
-              <w:rPr>
-                <w:color w:val="FFFFFF" w:themeColor="background1"/>
-              </w:rPr>
-              <w:t>Scripted State Machine</w:t>
-            </w:r>
-          </w:p>
-        </w:tc>
-        <w:tc>
-          <w:tcPr>
-            <w:tcW w:w="4090" w:type="dxa"/>
-            <w:shd w:val="clear" w:color="auto" w:fill="000000" w:themeFill="text1"/>
-          </w:tcPr>
-          <w:p>
-            <w:pPr>
-              <w:rPr>
-                <w:color w:val="FFFFFF" w:themeColor="background1"/>
-              </w:rPr>
-            </w:pPr>
-          </w:p>
-        </w:tc>
-      </w:tr>
-      <w:tr>
-        <w:tc>
-          <w:tcPr>
-            <w:tcW w:w="1170" w:type="dxa"/>
-            <w:shd w:val="clear" w:color="auto" w:fill="auto"/>
-          </w:tcPr>
-          <w:p/>
-        </w:tc>
-        <w:tc>
-          <w:tcPr>
-            <w:tcW w:w="4090" w:type="dxa"/>
-            <w:shd w:val="clear" w:color="auto" w:fill="auto"/>
-          </w:tcPr>
-          <w:p/>
-        </w:tc>
-        <w:tc>
-          <w:tcPr>
-            <w:tcW w:w="4090" w:type="dxa"/>
-            <w:shd w:val="clear" w:color="auto" w:fill="auto"/>
-          </w:tcPr>
-          <w:p/>
-        </w:tc>
-      </w:tr>
-      <w:tr>
-        <w:tc>
-          <w:tcPr>
-            <w:tcW w:w="1170" w:type="dxa"/>
-            <w:shd w:val="clear" w:color="auto" w:fill="auto"/>
-          </w:tcPr>
-          <w:p>
-            <w:r>
-              <w:t>5603</w:t>
-            </w:r>
-          </w:p>
-        </w:tc>
-        <w:tc>
-          <w:tcPr>
-            <w:tcW w:w="4090" w:type="dxa"/>
-            <w:shd w:val="clear" w:color="auto" w:fill="auto"/>
-          </w:tcPr>
-          <w:p>
-            <w:r>
-              <w:t>Scripted State Machine "Initialize" state was called with elements in the Queue.  User's scripts must NOT call the "Initialize" state.</w:t>
-            </w:r>
-          </w:p>
-        </w:tc>
-        <w:tc>
-          <w:tcPr>
-            <w:tcW w:w="4090" w:type="dxa"/>
-            <w:shd w:val="clear" w:color="auto" w:fill="auto"/>
-          </w:tcPr>
-          <w:p>
-            <w:r>
-              <w:t>Hopefully this is self explanatory</w:t>
-            </w:r>
-          </w:p>
-        </w:tc>
-      </w:tr>
-      <w:tr>
-        <w:tc>
-          <w:tcPr>
-            <w:tcW w:w="1170" w:type="dxa"/>
-            <w:shd w:val="clear" w:color="auto" w:fill="auto"/>
-          </w:tcPr>
-          <w:p>
-            <w:r>
-              <w:t>5604</w:t>
-            </w:r>
-          </w:p>
-        </w:tc>
-        <w:tc>
-          <w:tcPr>
-            <w:tcW w:w="4090" w:type="dxa"/>
-            <w:shd w:val="clear" w:color="auto" w:fill="auto"/>
-          </w:tcPr>
-          <w:p>
-            <w:proofErr w:type="spellStart"/>
-            <w:r>
-              <w:t>SMQueue</w:t>
-            </w:r>
-            <w:proofErr w:type="spellEnd"/>
-            <w:r>
-              <w:t xml:space="preserve"> timed out after %d seconds. Check that the last script ended with a "Stop" state</w:t>
-            </w:r>
-          </w:p>
-        </w:tc>
-        <w:tc>
-          <w:tcPr>
-            <w:tcW w:w="4090" w:type="dxa"/>
-            <w:shd w:val="clear" w:color="auto" w:fill="auto"/>
-          </w:tcPr>
-          <w:p>
-            <w:r>
-              <w:t>The Scripted State machine has a timeout if the queue becomes empty.  One way this can happen is if the script does not end with a “Stop” command.</w:t>
-            </w:r>
-          </w:p>
-        </w:tc>
-      </w:tr>
-      <w:tr>
-        <w:tc>
-          <w:tcPr>
-            <w:tcW w:w="1170" w:type="dxa"/>
-            <w:shd w:val="clear" w:color="auto" w:fill="auto"/>
-          </w:tcPr>
-          <w:p/>
-        </w:tc>
-        <w:tc>
-          <w:tcPr>
-            <w:tcW w:w="4090" w:type="dxa"/>
-            <w:shd w:val="clear" w:color="auto" w:fill="auto"/>
-          </w:tcPr>
-          <w:p/>
-        </w:tc>
-        <w:tc>
-          <w:tcPr>
-            <w:tcW w:w="4090" w:type="dxa"/>
-            <w:shd w:val="clear" w:color="auto" w:fill="auto"/>
-          </w:tcPr>
-          <w:p/>
-        </w:tc>
-      </w:tr>
-      <w:tr>
-        <w:tc>
-          <w:tcPr>
-            <w:tcW w:w="1170" w:type="dxa"/>
-            <w:shd w:val="clear" w:color="auto" w:fill="000000" w:themeFill="text1"/>
-          </w:tcPr>
-          <w:p>
-            <w:pPr>
-              <w:rPr>
-                <w:color w:val="FFFFFF" w:themeColor="background1"/>
-              </w:rPr>
-            </w:pPr>
-            <w:r>
-              <w:rPr>
-                <w:color w:val="FFFFFF" w:themeColor="background1"/>
-              </w:rPr>
-              <w:t>57xx</w:t>
-            </w:r>
-          </w:p>
-        </w:tc>
-        <w:tc>
-          <w:tcPr>
-            <w:tcW w:w="4090" w:type="dxa"/>
-            <w:shd w:val="clear" w:color="auto" w:fill="000000" w:themeFill="text1"/>
-          </w:tcPr>
-          <w:p>
-            <w:pPr>
-              <w:rPr>
-                <w:color w:val="FFFFFF" w:themeColor="background1"/>
-              </w:rPr>
-            </w:pPr>
-            <w:r>
-              <w:rPr>
-                <w:color w:val="FFFFFF" w:themeColor="background1"/>
-              </w:rPr>
-              <w:t>Bus Controller</w:t>
-            </w:r>
-          </w:p>
-        </w:tc>
-        <w:tc>
-          <w:tcPr>
-            <w:tcW w:w="4090" w:type="dxa"/>
-            <w:shd w:val="clear" w:color="auto" w:fill="000000" w:themeFill="text1"/>
-          </w:tcPr>
-          <w:p>
-            <w:pPr>
-              <w:rPr>
-                <w:color w:val="FFFFFF" w:themeColor="background1"/>
-              </w:rPr>
-            </w:pPr>
-          </w:p>
-        </w:tc>
-      </w:tr>
-      <w:tr>
-        <w:tc>
-          <w:tcPr>
-            <w:tcW w:w="1170" w:type="dxa"/>
-          </w:tcPr>
-          <w:p>
-            <w:r>
-              <w:t>5702</w:t>
-            </w:r>
-          </w:p>
-        </w:tc>
-        <w:tc>
-          <w:tcPr>
-            <w:tcW w:w="4090" w:type="dxa"/>
-          </w:tcPr>
-          <w:p>
-            <w:r>
-              <w:t xml:space="preserve">Unhandled Script command </w:t>
-            </w:r>
-            <w:r>
-              <w:t>%</w:t>
-            </w:r>
-            <w:r>
-              <w:t>s</w:t>
-            </w:r>
-            <w:r>
-              <w:t xml:space="preserve"> was </w:t>
-            </w:r>
-            <w:r>
-              <w:t>called in</w:t>
-            </w:r>
-            <w:r>
-              <w:t xml:space="preserve"> bus controller %s</w:t>
-            </w:r>
-          </w:p>
-        </w:tc>
-        <w:tc>
-          <w:tcPr>
-            <w:tcW w:w="4090" w:type="dxa"/>
-          </w:tcPr>
-          <w:p>
-            <w:r>
-              <w:t>The bus controller state machine default case was called.</w:t>
-            </w:r>
-          </w:p>
-        </w:tc>
-      </w:tr>
-      <w:tr>
-        <w:tc>
-          <w:tcPr>
-            <w:tcW w:w="1170" w:type="dxa"/>
-          </w:tcPr>
-          <w:p>
-            <w:r>
-              <w:t>5703</w:t>
-            </w:r>
-          </w:p>
-        </w:tc>
-        <w:tc>
-          <w:tcPr>
-            <w:tcW w:w="4090" w:type="dxa"/>
-          </w:tcPr>
-          <w:p>
-            <w:r>
-              <w:t>Bus Controller %d "Initialize" state was called with elements in the Queue.  Bus must NOT call the "Initialize" state.</w:t>
-            </w:r>
-          </w:p>
-        </w:tc>
-        <w:tc>
-          <w:tcPr>
-            <w:tcW w:w="4090" w:type="dxa"/>
-          </w:tcPr>
-          <w:p>
-            <w:r>
-              <w:t>Hopefully this is self explanatory</w:t>
-            </w:r>
-          </w:p>
-        </w:tc>
-      </w:tr>
-      <w:tr>
-        <w:tc>
-          <w:tcPr>
-            <w:tcW w:w="1170" w:type="dxa"/>
-          </w:tcPr>
-          <w:p>
-            <w:r>
-              <w:t>5704</w:t>
-            </w:r>
-          </w:p>
-        </w:tc>
-        <w:tc>
-          <w:tcPr>
-            <w:tcW w:w="4090" w:type="dxa"/>
-          </w:tcPr>
-          <w:p>
-            <w:r>
-              <w:t>Bus Controller Queue timed out after %d seconds. Check that the last script ended with a "Stop" state</w:t>
-            </w:r>
-          </w:p>
-        </w:tc>
-        <w:tc>
-          <w:tcPr>
-            <w:tcW w:w="4090" w:type="dxa"/>
-          </w:tcPr>
-          <w:p>
-            <w:r>
-              <w:t>The Bus Controller state machine has a timeout if the queue becomes empty.  One way this can happen is if the script does not end with a “Stop” command.</w:t>
-            </w:r>
-          </w:p>
-        </w:tc>
-      </w:tr>
-      <w:tr>
-        <w:tc>
-          <w:tcPr>
-            <w:tcW w:w="1170" w:type="dxa"/>
-          </w:tcPr>
-          <w:p>
-            <w:r>
-              <w:t>5705</w:t>
-            </w:r>
-          </w:p>
-        </w:tc>
-        <w:tc>
-          <w:tcPr>
-            <w:tcW w:w="4090" w:type="dxa"/>
-          </w:tcPr>
-          <w:p>
-            <w:r>
-              <w:t xml:space="preserve">Bus Controller got unrecognized broadcast type: %s </w:t>
-            </w:r>
-          </w:p>
-        </w:tc>
-        <w:tc>
-          <w:tcPr>
-            <w:tcW w:w="4090" w:type="dxa"/>
-          </w:tcPr>
-          <w:p/>
-        </w:tc>
-      </w:tr>
-      <w:tr>
-        <w:tc>
-          <w:tcPr>
-            <w:tcW w:w="1170" w:type="dxa"/>
-          </w:tcPr>
-          <w:p>
-            <w:r>
-              <w:t>5706</w:t>
-            </w:r>
-          </w:p>
-        </w:tc>
-        <w:tc>
-          <w:tcPr>
-            <w:tcW w:w="4090" w:type="dxa"/>
-          </w:tcPr>
-          <w:p>
-            <w:r>
-              <w:t>Invalid Event Signal Time Array Parameters:</w:t>
-            </w:r>
-          </w:p>
-          <w:p>
-            <w:r>
-              <w:t>Fs: %d</w:t>
-            </w:r>
-          </w:p>
-          <w:p>
-            <w:r>
-              <w:lastRenderedPageBreak/>
-              <w:t>End Time: %f</w:t>
-            </w:r>
-          </w:p>
-          <w:p>
-            <w:r>
-              <w:t>Start Time: %f</w:t>
-            </w:r>
-          </w:p>
-          <w:p>
-            <w:r>
-              <w:t>PMU Filter Order: %d</w:t>
-            </w:r>
-          </w:p>
-          <w:p>
-            <w:proofErr w:type="spellStart"/>
-            <w:r>
-              <w:t>FSamp</w:t>
-            </w:r>
-            <w:proofErr w:type="spellEnd"/>
-            <w:r>
-              <w:t>: %d</w:t>
-            </w:r>
-          </w:p>
-        </w:tc>
-        <w:tc>
-          <w:tcPr>
-            <w:tcW w:w="4090" w:type="dxa"/>
-          </w:tcPr>
-          <w:p>
-            <w:r>
-              <w:lastRenderedPageBreak/>
-              <w:t xml:space="preserve">One or more of the parameters read from Event and </w:t>
-            </w:r>
-            <w:proofErr w:type="spellStart"/>
-            <w:r>
-              <w:t>PMUImpairment</w:t>
-            </w:r>
-            <w:proofErr w:type="spellEnd"/>
-            <w:r>
-              <w:t xml:space="preserve"> used to calculate the Event Signal Time Array has </w:t>
-            </w:r>
-            <w:r>
-              <w:lastRenderedPageBreak/>
-              <w:t xml:space="preserve">an invalid number.  End time must be greater than Start time and Fs, </w:t>
-            </w:r>
-            <w:proofErr w:type="spellStart"/>
-            <w:r>
-              <w:t>FSamp</w:t>
-            </w:r>
-            <w:proofErr w:type="spellEnd"/>
-            <w:r>
-              <w:t>, and Filter Order all need to be &gt; 0.</w:t>
-            </w:r>
-          </w:p>
-        </w:tc>
-      </w:tr>
-      <w:tr>
-        <w:tc>
-          <w:tcPr>
-            <w:tcW w:w="1170" w:type="dxa"/>
-          </w:tcPr>
-          <w:p/>
-        </w:tc>
-        <w:tc>
-          <w:tcPr>
-            <w:tcW w:w="4090" w:type="dxa"/>
-          </w:tcPr>
-          <w:p/>
-        </w:tc>
-        <w:tc>
-          <w:tcPr>
-            <w:tcW w:w="4090" w:type="dxa"/>
-          </w:tcPr>
-          <w:p/>
-        </w:tc>
-      </w:tr>
-      <w:tr>
-        <w:tc>
-          <w:tcPr>
-            <w:tcW w:w="1170" w:type="dxa"/>
-            <w:shd w:val="clear" w:color="auto" w:fill="000000" w:themeFill="text1"/>
-          </w:tcPr>
-          <w:p>
-            <w:pPr>
-              <w:rPr>
-                <w:color w:val="FFFFFF" w:themeColor="background1"/>
-              </w:rPr>
-            </w:pPr>
-            <w:r>
-              <w:rPr>
-                <w:color w:val="FFFFFF" w:themeColor="background1"/>
-              </w:rPr>
-              <w:t>58xx</w:t>
-            </w:r>
-          </w:p>
-        </w:tc>
-        <w:tc>
-          <w:tcPr>
-            <w:tcW w:w="4090" w:type="dxa"/>
-            <w:shd w:val="clear" w:color="auto" w:fill="000000" w:themeFill="text1"/>
-          </w:tcPr>
-          <w:p>
-            <w:pPr>
-              <w:rPr>
-                <w:color w:val="FFFFFF" w:themeColor="background1"/>
-              </w:rPr>
-            </w:pPr>
-            <w:proofErr w:type="spellStart"/>
-            <w:r>
-              <w:rPr>
-                <w:color w:val="FFFFFF" w:themeColor="background1"/>
-              </w:rPr>
-              <w:t>Labview</w:t>
-            </w:r>
-            <w:proofErr w:type="spellEnd"/>
-            <w:r>
-              <w:rPr>
-                <w:color w:val="FFFFFF" w:themeColor="background1"/>
-              </w:rPr>
-              <w:t xml:space="preserve"> Test Automation</w:t>
-            </w:r>
-          </w:p>
-        </w:tc>
-        <w:tc>
-          <w:tcPr>
-            <w:tcW w:w="4090" w:type="dxa"/>
-            <w:shd w:val="clear" w:color="auto" w:fill="000000" w:themeFill="text1"/>
-          </w:tcPr>
-          <w:p>
-            <w:pPr>
-              <w:rPr>
-                <w:color w:val="FFFFFF" w:themeColor="background1"/>
-              </w:rPr>
-            </w:pPr>
-          </w:p>
-        </w:tc>
-      </w:tr>
-      <w:tr>
-        <w:tc>
-          <w:tcPr>
-            <w:tcW w:w="1170" w:type="dxa"/>
-          </w:tcPr>
-          <w:p>
-            <w:r>
-              <w:t>5801</w:t>
-            </w:r>
-          </w:p>
-        </w:tc>
-        <w:tc>
-          <w:tcPr>
-            <w:tcW w:w="4090" w:type="dxa"/>
-          </w:tcPr>
-          <w:p>
-            <w:r>
-              <w:t xml:space="preserve">Bus number %d already exists.  </w:t>
-            </w:r>
-            <w:proofErr w:type="spellStart"/>
-            <w:r>
-              <w:t>Cannota</w:t>
+          <w:p>
+            <w:r>
+              <w:t>5203</w:t>
+            </w:r>
+          </w:p>
+        </w:tc>
+        <w:tc>
+          <w:tcPr>
+            <w:tcW w:w="4090" w:type="dxa"/>
+          </w:tcPr>
+          <w:p>
+            <w:r>
+              <w:t>File or Folder %s does not exist</w:t>
+            </w:r>
+          </w:p>
+        </w:tc>
+        <w:tc>
+          <w:tcPr>
+            <w:tcW w:w="4090" w:type="dxa"/>
+          </w:tcPr>
+          <w:p>
+            <w:r>
+              <w:t>See the documentation of the application to determine how to create the needed file.</w:t>
             </w:r>
             <w:bookmarkStart w:id="0" w:name="_GoBack"/>
             <w:bookmarkEnd w:id="0"/>
+          </w:p>
+        </w:tc>
+      </w:tr>
+      <w:tr>
+        <w:tc>
+          <w:tcPr>
+            <w:tcW w:w="1170" w:type="dxa"/>
+          </w:tcPr>
+          <w:p/>
+        </w:tc>
+        <w:tc>
+          <w:tcPr>
+            <w:tcW w:w="4090" w:type="dxa"/>
+          </w:tcPr>
+          <w:p/>
+        </w:tc>
+        <w:tc>
+          <w:tcPr>
+            <w:tcW w:w="4090" w:type="dxa"/>
+          </w:tcPr>
+          <w:p/>
+        </w:tc>
+      </w:tr>
+      <w:tr>
+        <w:tc>
+          <w:tcPr>
+            <w:tcW w:w="1170" w:type="dxa"/>
+            <w:shd w:val="clear" w:color="auto" w:fill="000000" w:themeFill="text1"/>
+          </w:tcPr>
+          <w:p>
+            <w:pPr>
+              <w:rPr>
+                <w:color w:val="FFFFFF" w:themeColor="background1"/>
+              </w:rPr>
+            </w:pPr>
+            <w:proofErr w:type="spellStart"/>
+            <w:r>
+              <w:rPr>
+                <w:color w:val="FFFFFF" w:themeColor="background1"/>
+              </w:rPr>
+              <w:t>55</w:t>
+            </w:r>
+            <w:r>
+              <w:rPr>
+                <w:color w:val="FFFFFF" w:themeColor="background1"/>
+              </w:rPr>
+              <w:t>xx</w:t>
+            </w:r>
+            <w:proofErr w:type="spellEnd"/>
+          </w:p>
+        </w:tc>
+        <w:tc>
+          <w:tcPr>
+            <w:tcW w:w="4090" w:type="dxa"/>
+            <w:shd w:val="clear" w:color="auto" w:fill="000000" w:themeFill="text1"/>
+          </w:tcPr>
+          <w:p>
+            <w:pPr>
+              <w:rPr>
+                <w:color w:val="FFFFFF" w:themeColor="background1"/>
+              </w:rPr>
+            </w:pPr>
+            <w:r>
+              <w:rPr>
+                <w:color w:val="FFFFFF" w:themeColor="background1"/>
+              </w:rPr>
+              <w:t>Bus Class</w:t>
+            </w:r>
+            <w:r>
+              <w:rPr>
+                <w:color w:val="FFFFFF" w:themeColor="background1"/>
+              </w:rPr>
+              <w:t xml:space="preserve"> Errors</w:t>
+            </w:r>
+          </w:p>
+        </w:tc>
+        <w:tc>
+          <w:tcPr>
+            <w:tcW w:w="4090" w:type="dxa"/>
+            <w:shd w:val="clear" w:color="auto" w:fill="000000" w:themeFill="text1"/>
+          </w:tcPr>
+          <w:p>
+            <w:pPr>
+              <w:rPr>
+                <w:color w:val="FFFFFF" w:themeColor="background1"/>
+              </w:rPr>
+            </w:pPr>
+          </w:p>
+        </w:tc>
+      </w:tr>
+      <w:tr>
+        <w:tc>
+          <w:tcPr>
+            <w:tcW w:w="1170" w:type="dxa"/>
+          </w:tcPr>
+          <w:p/>
+        </w:tc>
+        <w:tc>
+          <w:tcPr>
+            <w:tcW w:w="4090" w:type="dxa"/>
+          </w:tcPr>
+          <w:p/>
+        </w:tc>
+        <w:tc>
+          <w:tcPr>
+            <w:tcW w:w="4090" w:type="dxa"/>
+          </w:tcPr>
+          <w:p/>
+        </w:tc>
+      </w:tr>
+      <w:tr>
+        <w:tc>
+          <w:tcPr>
+            <w:tcW w:w="1170" w:type="dxa"/>
+          </w:tcPr>
+          <w:p>
+            <w:r>
+              <w:t>5503</w:t>
+            </w:r>
+          </w:p>
+        </w:tc>
+        <w:tc>
+          <w:tcPr>
+            <w:tcW w:w="4090" w:type="dxa"/>
+          </w:tcPr>
+          <w:p>
+            <w:r>
+              <w:t xml:space="preserve">Bus number  0 is an illegal ID for bus class objects.  </w:t>
+            </w:r>
+          </w:p>
+        </w:tc>
+        <w:tc>
+          <w:tcPr>
+            <w:tcW w:w="4090" w:type="dxa"/>
+          </w:tcPr>
+          <w:p>
+            <w:r>
+              <w:t xml:space="preserve">Bus number 0 was requested but is an illegal bus number.  If this was not requested by a test automation script, contact the NIST Synchrometrology </w:t>
+            </w:r>
+            <w:proofErr w:type="spellStart"/>
+            <w:r>
+              <w:t>Lanb</w:t>
+            </w:r>
+            <w:proofErr w:type="spellEnd"/>
+            <w:r>
+              <w:t xml:space="preserve"> to </w:t>
+            </w:r>
+            <w:proofErr w:type="spellStart"/>
+            <w:r>
+              <w:t>analyse</w:t>
+            </w:r>
+            <w:proofErr w:type="spellEnd"/>
+            <w:r>
+              <w:t xml:space="preserve"> the error.</w:t>
+            </w:r>
+          </w:p>
+        </w:tc>
+      </w:tr>
+      <w:tr>
+        <w:tc>
+          <w:tcPr>
+            <w:tcW w:w="1170" w:type="dxa"/>
+          </w:tcPr>
+          <w:p>
+            <w:r>
+              <w:t>5504</w:t>
+            </w:r>
+          </w:p>
+        </w:tc>
+        <w:tc>
+          <w:tcPr>
+            <w:tcW w:w="4090" w:type="dxa"/>
+          </w:tcPr>
+          <w:p>
+            <w:r>
+              <w:t>Bus number %d was not found.</w:t>
+            </w:r>
+          </w:p>
+        </w:tc>
+        <w:tc>
+          <w:tcPr>
+            <w:tcW w:w="4090" w:type="dxa"/>
+          </w:tcPr>
+          <w:p>
+            <w:r>
+              <w:t>A requested (non-zero) bus number but was requested but was not found.</w:t>
+            </w:r>
+          </w:p>
+        </w:tc>
+      </w:tr>
+      <w:tr>
+        <w:tc>
+          <w:tcPr>
+            <w:tcW w:w="1170" w:type="dxa"/>
+          </w:tcPr>
+          <w:p>
+            <w:r>
+              <w:lastRenderedPageBreak/>
+              <w:t>5521</w:t>
+            </w:r>
+          </w:p>
+        </w:tc>
+        <w:tc>
+          <w:tcPr>
+            <w:tcW w:w="4090" w:type="dxa"/>
+          </w:tcPr>
+          <w:p>
+            <w:r>
+              <w:t>Cannot open test file</w:t>
+            </w:r>
+            <w:r>
+              <w:t>: %s</w:t>
+            </w:r>
+            <w:r>
+              <w:t>.  Test file does not exist.</w:t>
+            </w:r>
+          </w:p>
+        </w:tc>
+        <w:tc>
+          <w:tcPr>
+            <w:tcW w:w="4090" w:type="dxa"/>
+          </w:tcPr>
+          <w:p>
+            <w:r>
+              <w:t>Check to see if the path to the test file is correct and the file exists.  Check your settings (Gear Icon) for the test file path.</w:t>
+            </w:r>
+          </w:p>
+        </w:tc>
+      </w:tr>
+      <w:tr>
+        <w:tc>
+          <w:tcPr>
+            <w:tcW w:w="1170" w:type="dxa"/>
+          </w:tcPr>
+          <w:p>
+            <w:r>
+              <w:t>5522</w:t>
+            </w:r>
+          </w:p>
+        </w:tc>
+        <w:tc>
+          <w:tcPr>
+            <w:tcW w:w="4090" w:type="dxa"/>
+          </w:tcPr>
+          <w:p>
+            <w:r>
+              <w:t xml:space="preserve">Cannot open </w:t>
+            </w:r>
+            <w:r>
+              <w:t>.</w:t>
+            </w:r>
+            <w:proofErr w:type="spellStart"/>
+            <w:r>
+              <w:t>ini</w:t>
+            </w:r>
+            <w:proofErr w:type="spellEnd"/>
+            <w:r>
+              <w:t xml:space="preserve"> file</w:t>
+            </w:r>
+            <w:r>
+              <w:t>: %s</w:t>
+            </w:r>
+            <w:r>
+              <w:t xml:space="preserve">.  </w:t>
+            </w:r>
+            <w:r>
+              <w:t>File not found</w:t>
+            </w:r>
+          </w:p>
+        </w:tc>
+        <w:tc>
+          <w:tcPr>
+            <w:tcW w:w="4090" w:type="dxa"/>
+          </w:tcPr>
+          <w:p>
+            <w:r>
+              <w:t>Check to see if the path to the test file is correct and the file exists.  Check your settings (Gear Icon) for the test file path.</w:t>
+            </w:r>
+          </w:p>
+        </w:tc>
+      </w:tr>
+      <w:tr>
+        <w:tc>
+          <w:tcPr>
+            <w:tcW w:w="1170" w:type="dxa"/>
+          </w:tcPr>
+          <w:p>
+            <w:r>
+              <w:t>5551</w:t>
+            </w:r>
+          </w:p>
+        </w:tc>
+        <w:tc>
+          <w:tcPr>
+            <w:tcW w:w="4090" w:type="dxa"/>
+          </w:tcPr>
+          <w:p>
+            <w:r>
+              <w:t xml:space="preserve">Invalid Module Type: %s in </w:t>
+            </w:r>
+            <w:proofErr w:type="spellStart"/>
+            <w:r>
+              <w:t>GetBroadcast</w:t>
+            </w:r>
+            <w:proofErr w:type="spellEnd"/>
+          </w:p>
+        </w:tc>
+        <w:tc>
+          <w:tcPr>
+            <w:tcW w:w="4090" w:type="dxa"/>
+          </w:tcPr>
+          <w:p>
+            <w:r>
+              <w:t xml:space="preserve">The scripted state machine </w:t>
+            </w:r>
+            <w:proofErr w:type="spellStart"/>
+            <w:r>
+              <w:t>GetBroadcast</w:t>
+            </w:r>
+            <w:proofErr w:type="spellEnd"/>
+            <w:r>
+              <w:t xml:space="preserve"> function received an unrecognized module type.  Module types should be Event, PMU, Network, Flags, </w:t>
+            </w:r>
+            <w:proofErr w:type="spellStart"/>
+            <w:r>
+              <w:t>OutToFile</w:t>
+            </w:r>
+            <w:proofErr w:type="spellEnd"/>
+            <w:r>
+              <w:t>, App</w:t>
+            </w:r>
+          </w:p>
+        </w:tc>
+      </w:tr>
+      <w:tr>
+        <w:tc>
+          <w:tcPr>
+            <w:tcW w:w="1170" w:type="dxa"/>
+          </w:tcPr>
+          <w:p>
+            <w:r>
+              <w:t>5552</w:t>
+            </w:r>
+          </w:p>
+        </w:tc>
+        <w:tc>
+          <w:tcPr>
+            <w:tcW w:w="4090" w:type="dxa"/>
+          </w:tcPr>
+          <w:p>
+            <w:r>
+              <w:t>Event case timed out</w:t>
+            </w:r>
+            <w:r>
+              <w:t xml:space="preserve"> in Bus Scripted State Machine s</w:t>
+            </w:r>
+            <w:r>
+              <w:t>tate: %s</w:t>
+            </w:r>
+          </w:p>
+        </w:tc>
+        <w:tc>
+          <w:tcPr>
+            <w:tcW w:w="4090" w:type="dxa"/>
+          </w:tcPr>
+          <w:p>
+            <w:r>
+              <w:t>A request to a module in the scripted state machine requested a broadcast  but none was received.</w:t>
+            </w:r>
+          </w:p>
+        </w:tc>
+      </w:tr>
+      <w:tr>
+        <w:tc>
+          <w:tcPr>
+            <w:tcW w:w="1170" w:type="dxa"/>
+          </w:tcPr>
+          <w:p>
+            <w:r>
+              <w:t>5553</w:t>
+            </w:r>
+          </w:p>
+        </w:tc>
+        <w:tc>
+          <w:tcPr>
+            <w:tcW w:w="4090" w:type="dxa"/>
+          </w:tcPr>
+          <w:p>
+            <w:r>
+              <w:t>Timed out awaiting module broadcast: %s</w:t>
+            </w:r>
+          </w:p>
+        </w:tc>
+        <w:tc>
+          <w:tcPr>
+            <w:tcW w:w="4090" w:type="dxa"/>
+          </w:tcPr>
+          <w:p>
+            <w:proofErr w:type="spellStart"/>
+            <w:r>
+              <w:t>GetBusData</w:t>
+            </w:r>
+            <w:proofErr w:type="spellEnd"/>
+            <w:r>
+              <w:t xml:space="preserve"> requested data from a module but none was received.</w:t>
+            </w:r>
+          </w:p>
+        </w:tc>
+      </w:tr>
+      <w:tr>
+        <w:tc>
+          <w:tcPr>
+            <w:tcW w:w="1170" w:type="dxa"/>
+          </w:tcPr>
+          <w:p>
+            <w:r>
+              <w:t>5561</w:t>
+            </w:r>
+          </w:p>
+        </w:tc>
+        <w:tc>
+          <w:tcPr>
+            <w:tcW w:w="4090" w:type="dxa"/>
+          </w:tcPr>
+          <w:p>
+            <w:r>
+              <w:t>No bus selected. Select an active bus to remove.</w:t>
+            </w:r>
+          </w:p>
+        </w:tc>
+        <w:tc>
+          <w:tcPr>
+            <w:tcW w:w="4090" w:type="dxa"/>
+          </w:tcPr>
+          <w:p>
+            <w:r>
+              <w:t>The Bus Number was set to 0 when trying to remove a bus.  An active bus number must be selected.</w:t>
+            </w:r>
+          </w:p>
+        </w:tc>
+      </w:tr>
+      <w:tr>
+        <w:tc>
+          <w:tcPr>
+            <w:tcW w:w="1170" w:type="dxa"/>
+          </w:tcPr>
+          <w:p>
+            <w:r>
+              <w:t>5</w:t>
+            </w:r>
+            <w:r>
+              <w:t>571</w:t>
+            </w:r>
+          </w:p>
+        </w:tc>
+        <w:tc>
+          <w:tcPr>
+            <w:tcW w:w="4090" w:type="dxa"/>
+          </w:tcPr>
+          <w:p>
+            <w:r>
+              <w:t>Invalid “Get” argument: %s</w:t>
+            </w:r>
+          </w:p>
+        </w:tc>
+        <w:tc>
+          <w:tcPr>
+            <w:tcW w:w="4090" w:type="dxa"/>
+          </w:tcPr>
+          <w:p>
+            <w:r>
+              <w:t xml:space="preserve">A </w:t>
+            </w:r>
+            <w:proofErr w:type="spellStart"/>
+            <w:r>
+              <w:t>Labview</w:t>
+            </w:r>
+            <w:proofErr w:type="spellEnd"/>
+            <w:r>
+              <w:t xml:space="preserve"> Test Automation argument from the “Get” command is not handled.</w:t>
+            </w:r>
+          </w:p>
+        </w:tc>
+      </w:tr>
+      <w:tr>
+        <w:tc>
+          <w:tcPr>
+            <w:tcW w:w="1170" w:type="dxa"/>
+          </w:tcPr>
+          <w:p>
+            <w:r>
+              <w:t>5572</w:t>
+            </w:r>
+          </w:p>
+        </w:tc>
+        <w:tc>
+          <w:tcPr>
+            <w:tcW w:w="4090" w:type="dxa"/>
+          </w:tcPr>
+          <w:p>
+            <w:r>
+              <w:t>Invalid “Set” argument: %s</w:t>
+            </w:r>
+          </w:p>
+        </w:tc>
+        <w:tc>
+          <w:tcPr>
+            <w:tcW w:w="4090" w:type="dxa"/>
+          </w:tcPr>
+          <w:p>
+            <w:r>
+              <w:t xml:space="preserve">A </w:t>
+            </w:r>
+            <w:proofErr w:type="spellStart"/>
+            <w:r>
+              <w:t>Labview</w:t>
+            </w:r>
+            <w:proofErr w:type="spellEnd"/>
+            <w:r>
+              <w:t xml:space="preserve"> Test Automation argument from the “Set” command is not handled.</w:t>
+            </w:r>
+          </w:p>
+        </w:tc>
+      </w:tr>
+      <w:tr>
+        <w:tc>
+          <w:tcPr>
+            <w:tcW w:w="1170" w:type="dxa"/>
+          </w:tcPr>
+          <w:p/>
+        </w:tc>
+        <w:tc>
+          <w:tcPr>
+            <w:tcW w:w="4090" w:type="dxa"/>
+          </w:tcPr>
+          <w:p/>
+        </w:tc>
+        <w:tc>
+          <w:tcPr>
+            <w:tcW w:w="4090" w:type="dxa"/>
+          </w:tcPr>
+          <w:p/>
+        </w:tc>
+      </w:tr>
+      <w:tr>
+        <w:tc>
+          <w:tcPr>
+            <w:tcW w:w="1170" w:type="dxa"/>
+          </w:tcPr>
+          <w:p/>
+        </w:tc>
+        <w:tc>
+          <w:tcPr>
+            <w:tcW w:w="4090" w:type="dxa"/>
+          </w:tcPr>
+          <w:p/>
+        </w:tc>
+        <w:tc>
+          <w:tcPr>
+            <w:tcW w:w="4090" w:type="dxa"/>
+          </w:tcPr>
+          <w:p/>
+        </w:tc>
+      </w:tr>
+      <w:tr>
+        <w:tc>
+          <w:tcPr>
+            <w:tcW w:w="1170" w:type="dxa"/>
+            <w:shd w:val="clear" w:color="auto" w:fill="000000" w:themeFill="text1"/>
+          </w:tcPr>
+          <w:p>
+            <w:pPr>
+              <w:rPr>
+                <w:color w:val="FFFFFF" w:themeColor="background1"/>
+              </w:rPr>
+            </w:pPr>
+            <w:r>
+              <w:rPr>
+                <w:color w:val="FFFFFF" w:themeColor="background1"/>
+              </w:rPr>
+              <w:t>56xx</w:t>
+            </w:r>
+          </w:p>
+        </w:tc>
+        <w:tc>
+          <w:tcPr>
+            <w:tcW w:w="4090" w:type="dxa"/>
+            <w:shd w:val="clear" w:color="auto" w:fill="000000" w:themeFill="text1"/>
+          </w:tcPr>
+          <w:p>
+            <w:pPr>
+              <w:rPr>
+                <w:color w:val="FFFFFF" w:themeColor="background1"/>
+              </w:rPr>
+            </w:pPr>
+            <w:r>
+              <w:rPr>
+                <w:color w:val="FFFFFF" w:themeColor="background1"/>
+              </w:rPr>
+              <w:t>Scripted State Machine</w:t>
+            </w:r>
+          </w:p>
+        </w:tc>
+        <w:tc>
+          <w:tcPr>
+            <w:tcW w:w="4090" w:type="dxa"/>
+            <w:shd w:val="clear" w:color="auto" w:fill="000000" w:themeFill="text1"/>
+          </w:tcPr>
+          <w:p>
+            <w:pPr>
+              <w:rPr>
+                <w:color w:val="FFFFFF" w:themeColor="background1"/>
+              </w:rPr>
+            </w:pPr>
+          </w:p>
+        </w:tc>
+      </w:tr>
+      <w:tr>
+        <w:tc>
+          <w:tcPr>
+            <w:tcW w:w="1170" w:type="dxa"/>
+            <w:shd w:val="clear" w:color="auto" w:fill="auto"/>
+          </w:tcPr>
+          <w:p/>
+        </w:tc>
+        <w:tc>
+          <w:tcPr>
+            <w:tcW w:w="4090" w:type="dxa"/>
+            <w:shd w:val="clear" w:color="auto" w:fill="auto"/>
+          </w:tcPr>
+          <w:p/>
+        </w:tc>
+        <w:tc>
+          <w:tcPr>
+            <w:tcW w:w="4090" w:type="dxa"/>
+            <w:shd w:val="clear" w:color="auto" w:fill="auto"/>
+          </w:tcPr>
+          <w:p/>
+        </w:tc>
+      </w:tr>
+      <w:tr>
+        <w:tc>
+          <w:tcPr>
+            <w:tcW w:w="1170" w:type="dxa"/>
+            <w:shd w:val="clear" w:color="auto" w:fill="auto"/>
+          </w:tcPr>
+          <w:p>
+            <w:r>
+              <w:t>5603</w:t>
+            </w:r>
+          </w:p>
+        </w:tc>
+        <w:tc>
+          <w:tcPr>
+            <w:tcW w:w="4090" w:type="dxa"/>
+            <w:shd w:val="clear" w:color="auto" w:fill="auto"/>
+          </w:tcPr>
+          <w:p>
+            <w:r>
+              <w:t>Scripted State Machine "Initialize" state was called with elements in the Queue.  User's scripts must NOT call the "Initialize" state.</w:t>
+            </w:r>
+          </w:p>
+        </w:tc>
+        <w:tc>
+          <w:tcPr>
+            <w:tcW w:w="4090" w:type="dxa"/>
+            <w:shd w:val="clear" w:color="auto" w:fill="auto"/>
+          </w:tcPr>
+          <w:p>
+            <w:r>
+              <w:t>Hopefully this is self explanatory</w:t>
+            </w:r>
+          </w:p>
+        </w:tc>
+      </w:tr>
+      <w:tr>
+        <w:tc>
+          <w:tcPr>
+            <w:tcW w:w="1170" w:type="dxa"/>
+            <w:shd w:val="clear" w:color="auto" w:fill="auto"/>
+          </w:tcPr>
+          <w:p>
+            <w:r>
+              <w:t>5604</w:t>
+            </w:r>
+          </w:p>
+        </w:tc>
+        <w:tc>
+          <w:tcPr>
+            <w:tcW w:w="4090" w:type="dxa"/>
+            <w:shd w:val="clear" w:color="auto" w:fill="auto"/>
+          </w:tcPr>
+          <w:p>
+            <w:proofErr w:type="spellStart"/>
+            <w:r>
+              <w:t>SMQueue</w:t>
+            </w:r>
+            <w:proofErr w:type="spellEnd"/>
+            <w:r>
+              <w:t xml:space="preserve"> timed out after %d seconds. Check that the last script ended with a "Stop" state</w:t>
+            </w:r>
+          </w:p>
+        </w:tc>
+        <w:tc>
+          <w:tcPr>
+            <w:tcW w:w="4090" w:type="dxa"/>
+            <w:shd w:val="clear" w:color="auto" w:fill="auto"/>
+          </w:tcPr>
+          <w:p>
+            <w:r>
+              <w:t>The Scripted State machine has a timeout if the queue becomes empty.  One way this can happen is if the script does not end with a “Stop” command.</w:t>
+            </w:r>
+          </w:p>
+        </w:tc>
+      </w:tr>
+      <w:tr>
+        <w:tc>
+          <w:tcPr>
+            <w:tcW w:w="1170" w:type="dxa"/>
+            <w:shd w:val="clear" w:color="auto" w:fill="auto"/>
+          </w:tcPr>
+          <w:p/>
+        </w:tc>
+        <w:tc>
+          <w:tcPr>
+            <w:tcW w:w="4090" w:type="dxa"/>
+            <w:shd w:val="clear" w:color="auto" w:fill="auto"/>
+          </w:tcPr>
+          <w:p/>
+        </w:tc>
+        <w:tc>
+          <w:tcPr>
+            <w:tcW w:w="4090" w:type="dxa"/>
+            <w:shd w:val="clear" w:color="auto" w:fill="auto"/>
+          </w:tcPr>
+          <w:p/>
+        </w:tc>
+      </w:tr>
+      <w:tr>
+        <w:tc>
+          <w:tcPr>
+            <w:tcW w:w="1170" w:type="dxa"/>
+            <w:shd w:val="clear" w:color="auto" w:fill="000000" w:themeFill="text1"/>
+          </w:tcPr>
+          <w:p>
+            <w:pPr>
+              <w:rPr>
+                <w:color w:val="FFFFFF" w:themeColor="background1"/>
+              </w:rPr>
+            </w:pPr>
+            <w:r>
+              <w:rPr>
+                <w:color w:val="FFFFFF" w:themeColor="background1"/>
+              </w:rPr>
+              <w:t>57xx</w:t>
+            </w:r>
+          </w:p>
+        </w:tc>
+        <w:tc>
+          <w:tcPr>
+            <w:tcW w:w="4090" w:type="dxa"/>
+            <w:shd w:val="clear" w:color="auto" w:fill="000000" w:themeFill="text1"/>
+          </w:tcPr>
+          <w:p>
+            <w:pPr>
+              <w:rPr>
+                <w:color w:val="FFFFFF" w:themeColor="background1"/>
+              </w:rPr>
+            </w:pPr>
+            <w:r>
+              <w:rPr>
+                <w:color w:val="FFFFFF" w:themeColor="background1"/>
+              </w:rPr>
+              <w:t>Bus Controller</w:t>
+            </w:r>
+          </w:p>
+        </w:tc>
+        <w:tc>
+          <w:tcPr>
+            <w:tcW w:w="4090" w:type="dxa"/>
+            <w:shd w:val="clear" w:color="auto" w:fill="000000" w:themeFill="text1"/>
+          </w:tcPr>
+          <w:p>
+            <w:pPr>
+              <w:rPr>
+                <w:color w:val="FFFFFF" w:themeColor="background1"/>
+              </w:rPr>
+            </w:pPr>
+          </w:p>
+        </w:tc>
+      </w:tr>
+      <w:tr>
+        <w:tc>
+          <w:tcPr>
+            <w:tcW w:w="1170" w:type="dxa"/>
+          </w:tcPr>
+          <w:p>
+            <w:r>
+              <w:t>5702</w:t>
+            </w:r>
+          </w:p>
+        </w:tc>
+        <w:tc>
+          <w:tcPr>
+            <w:tcW w:w="4090" w:type="dxa"/>
+          </w:tcPr>
+          <w:p>
+            <w:r>
+              <w:t xml:space="preserve">Unhandled Script command </w:t>
+            </w:r>
+            <w:r>
+              <w:t>%</w:t>
+            </w:r>
+            <w:r>
+              <w:t>s</w:t>
+            </w:r>
+            <w:r>
+              <w:t xml:space="preserve"> was </w:t>
+            </w:r>
+            <w:r>
+              <w:t>called in</w:t>
+            </w:r>
+            <w:r>
+              <w:t xml:space="preserve"> bus controller %s</w:t>
+            </w:r>
+          </w:p>
+        </w:tc>
+        <w:tc>
+          <w:tcPr>
+            <w:tcW w:w="4090" w:type="dxa"/>
+          </w:tcPr>
+          <w:p>
+            <w:r>
+              <w:t>The bus controller state machine default case was called.</w:t>
+            </w:r>
+          </w:p>
+        </w:tc>
+      </w:tr>
+      <w:tr>
+        <w:tc>
+          <w:tcPr>
+            <w:tcW w:w="1170" w:type="dxa"/>
+          </w:tcPr>
+          <w:p>
+            <w:r>
+              <w:t>5703</w:t>
+            </w:r>
+          </w:p>
+        </w:tc>
+        <w:tc>
+          <w:tcPr>
+            <w:tcW w:w="4090" w:type="dxa"/>
+          </w:tcPr>
+          <w:p>
+            <w:r>
+              <w:t>Bus Controller %d "Initialize" state was called with elements in the Queue.  Bus must NOT call the "Initialize" state.</w:t>
+            </w:r>
+          </w:p>
+        </w:tc>
+        <w:tc>
+          <w:tcPr>
+            <w:tcW w:w="4090" w:type="dxa"/>
+          </w:tcPr>
+          <w:p>
+            <w:r>
+              <w:t>Hopefully this is self explanatory</w:t>
+            </w:r>
+          </w:p>
+        </w:tc>
+      </w:tr>
+      <w:tr>
+        <w:tc>
+          <w:tcPr>
+            <w:tcW w:w="1170" w:type="dxa"/>
+          </w:tcPr>
+          <w:p>
+            <w:r>
+              <w:t>5704</w:t>
+            </w:r>
+          </w:p>
+        </w:tc>
+        <w:tc>
+          <w:tcPr>
+            <w:tcW w:w="4090" w:type="dxa"/>
+          </w:tcPr>
+          <w:p>
+            <w:r>
+              <w:t>Bus Controller Queue timed out after %d seconds. Check that the last script ended with a "Stop" state</w:t>
+            </w:r>
+          </w:p>
+        </w:tc>
+        <w:tc>
+          <w:tcPr>
+            <w:tcW w:w="4090" w:type="dxa"/>
+          </w:tcPr>
+          <w:p>
+            <w:r>
+              <w:t>The Bus Controller state machine has a timeout if the queue becomes empty.  One way this can happen is if the script does not end with a “Stop” command.</w:t>
+            </w:r>
+          </w:p>
+        </w:tc>
+      </w:tr>
+      <w:tr>
+        <w:tc>
+          <w:tcPr>
+            <w:tcW w:w="1170" w:type="dxa"/>
+          </w:tcPr>
+          <w:p>
+            <w:r>
+              <w:t>5705</w:t>
+            </w:r>
+          </w:p>
+        </w:tc>
+        <w:tc>
+          <w:tcPr>
+            <w:tcW w:w="4090" w:type="dxa"/>
+          </w:tcPr>
+          <w:p>
+            <w:r>
+              <w:t xml:space="preserve">Bus Controller got unrecognized broadcast type: %s </w:t>
+            </w:r>
+          </w:p>
+        </w:tc>
+        <w:tc>
+          <w:tcPr>
+            <w:tcW w:w="4090" w:type="dxa"/>
+          </w:tcPr>
+          <w:p/>
+        </w:tc>
+      </w:tr>
+      <w:tr>
+        <w:tc>
+          <w:tcPr>
+            <w:tcW w:w="1170" w:type="dxa"/>
+          </w:tcPr>
+          <w:p>
+            <w:r>
+              <w:lastRenderedPageBreak/>
+              <w:t>5706</w:t>
+            </w:r>
+          </w:p>
+        </w:tc>
+        <w:tc>
+          <w:tcPr>
+            <w:tcW w:w="4090" w:type="dxa"/>
+          </w:tcPr>
+          <w:p>
+            <w:r>
+              <w:t>Invalid Event Signal Time Array Parameters:</w:t>
+            </w:r>
+          </w:p>
+          <w:p>
+            <w:r>
+              <w:t>Fs: %d</w:t>
+            </w:r>
+          </w:p>
+          <w:p>
+            <w:r>
+              <w:t>End Time: %f</w:t>
+            </w:r>
+          </w:p>
+          <w:p>
+            <w:r>
+              <w:t>Start Time: %f</w:t>
+            </w:r>
+          </w:p>
+          <w:p>
+            <w:r>
+              <w:t>PMU Filter Order: %d</w:t>
+            </w:r>
+          </w:p>
+          <w:p>
+            <w:proofErr w:type="spellStart"/>
+            <w:r>
+              <w:t>FSamp</w:t>
+            </w:r>
+            <w:proofErr w:type="spellEnd"/>
+            <w:r>
+              <w:t>: %d</w:t>
+            </w:r>
+          </w:p>
+        </w:tc>
+        <w:tc>
+          <w:tcPr>
+            <w:tcW w:w="4090" w:type="dxa"/>
+          </w:tcPr>
+          <w:p>
+            <w:r>
+              <w:t xml:space="preserve">One or more of the parameters read from Event and </w:t>
+            </w:r>
+            <w:proofErr w:type="spellStart"/>
+            <w:r>
+              <w:t>PMUImpairment</w:t>
+            </w:r>
+            <w:proofErr w:type="spellEnd"/>
+            <w:r>
+              <w:t xml:space="preserve"> used to calculate the Event Signal Time Array has an invalid number.  End time must be greater than Start time and Fs, </w:t>
+            </w:r>
+            <w:proofErr w:type="spellStart"/>
+            <w:r>
+              <w:t>FSamp</w:t>
+            </w:r>
+            <w:proofErr w:type="spellEnd"/>
+            <w:r>
+              <w:t>, and Filter Order all need to be &gt; 0.</w:t>
+            </w:r>
+          </w:p>
+        </w:tc>
+      </w:tr>
+      <w:tr>
+        <w:tc>
+          <w:tcPr>
+            <w:tcW w:w="1170" w:type="dxa"/>
+          </w:tcPr>
+          <w:p/>
+        </w:tc>
+        <w:tc>
+          <w:tcPr>
+            <w:tcW w:w="4090" w:type="dxa"/>
+          </w:tcPr>
+          <w:p/>
+        </w:tc>
+        <w:tc>
+          <w:tcPr>
+            <w:tcW w:w="4090" w:type="dxa"/>
+          </w:tcPr>
+          <w:p/>
+        </w:tc>
+      </w:tr>
+      <w:tr>
+        <w:tc>
+          <w:tcPr>
+            <w:tcW w:w="1170" w:type="dxa"/>
+            <w:shd w:val="clear" w:color="auto" w:fill="000000" w:themeFill="text1"/>
+          </w:tcPr>
+          <w:p>
+            <w:pPr>
+              <w:rPr>
+                <w:color w:val="FFFFFF" w:themeColor="background1"/>
+              </w:rPr>
+            </w:pPr>
+            <w:r>
+              <w:rPr>
+                <w:color w:val="FFFFFF" w:themeColor="background1"/>
+              </w:rPr>
+              <w:t>58xx</w:t>
+            </w:r>
+          </w:p>
+        </w:tc>
+        <w:tc>
+          <w:tcPr>
+            <w:tcW w:w="4090" w:type="dxa"/>
+            <w:shd w:val="clear" w:color="auto" w:fill="000000" w:themeFill="text1"/>
+          </w:tcPr>
+          <w:p>
+            <w:pPr>
+              <w:rPr>
+                <w:color w:val="FFFFFF" w:themeColor="background1"/>
+              </w:rPr>
+            </w:pPr>
+            <w:proofErr w:type="spellStart"/>
+            <w:r>
+              <w:rPr>
+                <w:color w:val="FFFFFF" w:themeColor="background1"/>
+              </w:rPr>
+              <w:t>Labview</w:t>
+            </w:r>
+            <w:proofErr w:type="spellEnd"/>
+            <w:r>
+              <w:rPr>
+                <w:color w:val="FFFFFF" w:themeColor="background1"/>
+              </w:rPr>
+              <w:t xml:space="preserve"> Test Automation</w:t>
+            </w:r>
+          </w:p>
+        </w:tc>
+        <w:tc>
+          <w:tcPr>
+            <w:tcW w:w="4090" w:type="dxa"/>
+            <w:shd w:val="clear" w:color="auto" w:fill="000000" w:themeFill="text1"/>
+          </w:tcPr>
+          <w:p>
+            <w:pPr>
+              <w:rPr>
+                <w:color w:val="FFFFFF" w:themeColor="background1"/>
+              </w:rPr>
+            </w:pPr>
+          </w:p>
+        </w:tc>
+      </w:tr>
+      <w:tr>
+        <w:tc>
+          <w:tcPr>
+            <w:tcW w:w="1170" w:type="dxa"/>
+          </w:tcPr>
+          <w:p>
+            <w:r>
+              <w:t>5801</w:t>
+            </w:r>
+          </w:p>
+        </w:tc>
+        <w:tc>
+          <w:tcPr>
+            <w:tcW w:w="4090" w:type="dxa"/>
+          </w:tcPr>
+          <w:p>
+            <w:r>
+              <w:t xml:space="preserve">Bus number %d already exists.  </w:t>
+            </w:r>
+            <w:proofErr w:type="spellStart"/>
+            <w:r>
+              <w:t>Cannota</w:t>
+            </w:r>
             <w:proofErr w:type="spellEnd"/>
             <w:r>
               <w:t xml:space="preserve"> </w:t>
@@ -1920,7 +1941,23 @@
           </w:p>
           <w:p>
             <w:r>
-              <w:t xml:space="preserve">TCP, UDP, UDP-Multicast, UDP-Broadcast, USB, GPIB, </w:t>
+              <w:t xml:space="preserve">TCP, UDP, UDP-Multicast, </w:t>
+            </w:r>
+            <w:proofErr w:type="spellStart"/>
+            <w:r>
+              <w:t>UDP</w:t>
+            </w:r>
+            <w:proofErr w:type="spellEnd"/>
+            <w:r>
+              <w:t xml:space="preserve">-Broadcast, USB, </w:t>
+            </w:r>
+            <w:proofErr w:type="spellStart"/>
+            <w:r>
+              <w:t>GPIB</w:t>
+            </w:r>
+            <w:proofErr w:type="spellEnd"/>
+            <w:r>
+              <w:t xml:space="preserve">, </w:t>
             </w:r>
             <w:proofErr w:type="spellStart"/>
             <w:r>
@@ -2077,7 +2114,7 @@
 </file>
 
 <file path=word/styles.xml><?xml version="1.0" encoding="utf-8"?>
-<w:styles xmlns:mc="http://schemas.openxmlformats.org/markup-compatibility/2006" xmlns:r="http://schemas.openxmlformats.org/officeDocument/2006/relationships" xmlns:w="http://schemas.openxmlformats.org/wordprocessingml/2006/main" xmlns:w14="http://schemas.microsoft.com/office/word/2010/wordml" xmlns:w15="http://schemas.microsoft.com/office/word/2012/wordml" xmlns:w16se="http://schemas.microsoft.com/office/word/2015/wordml/symex" mc:Ignorable="w14 w15 w16se">
+<w:styles xmlns:mc="http://schemas.openxmlformats.org/markup-compatibility/2006" xmlns:r="http://schemas.openxmlformats.org/officeDocument/2006/relationships" xmlns:w="http://schemas.openxmlformats.org/wordprocessingml/2006/main" xmlns:w14="http://schemas.microsoft.com/office/word/2010/wordml" xmlns:w15="http://schemas.microsoft.com/office/word/2012/wordml" mc:Ignorable="w14 w15">
   <w:docDefaults>
     <w:rPrDefault>
       <w:rPr>
@@ -2093,7 +2130,7 @@
       </w:pPr>
     </w:pPrDefault>
   </w:docDefaults>
-  <w:latentStyles w:defLockedState="0" w:defUIPriority="99" w:defSemiHidden="0" w:defUnhideWhenUsed="0" w:defQFormat="0" w:count="374">
+  <w:latentStyles w:defLockedState="0" w:defUIPriority="99" w:defSemiHidden="0" w:defUnhideWhenUsed="0" w:defQFormat="0" w:count="371">
     <w:lsdException w:name="Normal" w:uiPriority="0" w:qFormat="1"/>
     <w:lsdException w:name="heading 1" w:uiPriority="9" w:qFormat="1"/>
     <w:lsdException w:name="heading 2" w:semiHidden="1" w:uiPriority="9" w:unhideWhenUsed="1" w:qFormat="1"/>
@@ -2465,9 +2502,6 @@
     <w:lsdException w:name="List Table 5 Dark Accent 6" w:uiPriority="50"/>
     <w:lsdException w:name="List Table 6 Colorful Accent 6" w:uiPriority="51"/>
     <w:lsdException w:name="List Table 7 Colorful Accent 6" w:uiPriority="52"/>
-    <w:lsdException w:name="Mention" w:semiHidden="1" w:unhideWhenUsed="1"/>
-    <w:lsdException w:name="Smart Hyperlink" w:semiHidden="1" w:unhideWhenUsed="1"/>
-    <w:lsdException w:name="Hashtag" w:semiHidden="1" w:unhideWhenUsed="1"/>
   </w:latentStyles>
   <w:style w:type="paragraph" w:default="1" w:styleId="Normal">
     <w:name w:val="Normal"/>

</xml_diff>

<commit_message>
Added an error to App module
</commit_message>
<xml_diff>
--- a/Doc/Errors.docx
+++ b/Doc/Errors.docx
@@ -1,6 +1,6 @@
 
 <file path=word/document.xml><?xml version="1.0" encoding="utf-8"?>
-<w:document xmlns:wpc="http://schemas.microsoft.com/office/word/2010/wordprocessingCanvas" xmlns:cx="http://schemas.microsoft.com/office/drawing/2014/chartex" xmlns:cx1="http://schemas.microsoft.com/office/drawing/2015/9/8/chartex" xmlns:cx2="http://schemas.microsoft.com/office/drawing/2015/10/21/chartex" xmlns:cx3="http://schemas.microsoft.com/office/drawing/2016/5/9/chartex" xmlns:cx4="http://schemas.microsoft.com/office/drawing/2016/5/10/chartex" xmlns:cx5="http://schemas.microsoft.com/office/drawing/2016/5/11/chartex" xmlns:mc="http://schemas.openxmlformats.org/markup-compatibility/2006" xmlns:o="urn:schemas-microsoft-com:office:office" xmlns:r="http://schemas.openxmlformats.org/officeDocument/2006/relationships" xmlns:m="http://schemas.openxmlformats.org/officeDocument/2006/math" xmlns:v="urn:schemas-microsoft-com:vml" xmlns:wp14="http://schemas.microsoft.com/office/word/2010/wordprocessingDrawing" xmlns:wp="http://schemas.openxmlformats.org/drawingml/2006/wordprocessingDrawing" xmlns:w10="urn:schemas-microsoft-com:office:word" xmlns:w="http://schemas.openxmlformats.org/wordprocessingml/2006/main" xmlns:w14="http://schemas.microsoft.com/office/word/2010/wordml" xmlns:w15="http://schemas.microsoft.com/office/word/2012/wordml" xmlns:w16se="http://schemas.microsoft.com/office/word/2015/wordml/symex" xmlns:wpg="http://schemas.microsoft.com/office/word/2010/wordprocessingGroup" xmlns:wpi="http://schemas.microsoft.com/office/word/2010/wordprocessingInk" xmlns:wne="http://schemas.microsoft.com/office/word/2006/wordml" xmlns:wps="http://schemas.microsoft.com/office/word/2010/wordprocessingShape" mc:Ignorable="w14 w15 w16se wp14">
+<w:document xmlns:wpc="http://schemas.microsoft.com/office/word/2010/wordprocessingCanvas" xmlns:mc="http://schemas.openxmlformats.org/markup-compatibility/2006" xmlns:o="urn:schemas-microsoft-com:office:office" xmlns:r="http://schemas.openxmlformats.org/officeDocument/2006/relationships" xmlns:m="http://schemas.openxmlformats.org/officeDocument/2006/math" xmlns:v="urn:schemas-microsoft-com:vml" xmlns:wp14="http://schemas.microsoft.com/office/word/2010/wordprocessingDrawing" xmlns:wp="http://schemas.openxmlformats.org/drawingml/2006/wordprocessingDrawing" xmlns:w10="urn:schemas-microsoft-com:office:word" xmlns:w="http://schemas.openxmlformats.org/wordprocessingml/2006/main" xmlns:w14="http://schemas.microsoft.com/office/word/2010/wordml" xmlns:w15="http://schemas.microsoft.com/office/word/2012/wordml" xmlns:wpg="http://schemas.microsoft.com/office/word/2010/wordprocessingGroup" xmlns:wpi="http://schemas.microsoft.com/office/word/2010/wordprocessingInk" xmlns:wne="http://schemas.microsoft.com/office/word/2006/wordml" xmlns:wps="http://schemas.microsoft.com/office/word/2010/wordprocessingShape" mc:Ignorable="w14 w15 wp14">
   <w:body>
     <w:p>
       <w:pPr>
@@ -555,1124 +555,1145 @@
           <w:tcPr>
             <w:tcW w:w="1170" w:type="dxa"/>
           </w:tcPr>
-          <w:p/>
-        </w:tc>
-        <w:tc>
-          <w:tcPr>
-            <w:tcW w:w="4090" w:type="dxa"/>
-          </w:tcPr>
-          <w:p/>
-        </w:tc>
-        <w:tc>
-          <w:tcPr>
-            <w:tcW w:w="4090" w:type="dxa"/>
-          </w:tcPr>
-          <w:p/>
-        </w:tc>
-      </w:tr>
-      <w:tr>
-        <w:tc>
-          <w:tcPr>
-            <w:tcW w:w="1170" w:type="dxa"/>
-            <w:shd w:val="clear" w:color="auto" w:fill="000000" w:themeFill="text1"/>
-          </w:tcPr>
-          <w:p>
-            <w:pPr>
-              <w:rPr>
-                <w:color w:val="FFFFFF" w:themeColor="background1"/>
-              </w:rPr>
-            </w:pPr>
-            <w:r>
-              <w:rPr>
-                <w:color w:val="FFFFFF" w:themeColor="background1"/>
-              </w:rPr>
-              <w:t>55</w:t>
-            </w:r>
-            <w:r>
-              <w:rPr>
-                <w:color w:val="FFFFFF" w:themeColor="background1"/>
-              </w:rPr>
-              <w:t>xx</w:t>
-            </w:r>
-          </w:p>
-        </w:tc>
-        <w:tc>
-          <w:tcPr>
-            <w:tcW w:w="4090" w:type="dxa"/>
-            <w:shd w:val="clear" w:color="auto" w:fill="000000" w:themeFill="text1"/>
-          </w:tcPr>
-          <w:p>
-            <w:pPr>
-              <w:rPr>
-                <w:color w:val="FFFFFF" w:themeColor="background1"/>
-              </w:rPr>
-            </w:pPr>
-            <w:r>
-              <w:rPr>
-                <w:color w:val="FFFFFF" w:themeColor="background1"/>
-              </w:rPr>
-              <w:t>Bus Class</w:t>
-            </w:r>
-            <w:r>
-              <w:rPr>
-                <w:color w:val="FFFFFF" w:themeColor="background1"/>
-              </w:rPr>
-              <w:t xml:space="preserve"> Errors</w:t>
-            </w:r>
-          </w:p>
-        </w:tc>
-        <w:tc>
-          <w:tcPr>
-            <w:tcW w:w="4090" w:type="dxa"/>
-            <w:shd w:val="clear" w:color="auto" w:fill="000000" w:themeFill="text1"/>
-          </w:tcPr>
-          <w:p>
-            <w:pPr>
-              <w:rPr>
-                <w:color w:val="FFFFFF" w:themeColor="background1"/>
-              </w:rPr>
-            </w:pPr>
-          </w:p>
-        </w:tc>
-      </w:tr>
-      <w:tr>
-        <w:tc>
-          <w:tcPr>
-            <w:tcW w:w="1170" w:type="dxa"/>
-          </w:tcPr>
-          <w:p/>
-        </w:tc>
-        <w:tc>
-          <w:tcPr>
-            <w:tcW w:w="4090" w:type="dxa"/>
-          </w:tcPr>
-          <w:p/>
-        </w:tc>
-        <w:tc>
-          <w:tcPr>
-            <w:tcW w:w="4090" w:type="dxa"/>
-          </w:tcPr>
-          <w:p/>
-        </w:tc>
-      </w:tr>
-      <w:tr>
-        <w:tc>
-          <w:tcPr>
-            <w:tcW w:w="1170" w:type="dxa"/>
-          </w:tcPr>
-          <w:p>
-            <w:r>
-              <w:t>5503</w:t>
-            </w:r>
-          </w:p>
-        </w:tc>
-        <w:tc>
-          <w:tcPr>
-            <w:tcW w:w="4090" w:type="dxa"/>
-          </w:tcPr>
-          <w:p>
-            <w:r>
-              <w:t xml:space="preserve">Bus number  0 is an illegal ID for bus class objects.  </w:t>
-            </w:r>
-          </w:p>
-        </w:tc>
-        <w:tc>
-          <w:tcPr>
-            <w:tcW w:w="4090" w:type="dxa"/>
-          </w:tcPr>
-          <w:p>
-            <w:r>
-              <w:t xml:space="preserve">Bus number 0 was requested but is an illegal bus number.  If this was not requested by a test automation script, contact the NIST </w:t>
-            </w:r>
-            <w:proofErr w:type="spellStart"/>
-            <w:r>
-              <w:t>Synchrometrology</w:t>
-            </w:r>
-            <w:proofErr w:type="spellEnd"/>
-            <w:r>
-              <w:t xml:space="preserve"> </w:t>
-            </w:r>
-            <w:proofErr w:type="spellStart"/>
-            <w:r>
-              <w:t>Lanb</w:t>
-            </w:r>
-            <w:proofErr w:type="spellEnd"/>
-            <w:r>
-              <w:t xml:space="preserve"> to </w:t>
-            </w:r>
-            <w:proofErr w:type="spellStart"/>
-            <w:r>
-              <w:t>analyse</w:t>
-            </w:r>
-            <w:proofErr w:type="spellEnd"/>
-            <w:r>
-              <w:t xml:space="preserve"> the error.</w:t>
-            </w:r>
-          </w:p>
-        </w:tc>
-      </w:tr>
-      <w:tr>
-        <w:tc>
-          <w:tcPr>
-            <w:tcW w:w="1170" w:type="dxa"/>
-          </w:tcPr>
-          <w:p>
-            <w:r>
-              <w:t>5504</w:t>
-            </w:r>
-          </w:p>
-        </w:tc>
-        <w:tc>
-          <w:tcPr>
-            <w:tcW w:w="4090" w:type="dxa"/>
-          </w:tcPr>
-          <w:p>
-            <w:r>
-              <w:t>Bus number %d was not found.</w:t>
-            </w:r>
-          </w:p>
-        </w:tc>
-        <w:tc>
-          <w:tcPr>
-            <w:tcW w:w="4090" w:type="dxa"/>
-          </w:tcPr>
-          <w:p>
-            <w:r>
-              <w:t>A requested (non-zero) bus number but was requested but was not found.</w:t>
-            </w:r>
-          </w:p>
-        </w:tc>
-      </w:tr>
-      <w:tr>
-        <w:tc>
-          <w:tcPr>
-            <w:tcW w:w="1170" w:type="dxa"/>
-          </w:tcPr>
-          <w:p>
-            <w:r>
-              <w:t>5521</w:t>
-            </w:r>
-          </w:p>
-        </w:tc>
-        <w:tc>
-          <w:tcPr>
-            <w:tcW w:w="4090" w:type="dxa"/>
-          </w:tcPr>
-          <w:p>
-            <w:r>
-              <w:t>Cannot open test file</w:t>
-            </w:r>
-            <w:r>
-              <w:t>: %s</w:t>
-            </w:r>
-            <w:r>
-              <w:t>.  Test file does not exist.</w:t>
-            </w:r>
-          </w:p>
-        </w:tc>
-        <w:tc>
-          <w:tcPr>
-            <w:tcW w:w="4090" w:type="dxa"/>
-          </w:tcPr>
-          <w:p>
-            <w:r>
-              <w:t>Check to see if the path to the test file is correct and the file exists.  Check your settings (Gear Icon) for the test file path.</w:t>
-            </w:r>
-          </w:p>
-        </w:tc>
-      </w:tr>
-      <w:tr>
-        <w:tc>
-          <w:tcPr>
-            <w:tcW w:w="1170" w:type="dxa"/>
-          </w:tcPr>
-          <w:p>
-            <w:r>
-              <w:lastRenderedPageBreak/>
-              <w:t>5522</w:t>
-            </w:r>
-          </w:p>
-        </w:tc>
-        <w:tc>
-          <w:tcPr>
-            <w:tcW w:w="4090" w:type="dxa"/>
-          </w:tcPr>
-          <w:p>
-            <w:r>
-              <w:t xml:space="preserve">Cannot open </w:t>
-            </w:r>
-            <w:r>
-              <w:t>.</w:t>
-            </w:r>
-            <w:proofErr w:type="spellStart"/>
-            <w:r>
-              <w:t>ini</w:t>
-            </w:r>
-            <w:proofErr w:type="spellEnd"/>
-            <w:r>
-              <w:t xml:space="preserve"> file</w:t>
-            </w:r>
-            <w:r>
-              <w:t>: %s</w:t>
-            </w:r>
-            <w:r>
-              <w:t xml:space="preserve">.  </w:t>
-            </w:r>
-            <w:r>
-              <w:t>File not found</w:t>
-            </w:r>
-          </w:p>
-        </w:tc>
-        <w:tc>
-          <w:tcPr>
-            <w:tcW w:w="4090" w:type="dxa"/>
-          </w:tcPr>
-          <w:p>
-            <w:r>
-              <w:t>Check to see if the path to the test file is correct and the file exists.  Check your settings (Gear Icon) for the test file path.</w:t>
-            </w:r>
-          </w:p>
-        </w:tc>
-      </w:tr>
-      <w:tr>
-        <w:tc>
-          <w:tcPr>
-            <w:tcW w:w="1170" w:type="dxa"/>
-          </w:tcPr>
-          <w:p>
-            <w:r>
-              <w:t>5551</w:t>
-            </w:r>
-          </w:p>
-        </w:tc>
-        <w:tc>
-          <w:tcPr>
-            <w:tcW w:w="4090" w:type="dxa"/>
-          </w:tcPr>
-          <w:p>
-            <w:r>
-              <w:t xml:space="preserve">Invalid Module Type: %s in </w:t>
-            </w:r>
-            <w:proofErr w:type="spellStart"/>
-            <w:r>
-              <w:t>GetBroadcast</w:t>
-            </w:r>
-            <w:proofErr w:type="spellEnd"/>
-          </w:p>
-        </w:tc>
-        <w:tc>
-          <w:tcPr>
-            <w:tcW w:w="4090" w:type="dxa"/>
-          </w:tcPr>
-          <w:p>
-            <w:r>
-              <w:t xml:space="preserve">The scripted state machine </w:t>
-            </w:r>
-            <w:proofErr w:type="spellStart"/>
-            <w:r>
-              <w:t>GetBroadcast</w:t>
-            </w:r>
-            <w:proofErr w:type="spellEnd"/>
-            <w:r>
-              <w:t xml:space="preserve"> function received an unrecognized module type.  Module types should be Event, PMU, Network, Flags, </w:t>
-            </w:r>
-            <w:proofErr w:type="spellStart"/>
-            <w:r>
-              <w:t>OutToFile</w:t>
-            </w:r>
-            <w:proofErr w:type="spellEnd"/>
-            <w:r>
-              <w:t>, App</w:t>
-            </w:r>
-          </w:p>
-        </w:tc>
-      </w:tr>
-      <w:tr>
-        <w:tc>
-          <w:tcPr>
-            <w:tcW w:w="1170" w:type="dxa"/>
-          </w:tcPr>
-          <w:p>
-            <w:r>
-              <w:t>5552</w:t>
-            </w:r>
-          </w:p>
-        </w:tc>
-        <w:tc>
-          <w:tcPr>
-            <w:tcW w:w="4090" w:type="dxa"/>
-          </w:tcPr>
-          <w:p>
-            <w:r>
-              <w:t>Event case timed out</w:t>
-            </w:r>
-            <w:r>
-              <w:t xml:space="preserve"> in Bus Scripted State Machine s</w:t>
-            </w:r>
-            <w:r>
-              <w:t>tate: %s</w:t>
-            </w:r>
-          </w:p>
-        </w:tc>
-        <w:tc>
-          <w:tcPr>
-            <w:tcW w:w="4090" w:type="dxa"/>
-          </w:tcPr>
-          <w:p>
-            <w:r>
-              <w:t>A request to a module in the scripted state machine requested a broadcast  but none was received.</w:t>
-            </w:r>
-          </w:p>
-        </w:tc>
-      </w:tr>
-      <w:tr>
-        <w:tc>
-          <w:tcPr>
-            <w:tcW w:w="1170" w:type="dxa"/>
-          </w:tcPr>
-          <w:p>
-            <w:r>
-              <w:t>5553</w:t>
-            </w:r>
-          </w:p>
-        </w:tc>
-        <w:tc>
-          <w:tcPr>
-            <w:tcW w:w="4090" w:type="dxa"/>
-          </w:tcPr>
-          <w:p>
-            <w:r>
-              <w:t>Timed out awaiting module broadcast: %s</w:t>
-            </w:r>
-          </w:p>
-        </w:tc>
-        <w:tc>
-          <w:tcPr>
-            <w:tcW w:w="4090" w:type="dxa"/>
-          </w:tcPr>
-          <w:p>
-            <w:proofErr w:type="spellStart"/>
-            <w:r>
-              <w:t>GetBusData</w:t>
-            </w:r>
-            <w:proofErr w:type="spellEnd"/>
-            <w:r>
-              <w:t xml:space="preserve"> requested data from a module but none was received.</w:t>
-            </w:r>
-          </w:p>
-        </w:tc>
-      </w:tr>
-      <w:tr>
-        <w:tc>
-          <w:tcPr>
-            <w:tcW w:w="1170" w:type="dxa"/>
-          </w:tcPr>
-          <w:p>
-            <w:r>
-              <w:t>5561</w:t>
-            </w:r>
-          </w:p>
-        </w:tc>
-        <w:tc>
-          <w:tcPr>
-            <w:tcW w:w="4090" w:type="dxa"/>
-          </w:tcPr>
-          <w:p>
-            <w:r>
-              <w:t>No bus selected. Select an active bus to remove.</w:t>
-            </w:r>
-          </w:p>
-        </w:tc>
-        <w:tc>
-          <w:tcPr>
-            <w:tcW w:w="4090" w:type="dxa"/>
-          </w:tcPr>
-          <w:p>
-            <w:r>
-              <w:t>The Bus Number was set to 0 when trying to remove a bus.  An active bus number must be selected.</w:t>
-            </w:r>
-          </w:p>
-        </w:tc>
-      </w:tr>
-      <w:tr>
-        <w:tc>
-          <w:tcPr>
-            <w:tcW w:w="1170" w:type="dxa"/>
-          </w:tcPr>
-          <w:p>
-            <w:r>
-              <w:t>5</w:t>
-            </w:r>
-            <w:r>
-              <w:t>571</w:t>
-            </w:r>
-          </w:p>
-        </w:tc>
-        <w:tc>
-          <w:tcPr>
-            <w:tcW w:w="4090" w:type="dxa"/>
-          </w:tcPr>
-          <w:p>
-            <w:r>
-              <w:t>Invalid “Get” argument: %s</w:t>
-            </w:r>
-          </w:p>
-        </w:tc>
-        <w:tc>
-          <w:tcPr>
-            <w:tcW w:w="4090" w:type="dxa"/>
-          </w:tcPr>
-          <w:p>
-            <w:r>
-              <w:t xml:space="preserve">A </w:t>
-            </w:r>
-            <w:proofErr w:type="spellStart"/>
-            <w:r>
-              <w:t>Labview</w:t>
-            </w:r>
-            <w:proofErr w:type="spellEnd"/>
-            <w:r>
-              <w:t xml:space="preserve"> Test Automation argument from the “Get” command is not handled.</w:t>
-            </w:r>
-          </w:p>
-        </w:tc>
-      </w:tr>
-      <w:tr>
-        <w:tc>
-          <w:tcPr>
-            <w:tcW w:w="1170" w:type="dxa"/>
-          </w:tcPr>
-          <w:p>
-            <w:r>
-              <w:t>5572</w:t>
-            </w:r>
-          </w:p>
-        </w:tc>
-        <w:tc>
-          <w:tcPr>
-            <w:tcW w:w="4090" w:type="dxa"/>
-          </w:tcPr>
-          <w:p>
-            <w:r>
-              <w:t>Invalid “Set” argument: %s</w:t>
-            </w:r>
-          </w:p>
-        </w:tc>
-        <w:tc>
-          <w:tcPr>
-            <w:tcW w:w="4090" w:type="dxa"/>
-          </w:tcPr>
-          <w:p>
-            <w:r>
-              <w:t xml:space="preserve">A </w:t>
-            </w:r>
-            <w:proofErr w:type="spellStart"/>
-            <w:r>
-              <w:t>Labview</w:t>
-            </w:r>
-            <w:proofErr w:type="spellEnd"/>
-            <w:r>
-              <w:t xml:space="preserve"> Test Automation argument from the “Set” command is not handled.</w:t>
-            </w:r>
-          </w:p>
-        </w:tc>
-      </w:tr>
-      <w:tr>
-        <w:tc>
-          <w:tcPr>
-            <w:tcW w:w="1170" w:type="dxa"/>
-          </w:tcPr>
-          <w:p/>
-        </w:tc>
-        <w:tc>
-          <w:tcPr>
-            <w:tcW w:w="4090" w:type="dxa"/>
-          </w:tcPr>
-          <w:p/>
-        </w:tc>
-        <w:tc>
-          <w:tcPr>
-            <w:tcW w:w="4090" w:type="dxa"/>
-          </w:tcPr>
-          <w:p/>
-        </w:tc>
-      </w:tr>
-      <w:tr>
-        <w:tc>
-          <w:tcPr>
-            <w:tcW w:w="1170" w:type="dxa"/>
-          </w:tcPr>
-          <w:p/>
-        </w:tc>
-        <w:tc>
-          <w:tcPr>
-            <w:tcW w:w="4090" w:type="dxa"/>
-          </w:tcPr>
-          <w:p/>
-        </w:tc>
-        <w:tc>
-          <w:tcPr>
-            <w:tcW w:w="4090" w:type="dxa"/>
-          </w:tcPr>
-          <w:p/>
-        </w:tc>
-      </w:tr>
-      <w:tr>
-        <w:tc>
-          <w:tcPr>
-            <w:tcW w:w="1170" w:type="dxa"/>
-            <w:shd w:val="clear" w:color="auto" w:fill="000000" w:themeFill="text1"/>
-          </w:tcPr>
-          <w:p>
-            <w:pPr>
-              <w:rPr>
-                <w:color w:val="FFFFFF" w:themeColor="background1"/>
-              </w:rPr>
-            </w:pPr>
-            <w:r>
-              <w:rPr>
-                <w:color w:val="FFFFFF" w:themeColor="background1"/>
-              </w:rPr>
-              <w:t>56xx</w:t>
-            </w:r>
-          </w:p>
-        </w:tc>
-        <w:tc>
-          <w:tcPr>
-            <w:tcW w:w="4090" w:type="dxa"/>
-            <w:shd w:val="clear" w:color="auto" w:fill="000000" w:themeFill="text1"/>
-          </w:tcPr>
-          <w:p>
-            <w:pPr>
-              <w:rPr>
-                <w:color w:val="FFFFFF" w:themeColor="background1"/>
-              </w:rPr>
-            </w:pPr>
-            <w:r>
-              <w:rPr>
-                <w:color w:val="FFFFFF" w:themeColor="background1"/>
-              </w:rPr>
-              <w:t>Scripted State Machine</w:t>
-            </w:r>
-          </w:p>
-        </w:tc>
-        <w:tc>
-          <w:tcPr>
-            <w:tcW w:w="4090" w:type="dxa"/>
-            <w:shd w:val="clear" w:color="auto" w:fill="000000" w:themeFill="text1"/>
-          </w:tcPr>
-          <w:p>
-            <w:pPr>
-              <w:rPr>
-                <w:color w:val="FFFFFF" w:themeColor="background1"/>
-              </w:rPr>
-            </w:pPr>
-          </w:p>
-        </w:tc>
-      </w:tr>
-      <w:tr>
-        <w:tc>
-          <w:tcPr>
-            <w:tcW w:w="1170" w:type="dxa"/>
-            <w:shd w:val="clear" w:color="auto" w:fill="auto"/>
-          </w:tcPr>
-          <w:p/>
-        </w:tc>
-        <w:tc>
-          <w:tcPr>
-            <w:tcW w:w="4090" w:type="dxa"/>
-            <w:shd w:val="clear" w:color="auto" w:fill="auto"/>
-          </w:tcPr>
-          <w:p/>
-        </w:tc>
-        <w:tc>
-          <w:tcPr>
-            <w:tcW w:w="4090" w:type="dxa"/>
-            <w:shd w:val="clear" w:color="auto" w:fill="auto"/>
-          </w:tcPr>
-          <w:p/>
-        </w:tc>
-      </w:tr>
-      <w:tr>
-        <w:tc>
-          <w:tcPr>
-            <w:tcW w:w="1170" w:type="dxa"/>
-            <w:shd w:val="clear" w:color="auto" w:fill="auto"/>
-          </w:tcPr>
-          <w:p>
-            <w:r>
-              <w:t>5603</w:t>
-            </w:r>
-          </w:p>
-        </w:tc>
-        <w:tc>
-          <w:tcPr>
-            <w:tcW w:w="4090" w:type="dxa"/>
-            <w:shd w:val="clear" w:color="auto" w:fill="auto"/>
-          </w:tcPr>
-          <w:p>
-            <w:r>
-              <w:t>Scripted State Machine "Initialize" state was called with elements in the Queue.  User's scripts must NOT call the "Initialize" state.</w:t>
-            </w:r>
-          </w:p>
-        </w:tc>
-        <w:tc>
-          <w:tcPr>
-            <w:tcW w:w="4090" w:type="dxa"/>
-            <w:shd w:val="clear" w:color="auto" w:fill="auto"/>
-          </w:tcPr>
-          <w:p>
-            <w:r>
-              <w:t>Hopefully this is self explanatory</w:t>
-            </w:r>
-          </w:p>
-        </w:tc>
-      </w:tr>
-      <w:tr>
-        <w:tc>
-          <w:tcPr>
-            <w:tcW w:w="1170" w:type="dxa"/>
-            <w:shd w:val="clear" w:color="auto" w:fill="auto"/>
-          </w:tcPr>
-          <w:p>
-            <w:r>
-              <w:t>5604</w:t>
-            </w:r>
-          </w:p>
-        </w:tc>
-        <w:tc>
-          <w:tcPr>
-            <w:tcW w:w="4090" w:type="dxa"/>
-            <w:shd w:val="clear" w:color="auto" w:fill="auto"/>
-          </w:tcPr>
-          <w:p>
-            <w:proofErr w:type="spellStart"/>
-            <w:r>
-              <w:t>SMQueue</w:t>
-            </w:r>
-            <w:proofErr w:type="spellEnd"/>
-            <w:r>
-              <w:t xml:space="preserve"> timed out after %d seconds. Check that the last script ended with a "Stop" state</w:t>
-            </w:r>
-          </w:p>
-        </w:tc>
-        <w:tc>
-          <w:tcPr>
-            <w:tcW w:w="4090" w:type="dxa"/>
-            <w:shd w:val="clear" w:color="auto" w:fill="auto"/>
-          </w:tcPr>
-          <w:p>
-            <w:r>
-              <w:t>The Scripted State machine has a timeout if the queue becomes empty.  One way this can happen is if the script does not end with a “Stop” command.</w:t>
-            </w:r>
-          </w:p>
-        </w:tc>
-      </w:tr>
-      <w:tr>
-        <w:tc>
-          <w:tcPr>
-            <w:tcW w:w="1170" w:type="dxa"/>
-            <w:shd w:val="clear" w:color="auto" w:fill="auto"/>
-          </w:tcPr>
-          <w:p/>
-        </w:tc>
-        <w:tc>
-          <w:tcPr>
-            <w:tcW w:w="4090" w:type="dxa"/>
-            <w:shd w:val="clear" w:color="auto" w:fill="auto"/>
-          </w:tcPr>
-          <w:p/>
-        </w:tc>
-        <w:tc>
-          <w:tcPr>
-            <w:tcW w:w="4090" w:type="dxa"/>
-            <w:shd w:val="clear" w:color="auto" w:fill="auto"/>
-          </w:tcPr>
-          <w:p/>
-        </w:tc>
-      </w:tr>
-      <w:tr>
-        <w:tc>
-          <w:tcPr>
-            <w:tcW w:w="1170" w:type="dxa"/>
-            <w:shd w:val="clear" w:color="auto" w:fill="000000" w:themeFill="text1"/>
-          </w:tcPr>
-          <w:p>
-            <w:pPr>
-              <w:rPr>
-                <w:color w:val="FFFFFF" w:themeColor="background1"/>
-              </w:rPr>
-            </w:pPr>
-            <w:r>
-              <w:rPr>
-                <w:color w:val="FFFFFF" w:themeColor="background1"/>
-              </w:rPr>
-              <w:t>57xx</w:t>
-            </w:r>
-          </w:p>
-        </w:tc>
-        <w:tc>
-          <w:tcPr>
-            <w:tcW w:w="4090" w:type="dxa"/>
-            <w:shd w:val="clear" w:color="auto" w:fill="000000" w:themeFill="text1"/>
-          </w:tcPr>
-          <w:p>
-            <w:pPr>
-              <w:rPr>
-                <w:color w:val="FFFFFF" w:themeColor="background1"/>
-              </w:rPr>
-            </w:pPr>
-            <w:r>
-              <w:rPr>
-                <w:color w:val="FFFFFF" w:themeColor="background1"/>
-              </w:rPr>
-              <w:t>Bus Controller</w:t>
-            </w:r>
-          </w:p>
-        </w:tc>
-        <w:tc>
-          <w:tcPr>
-            <w:tcW w:w="4090" w:type="dxa"/>
-            <w:shd w:val="clear" w:color="auto" w:fill="000000" w:themeFill="text1"/>
-          </w:tcPr>
-          <w:p>
-            <w:pPr>
-              <w:rPr>
-                <w:color w:val="FFFFFF" w:themeColor="background1"/>
-              </w:rPr>
-            </w:pPr>
-          </w:p>
-        </w:tc>
-      </w:tr>
-      <w:tr>
-        <w:tc>
-          <w:tcPr>
-            <w:tcW w:w="1170" w:type="dxa"/>
-          </w:tcPr>
-          <w:p>
-            <w:r>
-              <w:t>5702</w:t>
-            </w:r>
-          </w:p>
-        </w:tc>
-        <w:tc>
-          <w:tcPr>
-            <w:tcW w:w="4090" w:type="dxa"/>
-          </w:tcPr>
-          <w:p>
-            <w:r>
-              <w:t xml:space="preserve">Unhandled Script command </w:t>
-            </w:r>
-            <w:r>
-              <w:t>%</w:t>
-            </w:r>
-            <w:r>
-              <w:t>s</w:t>
-            </w:r>
-            <w:r>
-              <w:t xml:space="preserve"> was </w:t>
-            </w:r>
-            <w:r>
-              <w:t>called in</w:t>
-            </w:r>
-            <w:r>
-              <w:t xml:space="preserve"> bus controller %s</w:t>
-            </w:r>
-          </w:p>
-        </w:tc>
-        <w:tc>
-          <w:tcPr>
-            <w:tcW w:w="4090" w:type="dxa"/>
-          </w:tcPr>
-          <w:p>
-            <w:r>
-              <w:t>The bus controller state machine default case was called.</w:t>
-            </w:r>
-          </w:p>
-        </w:tc>
-      </w:tr>
-      <w:tr>
-        <w:tc>
-          <w:tcPr>
-            <w:tcW w:w="1170" w:type="dxa"/>
-          </w:tcPr>
-          <w:p>
-            <w:r>
-              <w:t>5703</w:t>
-            </w:r>
-          </w:p>
-        </w:tc>
-        <w:tc>
-          <w:tcPr>
-            <w:tcW w:w="4090" w:type="dxa"/>
-          </w:tcPr>
-          <w:p>
-            <w:r>
-              <w:t>Bus Controller %d "Initialize" state was called with elements in the Queue.  Bus must NOT call the "Initialize" state.</w:t>
-            </w:r>
-          </w:p>
-        </w:tc>
-        <w:tc>
-          <w:tcPr>
-            <w:tcW w:w="4090" w:type="dxa"/>
-          </w:tcPr>
-          <w:p>
-            <w:r>
-              <w:t>Hopefully this is self explanatory</w:t>
-            </w:r>
-          </w:p>
-        </w:tc>
-      </w:tr>
-      <w:tr>
-        <w:tc>
-          <w:tcPr>
-            <w:tcW w:w="1170" w:type="dxa"/>
-          </w:tcPr>
-          <w:p>
-            <w:r>
-              <w:t>5704</w:t>
-            </w:r>
-          </w:p>
-        </w:tc>
-        <w:tc>
-          <w:tcPr>
-            <w:tcW w:w="4090" w:type="dxa"/>
-          </w:tcPr>
-          <w:p>
-            <w:r>
-              <w:t>Bus Controller Queue timed out after %d seconds. Check that the last script ended with a "Stop" state</w:t>
-            </w:r>
-          </w:p>
-        </w:tc>
-        <w:tc>
-          <w:tcPr>
-            <w:tcW w:w="4090" w:type="dxa"/>
-          </w:tcPr>
-          <w:p>
-            <w:r>
-              <w:t>The Bus Controller state machine has a timeout if the queue becomes empty.  One way this can happen is if the script does not end with a “Stop” command.</w:t>
-            </w:r>
-          </w:p>
-        </w:tc>
-      </w:tr>
-      <w:tr>
-        <w:tc>
-          <w:tcPr>
-            <w:tcW w:w="1170" w:type="dxa"/>
-          </w:tcPr>
-          <w:p>
-            <w:r>
-              <w:t>5705</w:t>
-            </w:r>
-          </w:p>
-        </w:tc>
-        <w:tc>
-          <w:tcPr>
-            <w:tcW w:w="4090" w:type="dxa"/>
-          </w:tcPr>
-          <w:p>
-            <w:r>
-              <w:t xml:space="preserve">Bus Controller got unrecognized broadcast type: %s </w:t>
-            </w:r>
-          </w:p>
-        </w:tc>
-        <w:tc>
-          <w:tcPr>
-            <w:tcW w:w="4090" w:type="dxa"/>
-          </w:tcPr>
-          <w:p/>
-        </w:tc>
-      </w:tr>
-      <w:tr>
-        <w:tc>
-          <w:tcPr>
-            <w:tcW w:w="1170" w:type="dxa"/>
-          </w:tcPr>
-          <w:p>
-            <w:r>
-              <w:t>5706</w:t>
-            </w:r>
-          </w:p>
-        </w:tc>
-        <w:tc>
-          <w:tcPr>
-            <w:tcW w:w="4090" w:type="dxa"/>
-          </w:tcPr>
-          <w:p>
-            <w:r>
-              <w:t>Invalid Event Signal Time Array Parameters:</w:t>
-            </w:r>
-          </w:p>
-          <w:p>
-            <w:r>
-              <w:t>Fs: %d</w:t>
-            </w:r>
-          </w:p>
-          <w:p>
-            <w:r>
-              <w:lastRenderedPageBreak/>
-              <w:t>End Time: %f</w:t>
-            </w:r>
-          </w:p>
-          <w:p>
-            <w:r>
-              <w:t>Start Time: %f</w:t>
-            </w:r>
-          </w:p>
-          <w:p>
-            <w:r>
-              <w:t>PMU Filter Order: %d</w:t>
-            </w:r>
-          </w:p>
-          <w:p>
-            <w:proofErr w:type="spellStart"/>
-            <w:r>
-              <w:t>FSamp</w:t>
-            </w:r>
-            <w:proofErr w:type="spellEnd"/>
-            <w:r>
-              <w:t>: %d</w:t>
-            </w:r>
-          </w:p>
-        </w:tc>
-        <w:tc>
-          <w:tcPr>
-            <w:tcW w:w="4090" w:type="dxa"/>
-          </w:tcPr>
-          <w:p>
-            <w:r>
-              <w:lastRenderedPageBreak/>
-              <w:t xml:space="preserve">One or more of the parameters read from Event and </w:t>
-            </w:r>
-            <w:proofErr w:type="spellStart"/>
-            <w:r>
-              <w:t>PMUImpairment</w:t>
-            </w:r>
-            <w:proofErr w:type="spellEnd"/>
-            <w:r>
-              <w:t xml:space="preserve"> used to calculate the Event Signal Time Array has </w:t>
-            </w:r>
-            <w:r>
-              <w:lastRenderedPageBreak/>
-              <w:t xml:space="preserve">an invalid number.  End time must be greater than Start time and Fs, </w:t>
-            </w:r>
-            <w:proofErr w:type="spellStart"/>
-            <w:r>
-              <w:t>FSamp</w:t>
-            </w:r>
-            <w:proofErr w:type="spellEnd"/>
-            <w:r>
-              <w:t>, and Filter Order all need to be &gt; 0.</w:t>
-            </w:r>
-          </w:p>
-        </w:tc>
-      </w:tr>
-      <w:tr>
-        <w:tc>
-          <w:tcPr>
-            <w:tcW w:w="1170" w:type="dxa"/>
-          </w:tcPr>
-          <w:p/>
-        </w:tc>
-        <w:tc>
-          <w:tcPr>
-            <w:tcW w:w="4090" w:type="dxa"/>
-          </w:tcPr>
-          <w:p/>
-        </w:tc>
-        <w:tc>
-          <w:tcPr>
-            <w:tcW w:w="4090" w:type="dxa"/>
-          </w:tcPr>
-          <w:p/>
-        </w:tc>
-      </w:tr>
-      <w:tr>
-        <w:tc>
-          <w:tcPr>
-            <w:tcW w:w="1170" w:type="dxa"/>
-            <w:shd w:val="clear" w:color="auto" w:fill="000000" w:themeFill="text1"/>
-          </w:tcPr>
-          <w:p>
-            <w:pPr>
-              <w:rPr>
-                <w:color w:val="FFFFFF" w:themeColor="background1"/>
-              </w:rPr>
-            </w:pPr>
-            <w:r>
-              <w:rPr>
-                <w:color w:val="FFFFFF" w:themeColor="background1"/>
-              </w:rPr>
-              <w:t>58xx</w:t>
-            </w:r>
-          </w:p>
-        </w:tc>
-        <w:tc>
-          <w:tcPr>
-            <w:tcW w:w="4090" w:type="dxa"/>
-            <w:shd w:val="clear" w:color="auto" w:fill="000000" w:themeFill="text1"/>
-          </w:tcPr>
-          <w:p>
-            <w:pPr>
-              <w:rPr>
-                <w:color w:val="FFFFFF" w:themeColor="background1"/>
-              </w:rPr>
-            </w:pPr>
-            <w:proofErr w:type="spellStart"/>
-            <w:r>
-              <w:rPr>
-                <w:color w:val="FFFFFF" w:themeColor="background1"/>
-              </w:rPr>
-              <w:t>Labview</w:t>
-            </w:r>
-            <w:proofErr w:type="spellEnd"/>
-            <w:r>
-              <w:rPr>
-                <w:color w:val="FFFFFF" w:themeColor="background1"/>
-              </w:rPr>
-              <w:t xml:space="preserve"> Test Automation</w:t>
-            </w:r>
-          </w:p>
-        </w:tc>
-        <w:tc>
-          <w:tcPr>
-            <w:tcW w:w="4090" w:type="dxa"/>
-            <w:shd w:val="clear" w:color="auto" w:fill="000000" w:themeFill="text1"/>
-          </w:tcPr>
-          <w:p>
-            <w:pPr>
-              <w:rPr>
-                <w:color w:val="FFFFFF" w:themeColor="background1"/>
-              </w:rPr>
-            </w:pPr>
-          </w:p>
-        </w:tc>
-      </w:tr>
-      <w:tr>
-        <w:tc>
-          <w:tcPr>
-            <w:tcW w:w="1170" w:type="dxa"/>
-          </w:tcPr>
-          <w:p>
-            <w:r>
-              <w:t>5801</w:t>
-            </w:r>
-          </w:p>
-        </w:tc>
-        <w:tc>
-          <w:tcPr>
-            <w:tcW w:w="4090" w:type="dxa"/>
-          </w:tcPr>
-          <w:p>
-            <w:r>
-              <w:t xml:space="preserve">Bus number %d already exists.  </w:t>
-            </w:r>
-            <w:proofErr w:type="spellStart"/>
-            <w:r>
-              <w:t>Cannota</w:t>
+          <w:p>
+            <w:r>
+              <w:t>5203</w:t>
+            </w:r>
+          </w:p>
+        </w:tc>
+        <w:tc>
+          <w:tcPr>
+            <w:tcW w:w="4090" w:type="dxa"/>
+          </w:tcPr>
+          <w:p>
+            <w:r>
+              <w:t>File or Folder %s does not exist</w:t>
+            </w:r>
+          </w:p>
+        </w:tc>
+        <w:tc>
+          <w:tcPr>
+            <w:tcW w:w="4090" w:type="dxa"/>
+          </w:tcPr>
+          <w:p>
+            <w:r>
+              <w:t>See the documentation of the application to determine how to create the needed file.</w:t>
             </w:r>
             <w:bookmarkStart w:id="0" w:name="_GoBack"/>
             <w:bookmarkEnd w:id="0"/>
+          </w:p>
+        </w:tc>
+      </w:tr>
+      <w:tr>
+        <w:tc>
+          <w:tcPr>
+            <w:tcW w:w="1170" w:type="dxa"/>
+          </w:tcPr>
+          <w:p/>
+        </w:tc>
+        <w:tc>
+          <w:tcPr>
+            <w:tcW w:w="4090" w:type="dxa"/>
+          </w:tcPr>
+          <w:p/>
+        </w:tc>
+        <w:tc>
+          <w:tcPr>
+            <w:tcW w:w="4090" w:type="dxa"/>
+          </w:tcPr>
+          <w:p/>
+        </w:tc>
+      </w:tr>
+      <w:tr>
+        <w:tc>
+          <w:tcPr>
+            <w:tcW w:w="1170" w:type="dxa"/>
+            <w:shd w:val="clear" w:color="auto" w:fill="000000" w:themeFill="text1"/>
+          </w:tcPr>
+          <w:p>
+            <w:pPr>
+              <w:rPr>
+                <w:color w:val="FFFFFF" w:themeColor="background1"/>
+              </w:rPr>
+            </w:pPr>
+            <w:proofErr w:type="spellStart"/>
+            <w:r>
+              <w:rPr>
+                <w:color w:val="FFFFFF" w:themeColor="background1"/>
+              </w:rPr>
+              <w:t>55</w:t>
+            </w:r>
+            <w:r>
+              <w:rPr>
+                <w:color w:val="FFFFFF" w:themeColor="background1"/>
+              </w:rPr>
+              <w:t>xx</w:t>
+            </w:r>
+            <w:proofErr w:type="spellEnd"/>
+          </w:p>
+        </w:tc>
+        <w:tc>
+          <w:tcPr>
+            <w:tcW w:w="4090" w:type="dxa"/>
+            <w:shd w:val="clear" w:color="auto" w:fill="000000" w:themeFill="text1"/>
+          </w:tcPr>
+          <w:p>
+            <w:pPr>
+              <w:rPr>
+                <w:color w:val="FFFFFF" w:themeColor="background1"/>
+              </w:rPr>
+            </w:pPr>
+            <w:r>
+              <w:rPr>
+                <w:color w:val="FFFFFF" w:themeColor="background1"/>
+              </w:rPr>
+              <w:t>Bus Class</w:t>
+            </w:r>
+            <w:r>
+              <w:rPr>
+                <w:color w:val="FFFFFF" w:themeColor="background1"/>
+              </w:rPr>
+              <w:t xml:space="preserve"> Errors</w:t>
+            </w:r>
+          </w:p>
+        </w:tc>
+        <w:tc>
+          <w:tcPr>
+            <w:tcW w:w="4090" w:type="dxa"/>
+            <w:shd w:val="clear" w:color="auto" w:fill="000000" w:themeFill="text1"/>
+          </w:tcPr>
+          <w:p>
+            <w:pPr>
+              <w:rPr>
+                <w:color w:val="FFFFFF" w:themeColor="background1"/>
+              </w:rPr>
+            </w:pPr>
+          </w:p>
+        </w:tc>
+      </w:tr>
+      <w:tr>
+        <w:tc>
+          <w:tcPr>
+            <w:tcW w:w="1170" w:type="dxa"/>
+          </w:tcPr>
+          <w:p/>
+        </w:tc>
+        <w:tc>
+          <w:tcPr>
+            <w:tcW w:w="4090" w:type="dxa"/>
+          </w:tcPr>
+          <w:p/>
+        </w:tc>
+        <w:tc>
+          <w:tcPr>
+            <w:tcW w:w="4090" w:type="dxa"/>
+          </w:tcPr>
+          <w:p/>
+        </w:tc>
+      </w:tr>
+      <w:tr>
+        <w:tc>
+          <w:tcPr>
+            <w:tcW w:w="1170" w:type="dxa"/>
+          </w:tcPr>
+          <w:p>
+            <w:r>
+              <w:t>5503</w:t>
+            </w:r>
+          </w:p>
+        </w:tc>
+        <w:tc>
+          <w:tcPr>
+            <w:tcW w:w="4090" w:type="dxa"/>
+          </w:tcPr>
+          <w:p>
+            <w:r>
+              <w:t xml:space="preserve">Bus number  0 is an illegal ID for bus class objects.  </w:t>
+            </w:r>
+          </w:p>
+        </w:tc>
+        <w:tc>
+          <w:tcPr>
+            <w:tcW w:w="4090" w:type="dxa"/>
+          </w:tcPr>
+          <w:p>
+            <w:r>
+              <w:t xml:space="preserve">Bus number 0 was requested but is an illegal bus number.  If this was not requested by a test automation script, contact the NIST Synchrometrology </w:t>
+            </w:r>
+            <w:proofErr w:type="spellStart"/>
+            <w:r>
+              <w:t>Lanb</w:t>
+            </w:r>
+            <w:proofErr w:type="spellEnd"/>
+            <w:r>
+              <w:t xml:space="preserve"> to </w:t>
+            </w:r>
+            <w:proofErr w:type="spellStart"/>
+            <w:r>
+              <w:t>analyse</w:t>
+            </w:r>
+            <w:proofErr w:type="spellEnd"/>
+            <w:r>
+              <w:t xml:space="preserve"> the error.</w:t>
+            </w:r>
+          </w:p>
+        </w:tc>
+      </w:tr>
+      <w:tr>
+        <w:tc>
+          <w:tcPr>
+            <w:tcW w:w="1170" w:type="dxa"/>
+          </w:tcPr>
+          <w:p>
+            <w:r>
+              <w:t>5504</w:t>
+            </w:r>
+          </w:p>
+        </w:tc>
+        <w:tc>
+          <w:tcPr>
+            <w:tcW w:w="4090" w:type="dxa"/>
+          </w:tcPr>
+          <w:p>
+            <w:r>
+              <w:t>Bus number %d was not found.</w:t>
+            </w:r>
+          </w:p>
+        </w:tc>
+        <w:tc>
+          <w:tcPr>
+            <w:tcW w:w="4090" w:type="dxa"/>
+          </w:tcPr>
+          <w:p>
+            <w:r>
+              <w:t>A requested (non-zero) bus number but was requested but was not found.</w:t>
+            </w:r>
+          </w:p>
+        </w:tc>
+      </w:tr>
+      <w:tr>
+        <w:tc>
+          <w:tcPr>
+            <w:tcW w:w="1170" w:type="dxa"/>
+          </w:tcPr>
+          <w:p>
+            <w:r>
+              <w:lastRenderedPageBreak/>
+              <w:t>5521</w:t>
+            </w:r>
+          </w:p>
+        </w:tc>
+        <w:tc>
+          <w:tcPr>
+            <w:tcW w:w="4090" w:type="dxa"/>
+          </w:tcPr>
+          <w:p>
+            <w:r>
+              <w:t>Cannot open test file</w:t>
+            </w:r>
+            <w:r>
+              <w:t>: %s</w:t>
+            </w:r>
+            <w:r>
+              <w:t>.  Test file does not exist.</w:t>
+            </w:r>
+          </w:p>
+        </w:tc>
+        <w:tc>
+          <w:tcPr>
+            <w:tcW w:w="4090" w:type="dxa"/>
+          </w:tcPr>
+          <w:p>
+            <w:r>
+              <w:t>Check to see if the path to the test file is correct and the file exists.  Check your settings (Gear Icon) for the test file path.</w:t>
+            </w:r>
+          </w:p>
+        </w:tc>
+      </w:tr>
+      <w:tr>
+        <w:tc>
+          <w:tcPr>
+            <w:tcW w:w="1170" w:type="dxa"/>
+          </w:tcPr>
+          <w:p>
+            <w:r>
+              <w:t>5522</w:t>
+            </w:r>
+          </w:p>
+        </w:tc>
+        <w:tc>
+          <w:tcPr>
+            <w:tcW w:w="4090" w:type="dxa"/>
+          </w:tcPr>
+          <w:p>
+            <w:r>
+              <w:t xml:space="preserve">Cannot open </w:t>
+            </w:r>
+            <w:r>
+              <w:t>.</w:t>
+            </w:r>
+            <w:proofErr w:type="spellStart"/>
+            <w:r>
+              <w:t>ini</w:t>
+            </w:r>
+            <w:proofErr w:type="spellEnd"/>
+            <w:r>
+              <w:t xml:space="preserve"> file</w:t>
+            </w:r>
+            <w:r>
+              <w:t>: %s</w:t>
+            </w:r>
+            <w:r>
+              <w:t xml:space="preserve">.  </w:t>
+            </w:r>
+            <w:r>
+              <w:t>File not found</w:t>
+            </w:r>
+          </w:p>
+        </w:tc>
+        <w:tc>
+          <w:tcPr>
+            <w:tcW w:w="4090" w:type="dxa"/>
+          </w:tcPr>
+          <w:p>
+            <w:r>
+              <w:t>Check to see if the path to the test file is correct and the file exists.  Check your settings (Gear Icon) for the test file path.</w:t>
+            </w:r>
+          </w:p>
+        </w:tc>
+      </w:tr>
+      <w:tr>
+        <w:tc>
+          <w:tcPr>
+            <w:tcW w:w="1170" w:type="dxa"/>
+          </w:tcPr>
+          <w:p>
+            <w:r>
+              <w:t>5551</w:t>
+            </w:r>
+          </w:p>
+        </w:tc>
+        <w:tc>
+          <w:tcPr>
+            <w:tcW w:w="4090" w:type="dxa"/>
+          </w:tcPr>
+          <w:p>
+            <w:r>
+              <w:t xml:space="preserve">Invalid Module Type: %s in </w:t>
+            </w:r>
+            <w:proofErr w:type="spellStart"/>
+            <w:r>
+              <w:t>GetBroadcast</w:t>
+            </w:r>
+            <w:proofErr w:type="spellEnd"/>
+          </w:p>
+        </w:tc>
+        <w:tc>
+          <w:tcPr>
+            <w:tcW w:w="4090" w:type="dxa"/>
+          </w:tcPr>
+          <w:p>
+            <w:r>
+              <w:t xml:space="preserve">The scripted state machine </w:t>
+            </w:r>
+            <w:proofErr w:type="spellStart"/>
+            <w:r>
+              <w:t>GetBroadcast</w:t>
+            </w:r>
+            <w:proofErr w:type="spellEnd"/>
+            <w:r>
+              <w:t xml:space="preserve"> function received an unrecognized module type.  Module types should be Event, PMU, Network, Flags, </w:t>
+            </w:r>
+            <w:proofErr w:type="spellStart"/>
+            <w:r>
+              <w:t>OutToFile</w:t>
+            </w:r>
+            <w:proofErr w:type="spellEnd"/>
+            <w:r>
+              <w:t>, App</w:t>
+            </w:r>
+          </w:p>
+        </w:tc>
+      </w:tr>
+      <w:tr>
+        <w:tc>
+          <w:tcPr>
+            <w:tcW w:w="1170" w:type="dxa"/>
+          </w:tcPr>
+          <w:p>
+            <w:r>
+              <w:t>5552</w:t>
+            </w:r>
+          </w:p>
+        </w:tc>
+        <w:tc>
+          <w:tcPr>
+            <w:tcW w:w="4090" w:type="dxa"/>
+          </w:tcPr>
+          <w:p>
+            <w:r>
+              <w:t>Event case timed out</w:t>
+            </w:r>
+            <w:r>
+              <w:t xml:space="preserve"> in Bus Scripted State Machine s</w:t>
+            </w:r>
+            <w:r>
+              <w:t>tate: %s</w:t>
+            </w:r>
+          </w:p>
+        </w:tc>
+        <w:tc>
+          <w:tcPr>
+            <w:tcW w:w="4090" w:type="dxa"/>
+          </w:tcPr>
+          <w:p>
+            <w:r>
+              <w:t>A request to a module in the scripted state machine requested a broadcast  but none was received.</w:t>
+            </w:r>
+          </w:p>
+        </w:tc>
+      </w:tr>
+      <w:tr>
+        <w:tc>
+          <w:tcPr>
+            <w:tcW w:w="1170" w:type="dxa"/>
+          </w:tcPr>
+          <w:p>
+            <w:r>
+              <w:t>5553</w:t>
+            </w:r>
+          </w:p>
+        </w:tc>
+        <w:tc>
+          <w:tcPr>
+            <w:tcW w:w="4090" w:type="dxa"/>
+          </w:tcPr>
+          <w:p>
+            <w:r>
+              <w:t>Timed out awaiting module broadcast: %s</w:t>
+            </w:r>
+          </w:p>
+        </w:tc>
+        <w:tc>
+          <w:tcPr>
+            <w:tcW w:w="4090" w:type="dxa"/>
+          </w:tcPr>
+          <w:p>
+            <w:proofErr w:type="spellStart"/>
+            <w:r>
+              <w:t>GetBusData</w:t>
+            </w:r>
+            <w:proofErr w:type="spellEnd"/>
+            <w:r>
+              <w:t xml:space="preserve"> requested data from a module but none was received.</w:t>
+            </w:r>
+          </w:p>
+        </w:tc>
+      </w:tr>
+      <w:tr>
+        <w:tc>
+          <w:tcPr>
+            <w:tcW w:w="1170" w:type="dxa"/>
+          </w:tcPr>
+          <w:p>
+            <w:r>
+              <w:t>5561</w:t>
+            </w:r>
+          </w:p>
+        </w:tc>
+        <w:tc>
+          <w:tcPr>
+            <w:tcW w:w="4090" w:type="dxa"/>
+          </w:tcPr>
+          <w:p>
+            <w:r>
+              <w:t>No bus selected. Select an active bus to remove.</w:t>
+            </w:r>
+          </w:p>
+        </w:tc>
+        <w:tc>
+          <w:tcPr>
+            <w:tcW w:w="4090" w:type="dxa"/>
+          </w:tcPr>
+          <w:p>
+            <w:r>
+              <w:t>The Bus Number was set to 0 when trying to remove a bus.  An active bus number must be selected.</w:t>
+            </w:r>
+          </w:p>
+        </w:tc>
+      </w:tr>
+      <w:tr>
+        <w:tc>
+          <w:tcPr>
+            <w:tcW w:w="1170" w:type="dxa"/>
+          </w:tcPr>
+          <w:p>
+            <w:r>
+              <w:t>5</w:t>
+            </w:r>
+            <w:r>
+              <w:t>571</w:t>
+            </w:r>
+          </w:p>
+        </w:tc>
+        <w:tc>
+          <w:tcPr>
+            <w:tcW w:w="4090" w:type="dxa"/>
+          </w:tcPr>
+          <w:p>
+            <w:r>
+              <w:t>Invalid “Get” argument: %s</w:t>
+            </w:r>
+          </w:p>
+        </w:tc>
+        <w:tc>
+          <w:tcPr>
+            <w:tcW w:w="4090" w:type="dxa"/>
+          </w:tcPr>
+          <w:p>
+            <w:r>
+              <w:t xml:space="preserve">A </w:t>
+            </w:r>
+            <w:proofErr w:type="spellStart"/>
+            <w:r>
+              <w:t>Labview</w:t>
+            </w:r>
+            <w:proofErr w:type="spellEnd"/>
+            <w:r>
+              <w:t xml:space="preserve"> Test Automation argument from the “Get” command is not handled.</w:t>
+            </w:r>
+          </w:p>
+        </w:tc>
+      </w:tr>
+      <w:tr>
+        <w:tc>
+          <w:tcPr>
+            <w:tcW w:w="1170" w:type="dxa"/>
+          </w:tcPr>
+          <w:p>
+            <w:r>
+              <w:t>5572</w:t>
+            </w:r>
+          </w:p>
+        </w:tc>
+        <w:tc>
+          <w:tcPr>
+            <w:tcW w:w="4090" w:type="dxa"/>
+          </w:tcPr>
+          <w:p>
+            <w:r>
+              <w:t>Invalid “Set” argument: %s</w:t>
+            </w:r>
+          </w:p>
+        </w:tc>
+        <w:tc>
+          <w:tcPr>
+            <w:tcW w:w="4090" w:type="dxa"/>
+          </w:tcPr>
+          <w:p>
+            <w:r>
+              <w:t xml:space="preserve">A </w:t>
+            </w:r>
+            <w:proofErr w:type="spellStart"/>
+            <w:r>
+              <w:t>Labview</w:t>
+            </w:r>
+            <w:proofErr w:type="spellEnd"/>
+            <w:r>
+              <w:t xml:space="preserve"> Test Automation argument from the “Set” command is not handled.</w:t>
+            </w:r>
+          </w:p>
+        </w:tc>
+      </w:tr>
+      <w:tr>
+        <w:tc>
+          <w:tcPr>
+            <w:tcW w:w="1170" w:type="dxa"/>
+          </w:tcPr>
+          <w:p/>
+        </w:tc>
+        <w:tc>
+          <w:tcPr>
+            <w:tcW w:w="4090" w:type="dxa"/>
+          </w:tcPr>
+          <w:p/>
+        </w:tc>
+        <w:tc>
+          <w:tcPr>
+            <w:tcW w:w="4090" w:type="dxa"/>
+          </w:tcPr>
+          <w:p/>
+        </w:tc>
+      </w:tr>
+      <w:tr>
+        <w:tc>
+          <w:tcPr>
+            <w:tcW w:w="1170" w:type="dxa"/>
+          </w:tcPr>
+          <w:p/>
+        </w:tc>
+        <w:tc>
+          <w:tcPr>
+            <w:tcW w:w="4090" w:type="dxa"/>
+          </w:tcPr>
+          <w:p/>
+        </w:tc>
+        <w:tc>
+          <w:tcPr>
+            <w:tcW w:w="4090" w:type="dxa"/>
+          </w:tcPr>
+          <w:p/>
+        </w:tc>
+      </w:tr>
+      <w:tr>
+        <w:tc>
+          <w:tcPr>
+            <w:tcW w:w="1170" w:type="dxa"/>
+            <w:shd w:val="clear" w:color="auto" w:fill="000000" w:themeFill="text1"/>
+          </w:tcPr>
+          <w:p>
+            <w:pPr>
+              <w:rPr>
+                <w:color w:val="FFFFFF" w:themeColor="background1"/>
+              </w:rPr>
+            </w:pPr>
+            <w:r>
+              <w:rPr>
+                <w:color w:val="FFFFFF" w:themeColor="background1"/>
+              </w:rPr>
+              <w:t>56xx</w:t>
+            </w:r>
+          </w:p>
+        </w:tc>
+        <w:tc>
+          <w:tcPr>
+            <w:tcW w:w="4090" w:type="dxa"/>
+            <w:shd w:val="clear" w:color="auto" w:fill="000000" w:themeFill="text1"/>
+          </w:tcPr>
+          <w:p>
+            <w:pPr>
+              <w:rPr>
+                <w:color w:val="FFFFFF" w:themeColor="background1"/>
+              </w:rPr>
+            </w:pPr>
+            <w:r>
+              <w:rPr>
+                <w:color w:val="FFFFFF" w:themeColor="background1"/>
+              </w:rPr>
+              <w:t>Scripted State Machine</w:t>
+            </w:r>
+          </w:p>
+        </w:tc>
+        <w:tc>
+          <w:tcPr>
+            <w:tcW w:w="4090" w:type="dxa"/>
+            <w:shd w:val="clear" w:color="auto" w:fill="000000" w:themeFill="text1"/>
+          </w:tcPr>
+          <w:p>
+            <w:pPr>
+              <w:rPr>
+                <w:color w:val="FFFFFF" w:themeColor="background1"/>
+              </w:rPr>
+            </w:pPr>
+          </w:p>
+        </w:tc>
+      </w:tr>
+      <w:tr>
+        <w:tc>
+          <w:tcPr>
+            <w:tcW w:w="1170" w:type="dxa"/>
+            <w:shd w:val="clear" w:color="auto" w:fill="auto"/>
+          </w:tcPr>
+          <w:p/>
+        </w:tc>
+        <w:tc>
+          <w:tcPr>
+            <w:tcW w:w="4090" w:type="dxa"/>
+            <w:shd w:val="clear" w:color="auto" w:fill="auto"/>
+          </w:tcPr>
+          <w:p/>
+        </w:tc>
+        <w:tc>
+          <w:tcPr>
+            <w:tcW w:w="4090" w:type="dxa"/>
+            <w:shd w:val="clear" w:color="auto" w:fill="auto"/>
+          </w:tcPr>
+          <w:p/>
+        </w:tc>
+      </w:tr>
+      <w:tr>
+        <w:tc>
+          <w:tcPr>
+            <w:tcW w:w="1170" w:type="dxa"/>
+            <w:shd w:val="clear" w:color="auto" w:fill="auto"/>
+          </w:tcPr>
+          <w:p>
+            <w:r>
+              <w:t>5603</w:t>
+            </w:r>
+          </w:p>
+        </w:tc>
+        <w:tc>
+          <w:tcPr>
+            <w:tcW w:w="4090" w:type="dxa"/>
+            <w:shd w:val="clear" w:color="auto" w:fill="auto"/>
+          </w:tcPr>
+          <w:p>
+            <w:r>
+              <w:t>Scripted State Machine "Initialize" state was called with elements in the Queue.  User's scripts must NOT call the "Initialize" state.</w:t>
+            </w:r>
+          </w:p>
+        </w:tc>
+        <w:tc>
+          <w:tcPr>
+            <w:tcW w:w="4090" w:type="dxa"/>
+            <w:shd w:val="clear" w:color="auto" w:fill="auto"/>
+          </w:tcPr>
+          <w:p>
+            <w:r>
+              <w:t>Hopefully this is self explanatory</w:t>
+            </w:r>
+          </w:p>
+        </w:tc>
+      </w:tr>
+      <w:tr>
+        <w:tc>
+          <w:tcPr>
+            <w:tcW w:w="1170" w:type="dxa"/>
+            <w:shd w:val="clear" w:color="auto" w:fill="auto"/>
+          </w:tcPr>
+          <w:p>
+            <w:r>
+              <w:t>5604</w:t>
+            </w:r>
+          </w:p>
+        </w:tc>
+        <w:tc>
+          <w:tcPr>
+            <w:tcW w:w="4090" w:type="dxa"/>
+            <w:shd w:val="clear" w:color="auto" w:fill="auto"/>
+          </w:tcPr>
+          <w:p>
+            <w:proofErr w:type="spellStart"/>
+            <w:r>
+              <w:t>SMQueue</w:t>
+            </w:r>
+            <w:proofErr w:type="spellEnd"/>
+            <w:r>
+              <w:t xml:space="preserve"> timed out after %d seconds. Check that the last script ended with a "Stop" state</w:t>
+            </w:r>
+          </w:p>
+        </w:tc>
+        <w:tc>
+          <w:tcPr>
+            <w:tcW w:w="4090" w:type="dxa"/>
+            <w:shd w:val="clear" w:color="auto" w:fill="auto"/>
+          </w:tcPr>
+          <w:p>
+            <w:r>
+              <w:t>The Scripted State machine has a timeout if the queue becomes empty.  One way this can happen is if the script does not end with a “Stop” command.</w:t>
+            </w:r>
+          </w:p>
+        </w:tc>
+      </w:tr>
+      <w:tr>
+        <w:tc>
+          <w:tcPr>
+            <w:tcW w:w="1170" w:type="dxa"/>
+            <w:shd w:val="clear" w:color="auto" w:fill="auto"/>
+          </w:tcPr>
+          <w:p/>
+        </w:tc>
+        <w:tc>
+          <w:tcPr>
+            <w:tcW w:w="4090" w:type="dxa"/>
+            <w:shd w:val="clear" w:color="auto" w:fill="auto"/>
+          </w:tcPr>
+          <w:p/>
+        </w:tc>
+        <w:tc>
+          <w:tcPr>
+            <w:tcW w:w="4090" w:type="dxa"/>
+            <w:shd w:val="clear" w:color="auto" w:fill="auto"/>
+          </w:tcPr>
+          <w:p/>
+        </w:tc>
+      </w:tr>
+      <w:tr>
+        <w:tc>
+          <w:tcPr>
+            <w:tcW w:w="1170" w:type="dxa"/>
+            <w:shd w:val="clear" w:color="auto" w:fill="000000" w:themeFill="text1"/>
+          </w:tcPr>
+          <w:p>
+            <w:pPr>
+              <w:rPr>
+                <w:color w:val="FFFFFF" w:themeColor="background1"/>
+              </w:rPr>
+            </w:pPr>
+            <w:r>
+              <w:rPr>
+                <w:color w:val="FFFFFF" w:themeColor="background1"/>
+              </w:rPr>
+              <w:t>57xx</w:t>
+            </w:r>
+          </w:p>
+        </w:tc>
+        <w:tc>
+          <w:tcPr>
+            <w:tcW w:w="4090" w:type="dxa"/>
+            <w:shd w:val="clear" w:color="auto" w:fill="000000" w:themeFill="text1"/>
+          </w:tcPr>
+          <w:p>
+            <w:pPr>
+              <w:rPr>
+                <w:color w:val="FFFFFF" w:themeColor="background1"/>
+              </w:rPr>
+            </w:pPr>
+            <w:r>
+              <w:rPr>
+                <w:color w:val="FFFFFF" w:themeColor="background1"/>
+              </w:rPr>
+              <w:t>Bus Controller</w:t>
+            </w:r>
+          </w:p>
+        </w:tc>
+        <w:tc>
+          <w:tcPr>
+            <w:tcW w:w="4090" w:type="dxa"/>
+            <w:shd w:val="clear" w:color="auto" w:fill="000000" w:themeFill="text1"/>
+          </w:tcPr>
+          <w:p>
+            <w:pPr>
+              <w:rPr>
+                <w:color w:val="FFFFFF" w:themeColor="background1"/>
+              </w:rPr>
+            </w:pPr>
+          </w:p>
+        </w:tc>
+      </w:tr>
+      <w:tr>
+        <w:tc>
+          <w:tcPr>
+            <w:tcW w:w="1170" w:type="dxa"/>
+          </w:tcPr>
+          <w:p>
+            <w:r>
+              <w:t>5702</w:t>
+            </w:r>
+          </w:p>
+        </w:tc>
+        <w:tc>
+          <w:tcPr>
+            <w:tcW w:w="4090" w:type="dxa"/>
+          </w:tcPr>
+          <w:p>
+            <w:r>
+              <w:t xml:space="preserve">Unhandled Script command </w:t>
+            </w:r>
+            <w:r>
+              <w:t>%</w:t>
+            </w:r>
+            <w:r>
+              <w:t>s</w:t>
+            </w:r>
+            <w:r>
+              <w:t xml:space="preserve"> was </w:t>
+            </w:r>
+            <w:r>
+              <w:t>called in</w:t>
+            </w:r>
+            <w:r>
+              <w:t xml:space="preserve"> bus controller %s</w:t>
+            </w:r>
+          </w:p>
+        </w:tc>
+        <w:tc>
+          <w:tcPr>
+            <w:tcW w:w="4090" w:type="dxa"/>
+          </w:tcPr>
+          <w:p>
+            <w:r>
+              <w:t>The bus controller state machine default case was called.</w:t>
+            </w:r>
+          </w:p>
+        </w:tc>
+      </w:tr>
+      <w:tr>
+        <w:tc>
+          <w:tcPr>
+            <w:tcW w:w="1170" w:type="dxa"/>
+          </w:tcPr>
+          <w:p>
+            <w:r>
+              <w:t>5703</w:t>
+            </w:r>
+          </w:p>
+        </w:tc>
+        <w:tc>
+          <w:tcPr>
+            <w:tcW w:w="4090" w:type="dxa"/>
+          </w:tcPr>
+          <w:p>
+            <w:r>
+              <w:t>Bus Controller %d "Initialize" state was called with elements in the Queue.  Bus must NOT call the "Initialize" state.</w:t>
+            </w:r>
+          </w:p>
+        </w:tc>
+        <w:tc>
+          <w:tcPr>
+            <w:tcW w:w="4090" w:type="dxa"/>
+          </w:tcPr>
+          <w:p>
+            <w:r>
+              <w:t>Hopefully this is self explanatory</w:t>
+            </w:r>
+          </w:p>
+        </w:tc>
+      </w:tr>
+      <w:tr>
+        <w:tc>
+          <w:tcPr>
+            <w:tcW w:w="1170" w:type="dxa"/>
+          </w:tcPr>
+          <w:p>
+            <w:r>
+              <w:t>5704</w:t>
+            </w:r>
+          </w:p>
+        </w:tc>
+        <w:tc>
+          <w:tcPr>
+            <w:tcW w:w="4090" w:type="dxa"/>
+          </w:tcPr>
+          <w:p>
+            <w:r>
+              <w:t>Bus Controller Queue timed out after %d seconds. Check that the last script ended with a "Stop" state</w:t>
+            </w:r>
+          </w:p>
+        </w:tc>
+        <w:tc>
+          <w:tcPr>
+            <w:tcW w:w="4090" w:type="dxa"/>
+          </w:tcPr>
+          <w:p>
+            <w:r>
+              <w:t>The Bus Controller state machine has a timeout if the queue becomes empty.  One way this can happen is if the script does not end with a “Stop” command.</w:t>
+            </w:r>
+          </w:p>
+        </w:tc>
+      </w:tr>
+      <w:tr>
+        <w:tc>
+          <w:tcPr>
+            <w:tcW w:w="1170" w:type="dxa"/>
+          </w:tcPr>
+          <w:p>
+            <w:r>
+              <w:t>5705</w:t>
+            </w:r>
+          </w:p>
+        </w:tc>
+        <w:tc>
+          <w:tcPr>
+            <w:tcW w:w="4090" w:type="dxa"/>
+          </w:tcPr>
+          <w:p>
+            <w:r>
+              <w:t xml:space="preserve">Bus Controller got unrecognized broadcast type: %s </w:t>
+            </w:r>
+          </w:p>
+        </w:tc>
+        <w:tc>
+          <w:tcPr>
+            <w:tcW w:w="4090" w:type="dxa"/>
+          </w:tcPr>
+          <w:p/>
+        </w:tc>
+      </w:tr>
+      <w:tr>
+        <w:tc>
+          <w:tcPr>
+            <w:tcW w:w="1170" w:type="dxa"/>
+          </w:tcPr>
+          <w:p>
+            <w:r>
+              <w:lastRenderedPageBreak/>
+              <w:t>5706</w:t>
+            </w:r>
+          </w:p>
+        </w:tc>
+        <w:tc>
+          <w:tcPr>
+            <w:tcW w:w="4090" w:type="dxa"/>
+          </w:tcPr>
+          <w:p>
+            <w:r>
+              <w:t>Invalid Event Signal Time Array Parameters:</w:t>
+            </w:r>
+          </w:p>
+          <w:p>
+            <w:r>
+              <w:t>Fs: %d</w:t>
+            </w:r>
+          </w:p>
+          <w:p>
+            <w:r>
+              <w:t>End Time: %f</w:t>
+            </w:r>
+          </w:p>
+          <w:p>
+            <w:r>
+              <w:t>Start Time: %f</w:t>
+            </w:r>
+          </w:p>
+          <w:p>
+            <w:r>
+              <w:t>PMU Filter Order: %d</w:t>
+            </w:r>
+          </w:p>
+          <w:p>
+            <w:proofErr w:type="spellStart"/>
+            <w:r>
+              <w:t>FSamp</w:t>
+            </w:r>
+            <w:proofErr w:type="spellEnd"/>
+            <w:r>
+              <w:t>: %d</w:t>
+            </w:r>
+          </w:p>
+        </w:tc>
+        <w:tc>
+          <w:tcPr>
+            <w:tcW w:w="4090" w:type="dxa"/>
+          </w:tcPr>
+          <w:p>
+            <w:r>
+              <w:t xml:space="preserve">One or more of the parameters read from Event and </w:t>
+            </w:r>
+            <w:proofErr w:type="spellStart"/>
+            <w:r>
+              <w:t>PMUImpairment</w:t>
+            </w:r>
+            <w:proofErr w:type="spellEnd"/>
+            <w:r>
+              <w:t xml:space="preserve"> used to calculate the Event Signal Time Array has an invalid number.  End time must be greater than Start time and Fs, </w:t>
+            </w:r>
+            <w:proofErr w:type="spellStart"/>
+            <w:r>
+              <w:t>FSamp</w:t>
+            </w:r>
+            <w:proofErr w:type="spellEnd"/>
+            <w:r>
+              <w:t>, and Filter Order all need to be &gt; 0.</w:t>
+            </w:r>
+          </w:p>
+        </w:tc>
+      </w:tr>
+      <w:tr>
+        <w:tc>
+          <w:tcPr>
+            <w:tcW w:w="1170" w:type="dxa"/>
+          </w:tcPr>
+          <w:p/>
+        </w:tc>
+        <w:tc>
+          <w:tcPr>
+            <w:tcW w:w="4090" w:type="dxa"/>
+          </w:tcPr>
+          <w:p/>
+        </w:tc>
+        <w:tc>
+          <w:tcPr>
+            <w:tcW w:w="4090" w:type="dxa"/>
+          </w:tcPr>
+          <w:p/>
+        </w:tc>
+      </w:tr>
+      <w:tr>
+        <w:tc>
+          <w:tcPr>
+            <w:tcW w:w="1170" w:type="dxa"/>
+            <w:shd w:val="clear" w:color="auto" w:fill="000000" w:themeFill="text1"/>
+          </w:tcPr>
+          <w:p>
+            <w:pPr>
+              <w:rPr>
+                <w:color w:val="FFFFFF" w:themeColor="background1"/>
+              </w:rPr>
+            </w:pPr>
+            <w:r>
+              <w:rPr>
+                <w:color w:val="FFFFFF" w:themeColor="background1"/>
+              </w:rPr>
+              <w:t>58xx</w:t>
+            </w:r>
+          </w:p>
+        </w:tc>
+        <w:tc>
+          <w:tcPr>
+            <w:tcW w:w="4090" w:type="dxa"/>
+            <w:shd w:val="clear" w:color="auto" w:fill="000000" w:themeFill="text1"/>
+          </w:tcPr>
+          <w:p>
+            <w:pPr>
+              <w:rPr>
+                <w:color w:val="FFFFFF" w:themeColor="background1"/>
+              </w:rPr>
+            </w:pPr>
+            <w:proofErr w:type="spellStart"/>
+            <w:r>
+              <w:rPr>
+                <w:color w:val="FFFFFF" w:themeColor="background1"/>
+              </w:rPr>
+              <w:t>Labview</w:t>
+            </w:r>
+            <w:proofErr w:type="spellEnd"/>
+            <w:r>
+              <w:rPr>
+                <w:color w:val="FFFFFF" w:themeColor="background1"/>
+              </w:rPr>
+              <w:t xml:space="preserve"> Test Automation</w:t>
+            </w:r>
+          </w:p>
+        </w:tc>
+        <w:tc>
+          <w:tcPr>
+            <w:tcW w:w="4090" w:type="dxa"/>
+            <w:shd w:val="clear" w:color="auto" w:fill="000000" w:themeFill="text1"/>
+          </w:tcPr>
+          <w:p>
+            <w:pPr>
+              <w:rPr>
+                <w:color w:val="FFFFFF" w:themeColor="background1"/>
+              </w:rPr>
+            </w:pPr>
+          </w:p>
+        </w:tc>
+      </w:tr>
+      <w:tr>
+        <w:tc>
+          <w:tcPr>
+            <w:tcW w:w="1170" w:type="dxa"/>
+          </w:tcPr>
+          <w:p>
+            <w:r>
+              <w:t>5801</w:t>
+            </w:r>
+          </w:p>
+        </w:tc>
+        <w:tc>
+          <w:tcPr>
+            <w:tcW w:w="4090" w:type="dxa"/>
+          </w:tcPr>
+          <w:p>
+            <w:r>
+              <w:t xml:space="preserve">Bus number %d already exists.  </w:t>
+            </w:r>
+            <w:proofErr w:type="spellStart"/>
+            <w:r>
+              <w:t>Cannota</w:t>
+            </w:r>
             <w:proofErr w:type="spellEnd"/>
             <w:r>
               <w:t xml:space="preserve"> </w:t>
@@ -1920,7 +1941,23 @@
           </w:p>
           <w:p>
             <w:r>
-              <w:t xml:space="preserve">TCP, UDP, UDP-Multicast, UDP-Broadcast, USB, GPIB, </w:t>
+              <w:t xml:space="preserve">TCP, UDP, UDP-Multicast, </w:t>
+            </w:r>
+            <w:proofErr w:type="spellStart"/>
+            <w:r>
+              <w:t>UDP</w:t>
+            </w:r>
+            <w:proofErr w:type="spellEnd"/>
+            <w:r>
+              <w:t xml:space="preserve">-Broadcast, USB, </w:t>
+            </w:r>
+            <w:proofErr w:type="spellStart"/>
+            <w:r>
+              <w:t>GPIB</w:t>
+            </w:r>
+            <w:proofErr w:type="spellEnd"/>
+            <w:r>
+              <w:t xml:space="preserve">, </w:t>
             </w:r>
             <w:proofErr w:type="spellStart"/>
             <w:r>
@@ -2077,7 +2114,7 @@
 </file>
 
 <file path=word/styles.xml><?xml version="1.0" encoding="utf-8"?>
-<w:styles xmlns:mc="http://schemas.openxmlformats.org/markup-compatibility/2006" xmlns:r="http://schemas.openxmlformats.org/officeDocument/2006/relationships" xmlns:w="http://schemas.openxmlformats.org/wordprocessingml/2006/main" xmlns:w14="http://schemas.microsoft.com/office/word/2010/wordml" xmlns:w15="http://schemas.microsoft.com/office/word/2012/wordml" xmlns:w16se="http://schemas.microsoft.com/office/word/2015/wordml/symex" mc:Ignorable="w14 w15 w16se">
+<w:styles xmlns:mc="http://schemas.openxmlformats.org/markup-compatibility/2006" xmlns:r="http://schemas.openxmlformats.org/officeDocument/2006/relationships" xmlns:w="http://schemas.openxmlformats.org/wordprocessingml/2006/main" xmlns:w14="http://schemas.microsoft.com/office/word/2010/wordml" xmlns:w15="http://schemas.microsoft.com/office/word/2012/wordml" mc:Ignorable="w14 w15">
   <w:docDefaults>
     <w:rPrDefault>
       <w:rPr>
@@ -2093,7 +2130,7 @@
       </w:pPr>
     </w:pPrDefault>
   </w:docDefaults>
-  <w:latentStyles w:defLockedState="0" w:defUIPriority="99" w:defSemiHidden="0" w:defUnhideWhenUsed="0" w:defQFormat="0" w:count="374">
+  <w:latentStyles w:defLockedState="0" w:defUIPriority="99" w:defSemiHidden="0" w:defUnhideWhenUsed="0" w:defQFormat="0" w:count="371">
     <w:lsdException w:name="Normal" w:uiPriority="0" w:qFormat="1"/>
     <w:lsdException w:name="heading 1" w:uiPriority="9" w:qFormat="1"/>
     <w:lsdException w:name="heading 2" w:semiHidden="1" w:uiPriority="9" w:unhideWhenUsed="1" w:qFormat="1"/>
@@ -2465,9 +2502,6 @@
     <w:lsdException w:name="List Table 5 Dark Accent 6" w:uiPriority="50"/>
     <w:lsdException w:name="List Table 6 Colorful Accent 6" w:uiPriority="51"/>
     <w:lsdException w:name="List Table 7 Colorful Accent 6" w:uiPriority="52"/>
-    <w:lsdException w:name="Mention" w:semiHidden="1" w:unhideWhenUsed="1"/>
-    <w:lsdException w:name="Smart Hyperlink" w:semiHidden="1" w:unhideWhenUsed="1"/>
-    <w:lsdException w:name="Hashtag" w:semiHidden="1" w:unhideWhenUsed="1"/>
   </w:latentStyles>
   <w:style w:type="paragraph" w:default="1" w:styleId="Normal">
     <w:name w:val="Normal"/>

</xml_diff>